<commit_message>
updating with rockfish sims
</commit_message>
<xml_diff>
--- a/Writing/final_draft/MS.docx
+++ b/Writing/final_draft/MS.docx
@@ -1046,6 +1046,139 @@
         </w:rPr>
         <w:t xml:space="preserve"> </w:t>
       </w:r>
+      <w:ins w:id="2" w:author="Emma Fuller" w:date="2015-02-09T16:10:00Z">
+        <w:r>
+          <w:rPr>
+            <w:rFonts w:ascii="Times New Roman" w:hAnsi="Times New Roman" w:cs="Times New Roman"/>
+          </w:rPr>
+          <w:t xml:space="preserve">Finally, we demonstrate how </w:t>
+        </w:r>
+      </w:ins>
+      <w:ins w:id="3" w:author="Emma Fuller" w:date="2015-02-09T16:12:00Z">
+        <w:r>
+          <w:rPr>
+            <w:rFonts w:ascii="Times New Roman" w:hAnsi="Times New Roman" w:cs="Times New Roman"/>
+          </w:rPr>
+          <w:t>to apply this</w:t>
+        </w:r>
+      </w:ins>
+      <w:ins w:id="4" w:author="Emma Fuller" w:date="2015-02-09T16:10:00Z">
+        <w:r>
+          <w:rPr>
+            <w:rFonts w:ascii="Times New Roman" w:hAnsi="Times New Roman" w:cs="Times New Roman"/>
+          </w:rPr>
+          <w:t xml:space="preserve"> model by </w:t>
+        </w:r>
+      </w:ins>
+      <w:ins w:id="5" w:author="Emma Fuller" w:date="2015-02-09T16:12:00Z">
+        <w:r>
+          <w:rPr>
+            <w:rFonts w:ascii="Times New Roman" w:hAnsi="Times New Roman" w:cs="Times New Roman"/>
+          </w:rPr>
+          <w:t xml:space="preserve">using parameters </w:t>
+        </w:r>
+      </w:ins>
+      <w:ins w:id="6" w:author="Emma Fuller" w:date="2015-02-09T16:13:00Z">
+        <w:r>
+          <w:rPr>
+            <w:rFonts w:ascii="Times New Roman" w:hAnsi="Times New Roman" w:cs="Times New Roman"/>
+          </w:rPr>
+          <w:t>representative</w:t>
+        </w:r>
+      </w:ins>
+      <w:ins w:id="7" w:author="Emma Fuller" w:date="2015-02-09T16:12:00Z">
+        <w:r>
+          <w:rPr>
+            <w:rFonts w:ascii="Times New Roman" w:hAnsi="Times New Roman" w:cs="Times New Roman"/>
+          </w:rPr>
+          <w:t xml:space="preserve"> of</w:t>
+        </w:r>
+      </w:ins>
+      <w:ins w:id="8" w:author="Emma Fuller" w:date="2015-02-09T16:16:00Z">
+        <w:r>
+          <w:rPr>
+            <w:rFonts w:ascii="Times New Roman" w:hAnsi="Times New Roman" w:cs="Times New Roman"/>
+          </w:rPr>
+          <w:t xml:space="preserve"> California Current</w:t>
+        </w:r>
+      </w:ins>
+      <w:ins w:id="9" w:author="Emma Fuller" w:date="2015-02-09T16:12:00Z">
+        <w:r>
+          <w:rPr>
+            <w:rFonts w:ascii="Times New Roman" w:hAnsi="Times New Roman" w:cs="Times New Roman"/>
+          </w:rPr>
+          <w:t xml:space="preserve"> </w:t>
+        </w:r>
+      </w:ins>
+      <w:ins w:id="10" w:author="Emma Fuller" w:date="2015-02-09T16:15:00Z">
+        <w:r>
+          <w:rPr>
+            <w:rFonts w:ascii="Times New Roman" w:hAnsi="Times New Roman" w:cs="Times New Roman"/>
+          </w:rPr>
+          <w:t>MPAs, black rockfish (</w:t>
+        </w:r>
+        <w:r>
+          <w:rPr>
+            <w:rFonts w:ascii="Times New Roman" w:hAnsi="Times New Roman" w:cs="Times New Roman"/>
+            <w:i/>
+          </w:rPr>
+          <w:t>Sebastes melanops</w:t>
+        </w:r>
+        <w:r>
+          <w:rPr>
+            <w:rFonts w:ascii="Times New Roman" w:hAnsi="Times New Roman" w:cs="Times New Roman"/>
+          </w:rPr>
+          <w:t>)</w:t>
+        </w:r>
+      </w:ins>
+      <w:ins w:id="11" w:author="Emma Fuller" w:date="2015-02-09T16:16:00Z">
+        <w:r>
+          <w:rPr>
+            <w:rFonts w:ascii="Times New Roman" w:hAnsi="Times New Roman" w:cs="Times New Roman"/>
+          </w:rPr>
+          <w:t xml:space="preserve"> (White et al. 2010),</w:t>
+        </w:r>
+      </w:ins>
+      <w:ins w:id="12" w:author="Emma Fuller" w:date="2015-02-09T16:15:00Z">
+        <w:r>
+          <w:rPr>
+            <w:rFonts w:ascii="Times New Roman" w:hAnsi="Times New Roman" w:cs="Times New Roman"/>
+          </w:rPr>
+          <w:t xml:space="preserve"> and </w:t>
+        </w:r>
+      </w:ins>
+      <w:ins w:id="13" w:author="Emma Fuller" w:date="2015-02-09T16:12:00Z">
+        <w:r>
+          <w:rPr>
+            <w:rFonts w:ascii="Times New Roman" w:hAnsi="Times New Roman" w:cs="Times New Roman"/>
+          </w:rPr>
+          <w:t xml:space="preserve">the range of climate velocities observed globally </w:t>
+        </w:r>
+      </w:ins>
+      <w:ins w:id="14" w:author="Emma Fuller" w:date="2015-02-09T16:14:00Z">
+        <w:r>
+          <w:rPr>
+            <w:rFonts w:ascii="Times New Roman" w:hAnsi="Times New Roman" w:cs="Times New Roman"/>
+          </w:rPr>
+          <w:t>(Burrows et al. 2011)</w:t>
+        </w:r>
+      </w:ins>
+      <w:ins w:id="15" w:author="Emma Fuller" w:date="2015-02-09T16:16:00Z">
+        <w:r>
+          <w:rPr>
+            <w:rFonts w:ascii="Times New Roman" w:hAnsi="Times New Roman" w:cs="Times New Roman"/>
+          </w:rPr>
+          <w:t>.</w:t>
+        </w:r>
+      </w:ins>
+      <w:ins w:id="16" w:author="Emma Fuller" w:date="2015-02-09T16:13:00Z">
+        <w:r>
+          <w:rPr>
+            <w:rFonts w:ascii="Times New Roman" w:hAnsi="Times New Roman" w:cs="Times New Roman"/>
+          </w:rPr>
+          <w:t xml:space="preserve"> </w:t>
+        </w:r>
+      </w:ins>
     </w:p>
     <w:p>
       <w:pPr>
@@ -1056,7 +1189,7 @@
           <w:color w:val="auto"/>
         </w:rPr>
       </w:pPr>
-      <w:bookmarkStart w:id="2" w:name="methods"/>
+      <w:bookmarkStart w:id="17" w:name="methods"/>
       <w:r>
         <w:rPr>
           <w:rFonts w:ascii="Times New Roman" w:hAnsi="Times New Roman" w:cs="Times New Roman"/>
@@ -1074,8 +1207,8 @@
           <w:color w:val="auto"/>
         </w:rPr>
       </w:pPr>
-      <w:bookmarkStart w:id="3" w:name="the-model"/>
-      <w:bookmarkEnd w:id="2"/>
+      <w:bookmarkStart w:id="18" w:name="the-model"/>
+      <w:bookmarkEnd w:id="17"/>
       <w:r>
         <w:rPr>
           <w:rFonts w:ascii="Times New Roman" w:hAnsi="Times New Roman" w:cs="Times New Roman"/>
@@ -1083,7 +1216,7 @@
         </w:rPr>
         <w:t xml:space="preserve">The Model </w:t>
       </w:r>
-      <w:bookmarkEnd w:id="3"/>
+      <w:bookmarkEnd w:id="18"/>
     </w:p>
     <w:p>
       <w:pPr>
@@ -4563,7 +4696,7 @@
           <w:sz w:val="28"/>
         </w:rPr>
       </w:pPr>
-      <w:bookmarkStart w:id="4" w:name="persistence"/>
+      <w:bookmarkStart w:id="19" w:name="persistence"/>
       <w:r>
         <w:rPr>
           <w:rFonts w:ascii="Times New Roman" w:hAnsi="Times New Roman" w:cs="Times New Roman"/>
@@ -4581,7 +4714,7 @@
         <w:t xml:space="preserve">Persistence </w:t>
       </w:r>
     </w:p>
-    <w:bookmarkEnd w:id="4"/>
+    <w:bookmarkEnd w:id="19"/>
     <w:p>
       <w:pPr>
         <w:spacing w:line="480" w:lineRule="auto"/>
@@ -5942,7 +6075,7 @@
           <w:sz w:val="28"/>
         </w:rPr>
       </w:pPr>
-      <w:bookmarkStart w:id="5" w:name="calculating-synergy"/>
+      <w:bookmarkStart w:id="20" w:name="calculating-synergy"/>
       <w:r>
         <w:rPr>
           <w:rFonts w:ascii="Times New Roman" w:hAnsi="Times New Roman" w:cs="Times New Roman"/>
@@ -5952,7 +6085,7 @@
         <w:t xml:space="preserve">Calculating the interaction of climate velocity and harvest </w:t>
       </w:r>
     </w:p>
-    <w:bookmarkEnd w:id="5"/>
+    <w:bookmarkEnd w:id="20"/>
     <w:p>
       <w:pPr>
         <w:spacing w:line="480" w:lineRule="auto"/>
@@ -7319,7 +7452,7 @@
           <w:sz w:val="28"/>
         </w:rPr>
       </w:pPr>
-      <w:bookmarkStart w:id="6" w:name="simulations"/>
+      <w:bookmarkStart w:id="21" w:name="simulations"/>
       <w:r>
         <w:rPr>
           <w:rFonts w:ascii="Times New Roman" w:hAnsi="Times New Roman" w:cs="Times New Roman"/>
@@ -7330,7 +7463,7 @@
         <w:t>Management strategies</w:t>
       </w:r>
     </w:p>
-    <w:bookmarkEnd w:id="6"/>
+    <w:bookmarkEnd w:id="21"/>
     <w:p>
       <w:pPr>
         <w:spacing w:line="480" w:lineRule="auto"/>
@@ -8082,7 +8215,8 @@
       <w:pPr>
         <w:spacing w:line="480" w:lineRule="auto"/>
         <w:rPr>
-          <w:rFonts w:ascii="Times New Roman" w:eastAsiaTheme="minorEastAsia" w:hAnsi="Times New Roman" w:cs="Times New Roman"/>
+          <w:ins w:id="22" w:author="Emma Fuller" w:date="2015-02-09T16:17:00Z"/>
+          <w:rFonts w:ascii="Times New Roman" w:hAnsi="Times New Roman" w:cs="Times New Roman"/>
         </w:rPr>
       </w:pPr>
       <w:r>
@@ -8246,6 +8380,110 @@
         </w:rPr>
         <w:t>e find qualitatively similar results with shorter simulation times.</w:t>
       </w:r>
+    </w:p>
+    <w:p>
+      <w:pPr>
+        <w:pStyle w:val="Heading2"/>
+        <w:spacing w:line="480" w:lineRule="auto"/>
+        <w:rPr>
+          <w:ins w:id="23" w:author="Emma Fuller" w:date="2015-02-09T16:17:00Z"/>
+          <w:rFonts w:ascii="Times New Roman" w:hAnsi="Times New Roman" w:cs="Times New Roman"/>
+          <w:color w:val="auto"/>
+          <w:sz w:val="28"/>
+        </w:rPr>
+      </w:pPr>
+      <w:ins w:id="24" w:author="Emma Fuller" w:date="2015-02-09T16:17:00Z">
+        <w:r>
+          <w:rPr>
+            <w:rFonts w:ascii="Times New Roman" w:hAnsi="Times New Roman" w:cs="Times New Roman"/>
+            <w:color w:val="auto"/>
+            <w:sz w:val="28"/>
+          </w:rPr>
+          <w:t>Parameterizing for black rockfish</w:t>
+        </w:r>
+      </w:ins>
+    </w:p>
+    <w:p>
+      <w:pPr>
+        <w:spacing w:line="480" w:lineRule="auto"/>
+        <w:rPr>
+          <w:rFonts w:ascii="Times New Roman" w:hAnsi="Times New Roman" w:cs="Times New Roman"/>
+          <w:rPrChange w:id="25" w:author="Emma Fuller" w:date="2015-02-09T16:22:00Z">
+            <w:rPr>
+              <w:rFonts w:ascii="Times New Roman" w:eastAsiaTheme="minorEastAsia" w:hAnsi="Times New Roman" w:cs="Times New Roman"/>
+            </w:rPr>
+          </w:rPrChange>
+        </w:rPr>
+      </w:pPr>
+      <w:ins w:id="26" w:author="Emma Fuller" w:date="2015-02-09T16:18:00Z">
+        <w:r>
+          <w:rPr>
+            <w:rFonts w:ascii="Times New Roman" w:hAnsi="Times New Roman" w:cs="Times New Roman"/>
+          </w:rPr>
+          <w:t>To demonstrate how this model might be applied, we parameterized  it for black rockfish (</w:t>
+        </w:r>
+        <w:r>
+          <w:rPr>
+            <w:rFonts w:ascii="Times New Roman" w:hAnsi="Times New Roman" w:cs="Times New Roman"/>
+            <w:i/>
+          </w:rPr>
+          <w:t xml:space="preserve">Sebastes </w:t>
+        </w:r>
+      </w:ins>
+      <w:ins w:id="27" w:author="Emma Fuller" w:date="2015-02-09T16:19:00Z">
+        <w:r>
+          <w:rPr>
+            <w:rFonts w:ascii="Times New Roman" w:hAnsi="Times New Roman" w:cs="Times New Roman"/>
+            <w:i/>
+          </w:rPr>
+          <w:t>melanops</w:t>
+        </w:r>
+        <w:r>
+          <w:rPr>
+            <w:rFonts w:ascii="Times New Roman" w:hAnsi="Times New Roman" w:cs="Times New Roman"/>
+            <w:i/>
+          </w:rPr>
+          <w:t>)</w:t>
+        </w:r>
+        <w:r>
+          <w:rPr>
+            <w:rFonts w:ascii="Times New Roman" w:hAnsi="Times New Roman" w:cs="Times New Roman"/>
+          </w:rPr>
+          <w:t xml:space="preserve"> in the California Current. We used spacing and sizes of MPAs representative of the MPAs put in place by California</w:t>
+        </w:r>
+      </w:ins>
+      <w:ins w:id="28" w:author="Emma Fuller" w:date="2015-02-09T16:20:00Z">
+        <w:r>
+          <w:rPr>
+            <w:rFonts w:ascii="Times New Roman" w:hAnsi="Times New Roman" w:cs="Times New Roman"/>
+          </w:rPr>
+          <w:t xml:space="preserve">’s Marine Life Protection Act. Black rockfish was chosen as a species of both </w:t>
+        </w:r>
+      </w:ins>
+      <w:ins w:id="29" w:author="Emma Fuller" w:date="2015-02-09T16:21:00Z">
+        <w:r>
+          <w:rPr>
+            <w:rFonts w:ascii="Times New Roman" w:hAnsi="Times New Roman" w:cs="Times New Roman"/>
+          </w:rPr>
+          <w:t>conservation</w:t>
+        </w:r>
+      </w:ins>
+      <w:ins w:id="30" w:author="Emma Fuller" w:date="2015-02-09T16:20:00Z">
+        <w:r>
+          <w:rPr>
+            <w:rFonts w:ascii="Times New Roman" w:hAnsi="Times New Roman" w:cs="Times New Roman"/>
+          </w:rPr>
+          <w:t xml:space="preserve"> </w:t>
+        </w:r>
+      </w:ins>
+      <w:ins w:id="31" w:author="Emma Fuller" w:date="2015-02-09T16:21:00Z">
+        <w:r>
+          <w:rPr>
+            <w:rFonts w:ascii="Times New Roman" w:hAnsi="Times New Roman" w:cs="Times New Roman"/>
+          </w:rPr>
+          <w:t xml:space="preserve"> and commercial interest which had life history parameters available (White et al. 2010). Climate velocity ranged from 0 to 200 km/year, which was the upper limit observed globally (Burrows et al. 2011). See appendix for parameter values. </w:t>
+        </w:r>
+      </w:ins>
     </w:p>
     <w:p>
       <w:pPr>
@@ -8256,7 +8494,7 @@
           <w:color w:val="auto"/>
         </w:rPr>
       </w:pPr>
-      <w:bookmarkStart w:id="7" w:name="results"/>
+      <w:bookmarkStart w:id="32" w:name="results"/>
       <w:r>
         <w:rPr>
           <w:rFonts w:ascii="Times New Roman" w:hAnsi="Times New Roman" w:cs="Times New Roman"/>
@@ -8275,8 +8513,8 @@
           <w:sz w:val="28"/>
         </w:rPr>
       </w:pPr>
-      <w:bookmarkStart w:id="8" w:name="interactions-between-stressors"/>
-      <w:bookmarkEnd w:id="7"/>
+      <w:bookmarkStart w:id="33" w:name="interactions-between-stressors"/>
+      <w:bookmarkEnd w:id="32"/>
       <w:r>
         <w:rPr>
           <w:rFonts w:ascii="Times New Roman" w:hAnsi="Times New Roman" w:cs="Times New Roman"/>
@@ -8286,7 +8524,7 @@
         <w:t>Persistence with Harvesting and Climate Velocity</w:t>
       </w:r>
     </w:p>
-    <w:bookmarkEnd w:id="8"/>
+    <w:bookmarkEnd w:id="33"/>
     <w:p>
       <w:pPr>
         <w:spacing w:line="480" w:lineRule="auto"/>
@@ -9203,7 +9441,7 @@
           <w:sz w:val="28"/>
         </w:rPr>
       </w:pPr>
-      <w:bookmarkStart w:id="9" w:name="management-strategies"/>
+      <w:bookmarkStart w:id="34" w:name="management-strategies"/>
       <w:r>
         <w:rPr>
           <w:rFonts w:ascii="Times New Roman" w:hAnsi="Times New Roman" w:cs="Times New Roman"/>
@@ -9213,7 +9451,7 @@
         <w:t xml:space="preserve">Alternative management strategies </w:t>
       </w:r>
     </w:p>
-    <w:bookmarkEnd w:id="9"/>
+    <w:bookmarkEnd w:id="34"/>
     <w:p>
       <w:pPr>
         <w:spacing w:line="480" w:lineRule="auto"/>
@@ -9762,8 +10000,42 @@
         <w:rPr>
           <w:rFonts w:ascii="Times New Roman" w:hAnsi="Times New Roman" w:cs="Times New Roman"/>
         </w:rPr>
-        <w:t>causes extinction of the population at lower climate velocities and harvesting rates than with the case of no marine protected areas (compare Figures 3e and f to 3a, c and d).</w:t>
-      </w:r>
+        <w:t>causes extinction of the population at lower climate velocities and harvesting rates than with the case of no marine protected areas (compare Figures 3e and f to 3a, c and d)</w:t>
+      </w:r>
+      <w:ins w:id="35" w:author="Emma Fuller" w:date="2015-02-09T16:25:00Z">
+        <w:r>
+          <w:rPr>
+            <w:rFonts w:ascii="Times New Roman" w:hAnsi="Times New Roman" w:cs="Times New Roman"/>
+          </w:rPr>
+          <w:t xml:space="preserve">. </w:t>
+        </w:r>
+      </w:ins>
+      <w:bookmarkStart w:id="36" w:name="_GoBack"/>
+      <w:bookmarkEnd w:id="36"/>
+      <w:del w:id="37" w:author="Emma Fuller" w:date="2015-02-09T16:25:00Z">
+        <w:r>
+          <w:rPr>
+            <w:rFonts w:ascii="Times New Roman" w:hAnsi="Times New Roman" w:cs="Times New Roman"/>
+          </w:rPr>
+          <w:delText>.</w:delText>
+        </w:r>
+      </w:del>
+      <w:ins w:id="38" w:author="Emma Fuller" w:date="2015-02-09T16:24:00Z">
+        <w:r>
+          <w:rPr>
+            <w:rFonts w:ascii="Times New Roman" w:hAnsi="Times New Roman" w:cs="Times New Roman"/>
+          </w:rPr>
+          <w:t>We find the same qualitative results in our black rockfish parameterization</w:t>
+        </w:r>
+      </w:ins>
+      <w:ins w:id="39" w:author="Emma Fuller" w:date="2015-02-09T16:25:00Z">
+        <w:r>
+          <w:rPr>
+            <w:rFonts w:ascii="Times New Roman" w:hAnsi="Times New Roman" w:cs="Times New Roman"/>
+          </w:rPr>
+          <w:t xml:space="preserve"> (see Appendix for details).</w:t>
+        </w:r>
+      </w:ins>
     </w:p>
     <w:p>
       <w:pPr>
@@ -9774,7 +10046,7 @@
           <w:color w:val="auto"/>
         </w:rPr>
       </w:pPr>
-      <w:bookmarkStart w:id="10" w:name="discussion"/>
+      <w:bookmarkStart w:id="40" w:name="discussion"/>
       <w:r>
         <w:rPr>
           <w:rFonts w:ascii="Times New Roman" w:hAnsi="Times New Roman" w:cs="Times New Roman"/>
@@ -9783,7 +10055,7 @@
         <w:t>Discussion</w:t>
       </w:r>
     </w:p>
-    <w:bookmarkEnd w:id="10"/>
+    <w:bookmarkEnd w:id="40"/>
     <w:p>
       <w:pPr>
         <w:spacing w:line="480" w:lineRule="auto"/>
@@ -13882,8 +14154,6 @@
         </w:rPr>
         <w:t xml:space="preserve"> can affect interactions between harvesting and range shifts </w:t>
       </w:r>
-      <w:bookmarkStart w:id="11" w:name="_GoBack"/>
-      <w:bookmarkEnd w:id="11"/>
       <w:r>
         <w:rPr>
           <w:rFonts w:ascii="Times New Roman" w:hAnsi="Times New Roman" w:cs="Times New Roman"/>
@@ -13936,7 +14206,7 @@
           <w:color w:val="auto"/>
         </w:rPr>
       </w:pPr>
-      <w:bookmarkStart w:id="12" w:name="acknowledgements"/>
+      <w:bookmarkStart w:id="41" w:name="acknowledgements"/>
       <w:r>
         <w:rPr>
           <w:rFonts w:ascii="Times New Roman" w:hAnsi="Times New Roman" w:cs="Times New Roman"/>
@@ -13945,7 +14215,7 @@
         <w:t>Acknowledgements</w:t>
       </w:r>
     </w:p>
-    <w:bookmarkEnd w:id="12"/>
+    <w:bookmarkEnd w:id="41"/>
     <w:p>
       <w:pPr>
         <w:spacing w:line="480" w:lineRule="auto"/>
@@ -19932,7 +20202,7 @@
           <w:rFonts w:ascii="Times New Roman" w:hAnsi="Times New Roman" w:cs="Times New Roman"/>
         </w:rPr>
       </w:pPr>
-      <w:bookmarkStart w:id="13" w:name="tables"/>
+      <w:bookmarkStart w:id="42" w:name="tables"/>
       <w:r>
         <w:rPr>
           <w:rFonts w:ascii="Times New Roman" w:hAnsi="Times New Roman" w:cs="Times New Roman"/>
@@ -19940,7 +20210,7 @@
         </w:rPr>
         <w:t>Tables</w:t>
       </w:r>
-      <w:bookmarkEnd w:id="13"/>
+      <w:bookmarkEnd w:id="42"/>
     </w:p>
     <w:p>
       <w:pPr>
@@ -20846,7 +21116,7 @@
           <w:szCs w:val="24"/>
         </w:rPr>
       </w:pPr>
-      <w:bookmarkStart w:id="14" w:name="figure-legends"/>
+      <w:bookmarkStart w:id="43" w:name="figure-legends"/>
       <w:r>
         <w:rPr>
           <w:rFonts w:ascii="Times New Roman" w:eastAsiaTheme="minorHAnsi" w:hAnsi="Times New Roman" w:cs="Times New Roman"/>
@@ -20881,7 +21151,7 @@
         </w:rPr>
       </w:pPr>
     </w:p>
-    <w:bookmarkEnd w:id="14"/>
+    <w:bookmarkEnd w:id="43"/>
     <w:p>
       <w:pPr>
         <w:rPr>
@@ -21516,7 +21786,7 @@
         </w:rPr>
         <w:t>.</w:t>
       </w:r>
-      <w:bookmarkStart w:id="15" w:name="figures"/>
+      <w:bookmarkStart w:id="44" w:name="figures"/>
     </w:p>
     <w:p>
       <w:pPr>
@@ -21534,7 +21804,7 @@
         </w:rPr>
         <w:t>Figures</w:t>
       </w:r>
-      <w:bookmarkEnd w:id="15"/>
+      <w:bookmarkEnd w:id="44"/>
     </w:p>
     <w:p>
       <w:pPr>
@@ -22432,6 +22702,7 @@
   <w:style w:type="character" w:default="1" w:styleId="DefaultParagraphFont">
     <w:name w:val="Default Paragraph Font"/>
     <w:uiPriority w:val="1"/>
+    <w:semiHidden/>
     <w:unhideWhenUsed/>
   </w:style>
   <w:style w:type="table" w:default="1" w:styleId="TableNormal">
@@ -23359,6 +23630,7 @@
   <w:style w:type="character" w:default="1" w:styleId="DefaultParagraphFont">
     <w:name w:val="Default Paragraph Font"/>
     <w:uiPriority w:val="1"/>
+    <w:semiHidden/>
     <w:unhideWhenUsed/>
   </w:style>
   <w:style w:type="table" w:default="1" w:styleId="TableNormal">
@@ -24318,7 +24590,7 @@
 </file>
 
 <file path=customXml/itemProps1.xml><?xml version="1.0" encoding="utf-8"?>
-<ds:datastoreItem xmlns:ds="http://schemas.openxmlformats.org/officeDocument/2006/customXml" ds:itemID="{8D121F66-03DC-1B46-93B6-86A70C702A51}">
+<ds:datastoreItem xmlns:ds="http://schemas.openxmlformats.org/officeDocument/2006/customXml" ds:itemID="{50E4859F-31C9-B64A-8F4B-B5D46BCC23D4}">
   <ds:schemaRefs>
     <ds:schemaRef ds:uri="http://schemas.openxmlformats.org/officeDocument/2006/bibliography"/>
   </ds:schemaRefs>

</xml_diff>

<commit_message>
adding rockfish sims to appendix and results
</commit_message>
<xml_diff>
--- a/Writing/final_draft/MS.docx
+++ b/Writing/final_draft/MS.docx
@@ -1110,12 +1110,34 @@
           <w:t xml:space="preserve"> </w:t>
         </w:r>
       </w:ins>
-      <w:ins w:id="10" w:author="Emma Fuller" w:date="2015-02-09T16:15:00Z">
+      <w:ins w:id="10" w:author="Emma Fuller" w:date="2015-02-10T12:28:00Z">
         <w:r>
           <w:rPr>
             <w:rFonts w:ascii="Times New Roman" w:hAnsi="Times New Roman" w:cs="Times New Roman"/>
           </w:rPr>
-          <w:t>MPAs, black rockfish (</w:t>
+          <w:t>marine protected areas</w:t>
+        </w:r>
+      </w:ins>
+      <w:ins w:id="11" w:author="Emma Fuller" w:date="2015-02-10T12:55:00Z">
+        <w:r>
+          <w:rPr>
+            <w:rFonts w:ascii="Times New Roman" w:hAnsi="Times New Roman" w:cs="Times New Roman"/>
+          </w:rPr>
+          <w:t xml:space="preserve"> </w:t>
+        </w:r>
+        <w:r>
+          <w:rPr>
+            <w:rFonts w:ascii="Times New Roman" w:hAnsi="Times New Roman" w:cs="Times New Roman"/>
+          </w:rPr>
+          <w:t>(Gaines et al. 2010a)</w:t>
+        </w:r>
+      </w:ins>
+      <w:ins w:id="12" w:author="Emma Fuller" w:date="2015-02-09T16:15:00Z">
+        <w:r>
+          <w:rPr>
+            <w:rFonts w:ascii="Times New Roman" w:hAnsi="Times New Roman" w:cs="Times New Roman"/>
+          </w:rPr>
+          <w:t>, black rockfish (</w:t>
         </w:r>
         <w:r>
           <w:rPr>
@@ -1131,7 +1153,7 @@
           <w:t>)</w:t>
         </w:r>
       </w:ins>
-      <w:ins w:id="11" w:author="Emma Fuller" w:date="2015-02-09T16:16:00Z">
+      <w:ins w:id="13" w:author="Emma Fuller" w:date="2015-02-09T16:16:00Z">
         <w:r>
           <w:rPr>
             <w:rFonts w:ascii="Times New Roman" w:hAnsi="Times New Roman" w:cs="Times New Roman"/>
@@ -1139,7 +1161,7 @@
           <w:t xml:space="preserve"> (White et al. 2010),</w:t>
         </w:r>
       </w:ins>
-      <w:ins w:id="12" w:author="Emma Fuller" w:date="2015-02-09T16:15:00Z">
+      <w:ins w:id="14" w:author="Emma Fuller" w:date="2015-02-09T16:15:00Z">
         <w:r>
           <w:rPr>
             <w:rFonts w:ascii="Times New Roman" w:hAnsi="Times New Roman" w:cs="Times New Roman"/>
@@ -1147,7 +1169,7 @@
           <w:t xml:space="preserve"> and </w:t>
         </w:r>
       </w:ins>
-      <w:ins w:id="13" w:author="Emma Fuller" w:date="2015-02-09T16:12:00Z">
+      <w:ins w:id="15" w:author="Emma Fuller" w:date="2015-02-09T16:12:00Z">
         <w:r>
           <w:rPr>
             <w:rFonts w:ascii="Times New Roman" w:hAnsi="Times New Roman" w:cs="Times New Roman"/>
@@ -1155,7 +1177,7 @@
           <w:t xml:space="preserve">the range of climate velocities observed globally </w:t>
         </w:r>
       </w:ins>
-      <w:ins w:id="14" w:author="Emma Fuller" w:date="2015-02-09T16:14:00Z">
+      <w:ins w:id="16" w:author="Emma Fuller" w:date="2015-02-09T16:14:00Z">
         <w:r>
           <w:rPr>
             <w:rFonts w:ascii="Times New Roman" w:hAnsi="Times New Roman" w:cs="Times New Roman"/>
@@ -1163,7 +1185,7 @@
           <w:t>(Burrows et al. 2011)</w:t>
         </w:r>
       </w:ins>
-      <w:ins w:id="15" w:author="Emma Fuller" w:date="2015-02-09T16:16:00Z">
+      <w:ins w:id="17" w:author="Emma Fuller" w:date="2015-02-09T16:16:00Z">
         <w:r>
           <w:rPr>
             <w:rFonts w:ascii="Times New Roman" w:hAnsi="Times New Roman" w:cs="Times New Roman"/>
@@ -1171,7 +1193,7 @@
           <w:t>.</w:t>
         </w:r>
       </w:ins>
-      <w:ins w:id="16" w:author="Emma Fuller" w:date="2015-02-09T16:13:00Z">
+      <w:ins w:id="18" w:author="Emma Fuller" w:date="2015-02-09T16:13:00Z">
         <w:r>
           <w:rPr>
             <w:rFonts w:ascii="Times New Roman" w:hAnsi="Times New Roman" w:cs="Times New Roman"/>
@@ -1189,7 +1211,7 @@
           <w:color w:val="auto"/>
         </w:rPr>
       </w:pPr>
-      <w:bookmarkStart w:id="17" w:name="methods"/>
+      <w:bookmarkStart w:id="19" w:name="methods"/>
       <w:r>
         <w:rPr>
           <w:rFonts w:ascii="Times New Roman" w:hAnsi="Times New Roman" w:cs="Times New Roman"/>
@@ -1207,8 +1229,8 @@
           <w:color w:val="auto"/>
         </w:rPr>
       </w:pPr>
-      <w:bookmarkStart w:id="18" w:name="the-model"/>
-      <w:bookmarkEnd w:id="17"/>
+      <w:bookmarkStart w:id="20" w:name="the-model"/>
+      <w:bookmarkEnd w:id="19"/>
       <w:r>
         <w:rPr>
           <w:rFonts w:ascii="Times New Roman" w:hAnsi="Times New Roman" w:cs="Times New Roman"/>
@@ -1216,7 +1238,7 @@
         </w:rPr>
         <w:t xml:space="preserve">The Model </w:t>
       </w:r>
-      <w:bookmarkEnd w:id="18"/>
+      <w:bookmarkEnd w:id="20"/>
     </w:p>
     <w:p>
       <w:pPr>
@@ -4696,7 +4718,7 @@
           <w:sz w:val="28"/>
         </w:rPr>
       </w:pPr>
-      <w:bookmarkStart w:id="19" w:name="persistence"/>
+      <w:bookmarkStart w:id="21" w:name="persistence"/>
       <w:r>
         <w:rPr>
           <w:rFonts w:ascii="Times New Roman" w:hAnsi="Times New Roman" w:cs="Times New Roman"/>
@@ -4714,7 +4736,7 @@
         <w:t xml:space="preserve">Persistence </w:t>
       </w:r>
     </w:p>
-    <w:bookmarkEnd w:id="19"/>
+    <w:bookmarkEnd w:id="21"/>
     <w:p>
       <w:pPr>
         <w:spacing w:line="480" w:lineRule="auto"/>
@@ -6075,7 +6097,7 @@
           <w:sz w:val="28"/>
         </w:rPr>
       </w:pPr>
-      <w:bookmarkStart w:id="20" w:name="calculating-synergy"/>
+      <w:bookmarkStart w:id="22" w:name="calculating-synergy"/>
       <w:r>
         <w:rPr>
           <w:rFonts w:ascii="Times New Roman" w:hAnsi="Times New Roman" w:cs="Times New Roman"/>
@@ -6085,7 +6107,7 @@
         <w:t xml:space="preserve">Calculating the interaction of climate velocity and harvest </w:t>
       </w:r>
     </w:p>
-    <w:bookmarkEnd w:id="20"/>
+    <w:bookmarkEnd w:id="22"/>
     <w:p>
       <w:pPr>
         <w:spacing w:line="480" w:lineRule="auto"/>
@@ -7452,7 +7474,7 @@
           <w:sz w:val="28"/>
         </w:rPr>
       </w:pPr>
-      <w:bookmarkStart w:id="21" w:name="simulations"/>
+      <w:bookmarkStart w:id="23" w:name="simulations"/>
       <w:r>
         <w:rPr>
           <w:rFonts w:ascii="Times New Roman" w:hAnsi="Times New Roman" w:cs="Times New Roman"/>
@@ -7463,7 +7485,7 @@
         <w:t>Management strategies</w:t>
       </w:r>
     </w:p>
-    <w:bookmarkEnd w:id="21"/>
+    <w:bookmarkEnd w:id="23"/>
     <w:p>
       <w:pPr>
         <w:spacing w:line="480" w:lineRule="auto"/>
@@ -8215,7 +8237,7 @@
       <w:pPr>
         <w:spacing w:line="480" w:lineRule="auto"/>
         <w:rPr>
-          <w:ins w:id="22" w:author="Emma Fuller" w:date="2015-02-09T16:17:00Z"/>
+          <w:ins w:id="24" w:author="Emma Fuller" w:date="2015-02-09T16:17:00Z"/>
           <w:rFonts w:ascii="Times New Roman" w:hAnsi="Times New Roman" w:cs="Times New Roman"/>
         </w:rPr>
       </w:pPr>
@@ -8386,13 +8408,13 @@
         <w:pStyle w:val="Heading2"/>
         <w:spacing w:line="480" w:lineRule="auto"/>
         <w:rPr>
-          <w:ins w:id="23" w:author="Emma Fuller" w:date="2015-02-09T16:17:00Z"/>
+          <w:ins w:id="25" w:author="Emma Fuller" w:date="2015-02-09T16:17:00Z"/>
           <w:rFonts w:ascii="Times New Roman" w:hAnsi="Times New Roman" w:cs="Times New Roman"/>
           <w:color w:val="auto"/>
           <w:sz w:val="28"/>
         </w:rPr>
       </w:pPr>
-      <w:ins w:id="24" w:author="Emma Fuller" w:date="2015-02-09T16:17:00Z">
+      <w:ins w:id="26" w:author="Emma Fuller" w:date="2015-02-09T16:17:00Z">
         <w:r>
           <w:rPr>
             <w:rFonts w:ascii="Times New Roman" w:hAnsi="Times New Roman" w:cs="Times New Roman"/>
@@ -8408,19 +8430,30 @@
         <w:spacing w:line="480" w:lineRule="auto"/>
         <w:rPr>
           <w:rFonts w:ascii="Times New Roman" w:hAnsi="Times New Roman" w:cs="Times New Roman"/>
-          <w:rPrChange w:id="25" w:author="Emma Fuller" w:date="2015-02-09T16:22:00Z">
-            <w:rPr>
-              <w:rFonts w:ascii="Times New Roman" w:eastAsiaTheme="minorEastAsia" w:hAnsi="Times New Roman" w:cs="Times New Roman"/>
-            </w:rPr>
-          </w:rPrChange>
         </w:rPr>
       </w:pPr>
-      <w:ins w:id="26" w:author="Emma Fuller" w:date="2015-02-09T16:18:00Z">
+      <w:ins w:id="27" w:author="Emma Fuller" w:date="2015-02-09T16:18:00Z">
         <w:r>
           <w:rPr>
             <w:rFonts w:ascii="Times New Roman" w:hAnsi="Times New Roman" w:cs="Times New Roman"/>
           </w:rPr>
-          <w:t>To demonstrate how this model might be applied, we parameterized  it for black rockfish (</w:t>
+          <w:t xml:space="preserve">To demonstrate how this model might be applied, we </w:t>
+        </w:r>
+      </w:ins>
+      <w:ins w:id="28" w:author="Emma Fuller" w:date="2015-02-10T15:32:00Z">
+        <w:r>
+          <w:rPr>
+            <w:rFonts w:ascii="Times New Roman" w:hAnsi="Times New Roman" w:cs="Times New Roman"/>
+          </w:rPr>
+          <w:t>used parameters</w:t>
+        </w:r>
+      </w:ins>
+      <w:ins w:id="29" w:author="Emma Fuller" w:date="2015-02-09T16:18:00Z">
+        <w:r>
+          <w:rPr>
+            <w:rFonts w:ascii="Times New Roman" w:hAnsi="Times New Roman" w:cs="Times New Roman"/>
+          </w:rPr>
+          <w:t xml:space="preserve"> for black rockfish (</w:t>
         </w:r>
         <w:r>
           <w:rPr>
@@ -8430,45 +8463,136 @@
           <w:t xml:space="preserve">Sebastes </w:t>
         </w:r>
       </w:ins>
-      <w:ins w:id="27" w:author="Emma Fuller" w:date="2015-02-09T16:19:00Z">
+      <w:ins w:id="30" w:author="Emma Fuller" w:date="2015-02-09T16:19:00Z">
         <w:r>
           <w:rPr>
             <w:rFonts w:ascii="Times New Roman" w:hAnsi="Times New Roman" w:cs="Times New Roman"/>
             <w:i/>
           </w:rPr>
-          <w:t>melanops</w:t>
-        </w:r>
-        <w:r>
-          <w:rPr>
-            <w:rFonts w:ascii="Times New Roman" w:hAnsi="Times New Roman" w:cs="Times New Roman"/>
-            <w:i/>
-          </w:rPr>
-          <w:t>)</w:t>
+          <w:t>melanops)</w:t>
         </w:r>
         <w:r>
           <w:rPr>
             <w:rFonts w:ascii="Times New Roman" w:hAnsi="Times New Roman" w:cs="Times New Roman"/>
           </w:rPr>
-          <w:t xml:space="preserve"> in the California Current. We used spacing and sizes of MPAs representative of the MPAs put in place by California</w:t>
+          <w:t xml:space="preserve"> in the California Current</w:t>
         </w:r>
       </w:ins>
-      <w:ins w:id="28" w:author="Emma Fuller" w:date="2015-02-09T16:20:00Z">
+      <w:ins w:id="31" w:author="Emma Fuller" w:date="2015-02-10T15:41:00Z">
         <w:r>
           <w:rPr>
             <w:rFonts w:ascii="Times New Roman" w:hAnsi="Times New Roman" w:cs="Times New Roman"/>
           </w:rPr>
-          <w:t xml:space="preserve">’s Marine Life Protection Act. Black rockfish was chosen as a species of both </w:t>
+          <w:t xml:space="preserve"> (</w:t>
         </w:r>
       </w:ins>
-      <w:ins w:id="29" w:author="Emma Fuller" w:date="2015-02-09T16:21:00Z">
+      <m:oMath>
+        <m:sSub>
+          <m:sSubPr>
+            <m:ctrlPr>
+              <w:ins w:id="32" w:author="Emma Fuller" w:date="2015-02-10T15:42:00Z">
+                <w:rPr>
+                  <w:rFonts w:ascii="Cambria Math" w:hAnsi="Cambria Math" w:cs="Times New Roman"/>
+                  <w:i/>
+                </w:rPr>
+              </w:ins>
+            </m:ctrlPr>
+          </m:sSubPr>
+          <m:e>
+            <w:ins w:id="33" w:author="Emma Fuller" w:date="2015-02-10T15:42:00Z">
+              <m:r>
+                <w:rPr>
+                  <w:rFonts w:ascii="Cambria Math" w:hAnsi="Cambria Math" w:cs="Times New Roman"/>
+                </w:rPr>
+                <m:t>R</m:t>
+              </m:r>
+            </w:ins>
+          </m:e>
+          <m:sub>
+            <w:ins w:id="34" w:author="Emma Fuller" w:date="2015-02-10T15:42:00Z">
+              <m:r>
+                <w:rPr>
+                  <w:rFonts w:ascii="Cambria Math" w:hAnsi="Cambria Math" w:cs="Times New Roman"/>
+                </w:rPr>
+                <m:t>0</m:t>
+              </m:r>
+            </w:ins>
+          </m:sub>
+        </m:sSub>
+        <w:ins w:id="35" w:author="Emma Fuller" w:date="2015-02-10T15:42:00Z">
+          <m:r>
+            <w:rPr>
+              <w:rFonts w:ascii="Cambria Math" w:hAnsi="Cambria Math" w:cs="Times New Roman"/>
+            </w:rPr>
+            <m:t xml:space="preserve">=2.86, </m:t>
+          </m:r>
+        </w:ins>
+        <w:ins w:id="36" w:author="Emma Fuller" w:date="2015-02-10T15:43:00Z">
+          <m:r>
+            <w:rPr>
+              <w:rFonts w:ascii="Cambria Math" w:hAnsi="Cambria Math" w:cs="Times New Roman"/>
+            </w:rPr>
+            <m:t>b=</m:t>
+          </m:r>
+        </w:ins>
+        <m:f>
+          <m:fPr>
+            <m:ctrlPr>
+              <w:ins w:id="37" w:author="Emma Fuller" w:date="2015-02-10T15:43:00Z">
+                <w:rPr>
+                  <w:rFonts w:ascii="Cambria Math" w:hAnsi="Cambria Math" w:cs="Times New Roman"/>
+                  <w:i/>
+                </w:rPr>
+              </w:ins>
+            </m:ctrlPr>
+          </m:fPr>
+          <m:num>
+            <w:ins w:id="38" w:author="Emma Fuller" w:date="2015-02-10T15:43:00Z">
+              <m:r>
+                <w:rPr>
+                  <w:rFonts w:ascii="Cambria Math" w:hAnsi="Cambria Math" w:cs="Times New Roman"/>
+                </w:rPr>
+                <m:t>1</m:t>
+              </m:r>
+            </w:ins>
+          </m:num>
+          <m:den>
+            <w:ins w:id="39" w:author="Emma Fuller" w:date="2015-02-10T15:43:00Z">
+              <m:r>
+                <w:rPr>
+                  <w:rFonts w:ascii="Cambria Math" w:hAnsi="Cambria Math" w:cs="Times New Roman"/>
+                </w:rPr>
+                <m:t>73</m:t>
+              </m:r>
+            </w:ins>
+          </m:den>
+        </m:f>
+        <w:ins w:id="40" w:author="Emma Fuller" w:date="2015-02-10T15:43:00Z">
+          <m:r>
+            <w:rPr>
+              <w:rFonts w:ascii="Cambria Math" w:hAnsi="Cambria Math" w:cs="Times New Roman"/>
+            </w:rPr>
+            <m:t>,K=1</m:t>
+          </m:r>
+        </w:ins>
+      </m:oMath>
+      <w:ins w:id="41" w:author="Emma Fuller" w:date="2015-02-10T15:44:00Z">
+        <w:r>
+          <w:rPr>
+            <w:rFonts w:ascii="Times New Roman" w:eastAsiaTheme="minorEastAsia" w:hAnsi="Times New Roman" w:cs="Times New Roman"/>
+          </w:rPr>
+          <w:t>, White et al. 2010)</w:t>
+        </w:r>
+      </w:ins>
+      <w:ins w:id="42" w:author="Emma Fuller" w:date="2015-02-09T16:19:00Z">
         <w:r>
           <w:rPr>
             <w:rFonts w:ascii="Times New Roman" w:hAnsi="Times New Roman" w:cs="Times New Roman"/>
           </w:rPr>
-          <w:t>conservation</w:t>
+          <w:t>.</w:t>
         </w:r>
       </w:ins>
-      <w:ins w:id="30" w:author="Emma Fuller" w:date="2015-02-09T16:20:00Z">
+      <w:ins w:id="43" w:author="Emma Fuller" w:date="2015-02-10T15:41:00Z">
         <w:r>
           <w:rPr>
             <w:rFonts w:ascii="Times New Roman" w:hAnsi="Times New Roman" w:cs="Times New Roman"/>
@@ -8476,12 +8600,186 @@
           <w:t xml:space="preserve"> </w:t>
         </w:r>
       </w:ins>
-      <w:ins w:id="31" w:author="Emma Fuller" w:date="2015-02-09T16:21:00Z">
+      <w:ins w:id="44" w:author="Emma Fuller" w:date="2015-02-09T16:19:00Z">
         <w:r>
           <w:rPr>
             <w:rFonts w:ascii="Times New Roman" w:hAnsi="Times New Roman" w:cs="Times New Roman"/>
           </w:rPr>
-          <w:t xml:space="preserve"> and commercial interest which had life history parameters available (White et al. 2010). Climate velocity ranged from 0 to 200 km/year, which was the upper limit observed globally (Burrows et al. 2011). See appendix for parameter values. </w:t>
+          <w:t xml:space="preserve">We used spacing and sizes of </w:t>
+        </w:r>
+      </w:ins>
+      <w:ins w:id="45" w:author="Emma Fuller" w:date="2015-02-10T15:33:00Z">
+        <w:r>
+          <w:rPr>
+            <w:rFonts w:ascii="Times New Roman" w:hAnsi="Times New Roman" w:cs="Times New Roman"/>
+          </w:rPr>
+          <w:t xml:space="preserve">marine protected areas </w:t>
+        </w:r>
+      </w:ins>
+      <w:ins w:id="46" w:author="Emma Fuller" w:date="2015-02-09T16:19:00Z">
+        <w:r>
+          <w:rPr>
+            <w:rFonts w:ascii="Times New Roman" w:hAnsi="Times New Roman" w:cs="Times New Roman"/>
+          </w:rPr>
+          <w:t xml:space="preserve">representative of those </w:t>
+        </w:r>
+      </w:ins>
+      <w:ins w:id="47" w:author="Emma Fuller" w:date="2015-02-10T15:44:00Z">
+        <w:r>
+          <w:rPr>
+            <w:rFonts w:ascii="Times New Roman" w:hAnsi="Times New Roman" w:cs="Times New Roman"/>
+          </w:rPr>
+          <w:t>reserves</w:t>
+        </w:r>
+      </w:ins>
+      <w:ins w:id="48" w:author="Emma Fuller" w:date="2015-02-09T16:19:00Z">
+        <w:r>
+          <w:rPr>
+            <w:rFonts w:ascii="Times New Roman" w:hAnsi="Times New Roman" w:cs="Times New Roman"/>
+          </w:rPr>
+          <w:t xml:space="preserve"> </w:t>
+        </w:r>
+        <w:r>
+          <w:rPr>
+            <w:rFonts w:ascii="Times New Roman" w:hAnsi="Times New Roman" w:cs="Times New Roman"/>
+          </w:rPr>
+          <w:t>put in place by California</w:t>
+        </w:r>
+      </w:ins>
+      <w:ins w:id="49" w:author="Emma Fuller" w:date="2015-02-09T16:20:00Z">
+        <w:r>
+          <w:rPr>
+            <w:rFonts w:ascii="Times New Roman" w:hAnsi="Times New Roman" w:cs="Times New Roman"/>
+          </w:rPr>
+          <w:t>’s Marine Life Protection Act</w:t>
+        </w:r>
+      </w:ins>
+      <w:ins w:id="50" w:author="Emma Fuller" w:date="2015-02-10T15:33:00Z">
+        <w:r>
+          <w:rPr>
+            <w:rFonts w:ascii="Times New Roman" w:hAnsi="Times New Roman" w:cs="Times New Roman"/>
+          </w:rPr>
+          <w:t xml:space="preserve"> (</w:t>
+        </w:r>
+      </w:ins>
+      <w:ins w:id="51" w:author="Emma Fuller" w:date="2015-02-10T15:44:00Z">
+        <w:r>
+          <w:rPr>
+            <w:rFonts w:ascii="Times New Roman" w:hAnsi="Times New Roman" w:cs="Times New Roman"/>
+          </w:rPr>
+          <w:t xml:space="preserve">20km wide, spaced 76km apart, </w:t>
+        </w:r>
+      </w:ins>
+      <w:ins w:id="52" w:author="Emma Fuller" w:date="2015-02-10T15:33:00Z">
+        <w:r>
+          <w:rPr>
+            <w:rFonts w:ascii="Times New Roman" w:hAnsi="Times New Roman" w:cs="Times New Roman"/>
+          </w:rPr>
+          <w:t>Gaines et al. 2010a)</w:t>
+        </w:r>
+      </w:ins>
+      <w:ins w:id="53" w:author="Emma Fuller" w:date="2015-02-09T16:20:00Z">
+        <w:r>
+          <w:rPr>
+            <w:rFonts w:ascii="Times New Roman" w:hAnsi="Times New Roman" w:cs="Times New Roman"/>
+          </w:rPr>
+          <w:t xml:space="preserve">. </w:t>
+        </w:r>
+      </w:ins>
+      <w:ins w:id="54" w:author="Emma Fuller" w:date="2015-02-10T15:34:00Z">
+        <w:r>
+          <w:rPr>
+            <w:rFonts w:ascii="Times New Roman" w:hAnsi="Times New Roman" w:cs="Times New Roman"/>
+          </w:rPr>
+          <w:t>We chose b</w:t>
+        </w:r>
+      </w:ins>
+      <w:ins w:id="55" w:author="Emma Fuller" w:date="2015-02-09T16:20:00Z">
+        <w:r>
+          <w:rPr>
+            <w:rFonts w:ascii="Times New Roman" w:hAnsi="Times New Roman" w:cs="Times New Roman"/>
+          </w:rPr>
+          <w:t xml:space="preserve">lack rockfish as a species </w:t>
+        </w:r>
+      </w:ins>
+      <w:ins w:id="56" w:author="Emma Fuller" w:date="2015-02-10T15:33:00Z">
+        <w:r>
+          <w:rPr>
+            <w:rFonts w:ascii="Times New Roman" w:hAnsi="Times New Roman" w:cs="Times New Roman"/>
+          </w:rPr>
+          <w:t xml:space="preserve">because </w:t>
+        </w:r>
+      </w:ins>
+      <w:ins w:id="57" w:author="Emma Fuller" w:date="2015-02-10T15:34:00Z">
+        <w:r>
+          <w:rPr>
+            <w:rFonts w:ascii="Times New Roman" w:hAnsi="Times New Roman" w:cs="Times New Roman"/>
+          </w:rPr>
+          <w:t>the fish is of</w:t>
+        </w:r>
+      </w:ins>
+      <w:ins w:id="58" w:author="Emma Fuller" w:date="2015-02-09T16:20:00Z">
+        <w:r>
+          <w:rPr>
+            <w:rFonts w:ascii="Times New Roman" w:hAnsi="Times New Roman" w:cs="Times New Roman"/>
+          </w:rPr>
+          <w:t xml:space="preserve"> both </w:t>
+        </w:r>
+      </w:ins>
+      <w:ins w:id="59" w:author="Emma Fuller" w:date="2015-02-10T12:56:00Z">
+        <w:r>
+          <w:rPr>
+            <w:rFonts w:ascii="Times New Roman" w:hAnsi="Times New Roman" w:cs="Times New Roman"/>
+          </w:rPr>
+          <w:t>conservation and</w:t>
+        </w:r>
+      </w:ins>
+      <w:ins w:id="60" w:author="Emma Fuller" w:date="2015-02-09T16:21:00Z">
+        <w:r>
+          <w:rPr>
+            <w:rFonts w:ascii="Times New Roman" w:hAnsi="Times New Roman" w:cs="Times New Roman"/>
+          </w:rPr>
+          <w:t xml:space="preserve"> commercial interest</w:t>
+        </w:r>
+      </w:ins>
+      <w:ins w:id="61" w:author="Emma Fuller" w:date="2015-02-10T15:33:00Z">
+        <w:r>
+          <w:rPr>
+            <w:rFonts w:ascii="Times New Roman" w:hAnsi="Times New Roman" w:cs="Times New Roman"/>
+          </w:rPr>
+          <w:t xml:space="preserve"> </w:t>
+        </w:r>
+      </w:ins>
+      <w:ins w:id="62" w:author="Emma Fuller" w:date="2015-02-10T15:34:00Z">
+        <w:r>
+          <w:rPr>
+            <w:rFonts w:ascii="Times New Roman" w:hAnsi="Times New Roman" w:cs="Times New Roman"/>
+          </w:rPr>
+          <w:t xml:space="preserve">and </w:t>
+        </w:r>
+      </w:ins>
+      <w:ins w:id="63" w:author="Emma Fuller" w:date="2015-02-09T16:21:00Z">
+        <w:r>
+          <w:rPr>
+            <w:rFonts w:ascii="Times New Roman" w:hAnsi="Times New Roman" w:cs="Times New Roman"/>
+          </w:rPr>
+          <w:t xml:space="preserve">had life history parameters available (White et al. 2010). Climate velocity ranged from 0 to 200 km/year, which was the upper limit observed globally (Burrows et al. 2011). See appendix for parameter </w:t>
+        </w:r>
+      </w:ins>
+      <w:ins w:id="64" w:author="Emma Fuller" w:date="2015-02-10T15:46:00Z">
+        <w:r>
+          <w:rPr>
+            <w:rFonts w:ascii="Times New Roman" w:hAnsi="Times New Roman" w:cs="Times New Roman"/>
+          </w:rPr>
+          <w:t>details</w:t>
+        </w:r>
+      </w:ins>
+      <w:ins w:id="65" w:author="Emma Fuller" w:date="2015-02-09T16:21:00Z">
+        <w:r>
+          <w:rPr>
+            <w:rFonts w:ascii="Times New Roman" w:hAnsi="Times New Roman" w:cs="Times New Roman"/>
+          </w:rPr>
+          <w:t xml:space="preserve">. </w:t>
         </w:r>
       </w:ins>
     </w:p>
@@ -8494,7 +8792,7 @@
           <w:color w:val="auto"/>
         </w:rPr>
       </w:pPr>
-      <w:bookmarkStart w:id="32" w:name="results"/>
+      <w:bookmarkStart w:id="66" w:name="results"/>
       <w:r>
         <w:rPr>
           <w:rFonts w:ascii="Times New Roman" w:hAnsi="Times New Roman" w:cs="Times New Roman"/>
@@ -8513,8 +8811,8 @@
           <w:sz w:val="28"/>
         </w:rPr>
       </w:pPr>
-      <w:bookmarkStart w:id="33" w:name="interactions-between-stressors"/>
-      <w:bookmarkEnd w:id="32"/>
+      <w:bookmarkStart w:id="67" w:name="interactions-between-stressors"/>
+      <w:bookmarkEnd w:id="66"/>
       <w:r>
         <w:rPr>
           <w:rFonts w:ascii="Times New Roman" w:hAnsi="Times New Roman" w:cs="Times New Roman"/>
@@ -8524,7 +8822,7 @@
         <w:t>Persistence with Harvesting and Climate Velocity</w:t>
       </w:r>
     </w:p>
-    <w:bookmarkEnd w:id="33"/>
+    <w:bookmarkEnd w:id="67"/>
     <w:p>
       <w:pPr>
         <w:spacing w:line="480" w:lineRule="auto"/>
@@ -9441,7 +9739,7 @@
           <w:sz w:val="28"/>
         </w:rPr>
       </w:pPr>
-      <w:bookmarkStart w:id="34" w:name="management-strategies"/>
+      <w:bookmarkStart w:id="68" w:name="management-strategies"/>
       <w:r>
         <w:rPr>
           <w:rFonts w:ascii="Times New Roman" w:hAnsi="Times New Roman" w:cs="Times New Roman"/>
@@ -9451,7 +9749,7 @@
         <w:t xml:space="preserve">Alternative management strategies </w:t>
       </w:r>
     </w:p>
-    <w:bookmarkEnd w:id="34"/>
+    <w:bookmarkEnd w:id="68"/>
     <w:p>
       <w:pPr>
         <w:spacing w:line="480" w:lineRule="auto"/>
@@ -9692,6 +9990,7 @@
       <w:pPr>
         <w:spacing w:line="480" w:lineRule="auto"/>
         <w:rPr>
+          <w:ins w:id="69" w:author="Emma Fuller" w:date="2015-02-10T15:37:00Z"/>
           <w:rFonts w:ascii="Times New Roman" w:hAnsi="Times New Roman" w:cs="Times New Roman"/>
         </w:rPr>
       </w:pPr>
@@ -9917,6 +10216,15 @@
         </w:rPr>
         <w:t xml:space="preserve"> (Appendix A.6, Figure S1). </w:t>
       </w:r>
+    </w:p>
+    <w:p>
+      <w:pPr>
+        <w:spacing w:line="480" w:lineRule="auto"/>
+        <w:rPr>
+          <w:ins w:id="70" w:author="Emma Fuller" w:date="2015-02-10T15:39:00Z"/>
+          <w:rFonts w:ascii="Times New Roman" w:hAnsi="Times New Roman" w:cs="Times New Roman"/>
+        </w:rPr>
+      </w:pPr>
       <w:r>
         <w:rPr>
           <w:rFonts w:ascii="Times New Roman" w:hAnsi="Times New Roman" w:cs="Times New Roman"/>
@@ -10002,7 +10310,7 @@
         </w:rPr>
         <w:t>causes extinction of the population at lower climate velocities and harvesting rates than with the case of no marine protected areas (compare Figures 3e and f to 3a, c and d)</w:t>
       </w:r>
-      <w:ins w:id="35" w:author="Emma Fuller" w:date="2015-02-09T16:25:00Z">
+      <w:ins w:id="71" w:author="Emma Fuller" w:date="2015-02-09T16:25:00Z">
         <w:r>
           <w:rPr>
             <w:rFonts w:ascii="Times New Roman" w:hAnsi="Times New Roman" w:cs="Times New Roman"/>
@@ -10010,9 +10318,15 @@
           <w:t xml:space="preserve">. </w:t>
         </w:r>
       </w:ins>
-      <w:bookmarkStart w:id="36" w:name="_GoBack"/>
-      <w:bookmarkEnd w:id="36"/>
-      <w:del w:id="37" w:author="Emma Fuller" w:date="2015-02-09T16:25:00Z">
+    </w:p>
+    <w:p>
+      <w:pPr>
+        <w:spacing w:line="480" w:lineRule="auto"/>
+        <w:rPr>
+          <w:rFonts w:ascii="Times New Roman" w:hAnsi="Times New Roman" w:cs="Times New Roman"/>
+        </w:rPr>
+      </w:pPr>
+      <w:del w:id="72" w:author="Emma Fuller" w:date="2015-02-09T16:25:00Z">
         <w:r>
           <w:rPr>
             <w:rFonts w:ascii="Times New Roman" w:hAnsi="Times New Roman" w:cs="Times New Roman"/>
@@ -10020,7 +10334,7 @@
           <w:delText>.</w:delText>
         </w:r>
       </w:del>
-      <w:ins w:id="38" w:author="Emma Fuller" w:date="2015-02-09T16:24:00Z">
+      <w:ins w:id="73" w:author="Emma Fuller" w:date="2015-02-09T16:24:00Z">
         <w:r>
           <w:rPr>
             <w:rFonts w:ascii="Times New Roman" w:hAnsi="Times New Roman" w:cs="Times New Roman"/>
@@ -10028,7 +10342,7 @@
           <w:t>We find the same qualitative results in our black rockfish parameterization</w:t>
         </w:r>
       </w:ins>
-      <w:ins w:id="39" w:author="Emma Fuller" w:date="2015-02-09T16:25:00Z">
+      <w:ins w:id="74" w:author="Emma Fuller" w:date="2015-02-09T16:25:00Z">
         <w:r>
           <w:rPr>
             <w:rFonts w:ascii="Times New Roman" w:hAnsi="Times New Roman" w:cs="Times New Roman"/>
@@ -10036,6 +10350,32 @@
           <w:t xml:space="preserve"> (see Appendix for details).</w:t>
         </w:r>
       </w:ins>
+      <w:ins w:id="75" w:author="Emma Fuller" w:date="2015-02-10T15:40:00Z">
+        <w:r>
+          <w:rPr>
+            <w:rFonts w:ascii="Times New Roman" w:hAnsi="Times New Roman" w:cs="Times New Roman"/>
+          </w:rPr>
+          <w:t xml:space="preserve"> Threshold harvesting eliminates interactions between range shifts and harvesting pressure</w:t>
+        </w:r>
+      </w:ins>
+      <w:ins w:id="76" w:author="Emma Fuller" w:date="2015-02-10T15:46:00Z">
+        <w:r>
+          <w:rPr>
+            <w:rFonts w:ascii="Times New Roman" w:hAnsi="Times New Roman" w:cs="Times New Roman"/>
+          </w:rPr>
+          <w:t xml:space="preserve">, and we found that </w:t>
+        </w:r>
+      </w:ins>
+      <w:ins w:id="77" w:author="Emma Fuller" w:date="2015-02-10T16:07:00Z">
+        <w:r>
+          <w:rPr>
+            <w:rFonts w:ascii="Times New Roman" w:hAnsi="Times New Roman" w:cs="Times New Roman"/>
+          </w:rPr>
+          <w:t xml:space="preserve">displacing effort outside of MPAs can result in less population biomass than no MPAs at all. </w:t>
+        </w:r>
+      </w:ins>
+      <w:bookmarkStart w:id="78" w:name="_GoBack"/>
+      <w:bookmarkEnd w:id="78"/>
     </w:p>
     <w:p>
       <w:pPr>
@@ -10046,7 +10386,7 @@
           <w:color w:val="auto"/>
         </w:rPr>
       </w:pPr>
-      <w:bookmarkStart w:id="40" w:name="discussion"/>
+      <w:bookmarkStart w:id="79" w:name="discussion"/>
       <w:r>
         <w:rPr>
           <w:rFonts w:ascii="Times New Roman" w:hAnsi="Times New Roman" w:cs="Times New Roman"/>
@@ -10055,7 +10395,7 @@
         <w:t>Discussion</w:t>
       </w:r>
     </w:p>
-    <w:bookmarkEnd w:id="40"/>
+    <w:bookmarkEnd w:id="79"/>
     <w:p>
       <w:pPr>
         <w:spacing w:line="480" w:lineRule="auto"/>
@@ -14206,7 +14546,7 @@
           <w:color w:val="auto"/>
         </w:rPr>
       </w:pPr>
-      <w:bookmarkStart w:id="41" w:name="acknowledgements"/>
+      <w:bookmarkStart w:id="80" w:name="acknowledgements"/>
       <w:r>
         <w:rPr>
           <w:rFonts w:ascii="Times New Roman" w:hAnsi="Times New Roman" w:cs="Times New Roman"/>
@@ -14215,7 +14555,7 @@
         <w:t>Acknowledgements</w:t>
       </w:r>
     </w:p>
-    <w:bookmarkEnd w:id="41"/>
+    <w:bookmarkEnd w:id="80"/>
     <w:p>
       <w:pPr>
         <w:spacing w:line="480" w:lineRule="auto"/>
@@ -20202,7 +20542,7 @@
           <w:rFonts w:ascii="Times New Roman" w:hAnsi="Times New Roman" w:cs="Times New Roman"/>
         </w:rPr>
       </w:pPr>
-      <w:bookmarkStart w:id="42" w:name="tables"/>
+      <w:bookmarkStart w:id="81" w:name="tables"/>
       <w:r>
         <w:rPr>
           <w:rFonts w:ascii="Times New Roman" w:hAnsi="Times New Roman" w:cs="Times New Roman"/>
@@ -20210,7 +20550,7 @@
         </w:rPr>
         <w:t>Tables</w:t>
       </w:r>
-      <w:bookmarkEnd w:id="42"/>
+      <w:bookmarkEnd w:id="81"/>
     </w:p>
     <w:p>
       <w:pPr>
@@ -21116,7 +21456,7 @@
           <w:szCs w:val="24"/>
         </w:rPr>
       </w:pPr>
-      <w:bookmarkStart w:id="43" w:name="figure-legends"/>
+      <w:bookmarkStart w:id="82" w:name="figure-legends"/>
       <w:r>
         <w:rPr>
           <w:rFonts w:ascii="Times New Roman" w:eastAsiaTheme="minorHAnsi" w:hAnsi="Times New Roman" w:cs="Times New Roman"/>
@@ -21151,7 +21491,7 @@
         </w:rPr>
       </w:pPr>
     </w:p>
-    <w:bookmarkEnd w:id="43"/>
+    <w:bookmarkEnd w:id="82"/>
     <w:p>
       <w:pPr>
         <w:rPr>
@@ -21601,7 +21941,21 @@
         <w:rPr>
           <w:rFonts w:ascii="Times New Roman" w:hAnsi="Times New Roman" w:cs="Times New Roman"/>
         </w:rPr>
-        <w:t>For a less sever threshold, we use a proportion of this maximum threshold, so that a lower proportion gives a lower threshold and allows for more harvesting. We show this proportion on t</w:t>
+        <w:t>For a less sever</w:t>
+      </w:r>
+      <w:ins w:id="83" w:author="Emma Fuller" w:date="2015-02-10T15:38:00Z">
+        <w:r>
+          <w:rPr>
+            <w:rFonts w:ascii="Times New Roman" w:hAnsi="Times New Roman" w:cs="Times New Roman"/>
+          </w:rPr>
+          <w:t>e</w:t>
+        </w:r>
+      </w:ins>
+      <w:r>
+        <w:rPr>
+          <w:rFonts w:ascii="Times New Roman" w:hAnsi="Times New Roman" w:cs="Times New Roman"/>
+        </w:rPr>
+        <w:t xml:space="preserve"> threshold, we use a proportion of this maximum threshold, so that a lower proportion gives a lower threshold and allows for more harvesting. We show this proportion on t</w:t>
       </w:r>
       <w:r>
         <w:rPr>
@@ -21786,7 +22140,7 @@
         </w:rPr>
         <w:t>.</w:t>
       </w:r>
-      <w:bookmarkStart w:id="44" w:name="figures"/>
+      <w:bookmarkStart w:id="84" w:name="figures"/>
     </w:p>
     <w:p>
       <w:pPr>
@@ -21804,7 +22158,7 @@
         </w:rPr>
         <w:t>Figures</w:t>
       </w:r>
-      <w:bookmarkEnd w:id="44"/>
+      <w:bookmarkEnd w:id="84"/>
     </w:p>
     <w:p>
       <w:pPr>
@@ -24590,7 +24944,7 @@
 </file>
 
 <file path=customXml/itemProps1.xml><?xml version="1.0" encoding="utf-8"?>
-<ds:datastoreItem xmlns:ds="http://schemas.openxmlformats.org/officeDocument/2006/customXml" ds:itemID="{50E4859F-31C9-B64A-8F4B-B5D46BCC23D4}">
+<ds:datastoreItem xmlns:ds="http://schemas.openxmlformats.org/officeDocument/2006/customXml" ds:itemID="{BE08BD10-4AB8-1A40-ABC8-15ADA21DC37F}">
   <ds:schemaRefs>
     <ds:schemaRef ds:uri="http://schemas.openxmlformats.org/officeDocument/2006/bibliography"/>
   </ds:schemaRefs>

</xml_diff>

<commit_message>
adding a reference to MS
</commit_message>
<xml_diff>
--- a/Writing/final_draft/MS.docx
+++ b/Writing/final_draft/MS.docx
@@ -10374,8 +10374,6 @@
           <w:t xml:space="preserve">displacing effort outside of MPAs can result in less population biomass than no MPAs at all. </w:t>
         </w:r>
       </w:ins>
-      <w:bookmarkStart w:id="78" w:name="_GoBack"/>
-      <w:bookmarkEnd w:id="78"/>
     </w:p>
     <w:p>
       <w:pPr>
@@ -10386,7 +10384,7 @@
           <w:color w:val="auto"/>
         </w:rPr>
       </w:pPr>
-      <w:bookmarkStart w:id="79" w:name="discussion"/>
+      <w:bookmarkStart w:id="78" w:name="discussion"/>
       <w:r>
         <w:rPr>
           <w:rFonts w:ascii="Times New Roman" w:hAnsi="Times New Roman" w:cs="Times New Roman"/>
@@ -10395,7 +10393,7 @@
         <w:t>Discussion</w:t>
       </w:r>
     </w:p>
-    <w:bookmarkEnd w:id="79"/>
+    <w:bookmarkEnd w:id="78"/>
     <w:p>
       <w:pPr>
         <w:spacing w:line="480" w:lineRule="auto"/>
@@ -14546,7 +14544,7 @@
           <w:color w:val="auto"/>
         </w:rPr>
       </w:pPr>
-      <w:bookmarkStart w:id="80" w:name="acknowledgements"/>
+      <w:bookmarkStart w:id="79" w:name="acknowledgements"/>
       <w:r>
         <w:rPr>
           <w:rFonts w:ascii="Times New Roman" w:hAnsi="Times New Roman" w:cs="Times New Roman"/>
@@ -14555,7 +14553,7 @@
         <w:t>Acknowledgements</w:t>
       </w:r>
     </w:p>
-    <w:bookmarkEnd w:id="80"/>
+    <w:bookmarkEnd w:id="79"/>
     <w:p>
       <w:pPr>
         <w:spacing w:line="480" w:lineRule="auto"/>
@@ -20223,6 +20221,72 @@
     <w:p>
       <w:pPr>
         <w:rPr>
+          <w:ins w:id="80" w:author="Emma Fuller" w:date="2015-02-10T16:12:00Z"/>
+          <w:rFonts w:ascii="Times New Roman" w:hAnsi="Times New Roman" w:cs="Times New Roman"/>
+        </w:rPr>
+      </w:pPr>
+      <w:ins w:id="81" w:author="Emma Fuller" w:date="2015-02-10T16:12:00Z">
+        <w:r>
+          <w:rPr>
+            <w:rFonts w:ascii="Times New Roman" w:hAnsi="Times New Roman" w:cs="Times New Roman"/>
+          </w:rPr>
+          <w:t>White, J.W., Botsford, L.W., Moff</w:t>
+        </w:r>
+        <w:r>
+          <w:rPr>
+            <w:rFonts w:ascii="Times New Roman" w:hAnsi="Times New Roman" w:cs="Times New Roman"/>
+          </w:rPr>
+          <w:t>itt, E.A. &amp; Fischer, D.T. 2010</w:t>
+        </w:r>
+        <w:r>
+          <w:rPr>
+            <w:rFonts w:ascii="Times New Roman" w:hAnsi="Times New Roman" w:cs="Times New Roman"/>
+          </w:rPr>
+          <w:t>. Decision analysis for designing marine protected areas for multiple species with uncertain fishery status. </w:t>
+        </w:r>
+        <w:r>
+          <w:rPr>
+            <w:rFonts w:ascii="Times New Roman" w:hAnsi="Times New Roman" w:cs="Times New Roman"/>
+            <w:i/>
+            <w:iCs/>
+          </w:rPr>
+          <w:t>Ecolological</w:t>
+        </w:r>
+        <w:r>
+          <w:rPr>
+            <w:rFonts w:ascii="Times New Roman" w:hAnsi="Times New Roman" w:cs="Times New Roman"/>
+            <w:i/>
+            <w:iCs/>
+          </w:rPr>
+          <w:t xml:space="preserve"> Appl</w:t>
+        </w:r>
+        <w:r>
+          <w:rPr>
+            <w:rFonts w:ascii="Times New Roman" w:hAnsi="Times New Roman" w:cs="Times New Roman"/>
+            <w:i/>
+            <w:iCs/>
+          </w:rPr>
+          <w:t>ications</w:t>
+        </w:r>
+        <w:r>
+          <w:rPr>
+            <w:rFonts w:ascii="Times New Roman" w:hAnsi="Times New Roman" w:cs="Times New Roman"/>
+          </w:rPr>
+          <w:t xml:space="preserve"> 20:</w:t>
+        </w:r>
+        <w:bookmarkStart w:id="82" w:name="_GoBack"/>
+        <w:bookmarkEnd w:id="82"/>
+        <w:r>
+          <w:rPr>
+            <w:rFonts w:ascii="Times New Roman" w:hAnsi="Times New Roman" w:cs="Times New Roman"/>
+          </w:rPr>
+          <w:t xml:space="preserve"> 1523–41.</w:t>
+        </w:r>
+      </w:ins>
+    </w:p>
+    <w:p>
+      <w:pPr>
+        <w:rPr>
           <w:rFonts w:ascii="Times New Roman" w:hAnsi="Times New Roman" w:cs="Times New Roman"/>
         </w:rPr>
       </w:pPr>
@@ -20542,7 +20606,7 @@
           <w:rFonts w:ascii="Times New Roman" w:hAnsi="Times New Roman" w:cs="Times New Roman"/>
         </w:rPr>
       </w:pPr>
-      <w:bookmarkStart w:id="81" w:name="tables"/>
+      <w:bookmarkStart w:id="83" w:name="tables"/>
       <w:r>
         <w:rPr>
           <w:rFonts w:ascii="Times New Roman" w:hAnsi="Times New Roman" w:cs="Times New Roman"/>
@@ -20550,7 +20614,7 @@
         </w:rPr>
         <w:t>Tables</w:t>
       </w:r>
-      <w:bookmarkEnd w:id="81"/>
+      <w:bookmarkEnd w:id="83"/>
     </w:p>
     <w:p>
       <w:pPr>
@@ -21456,7 +21520,7 @@
           <w:szCs w:val="24"/>
         </w:rPr>
       </w:pPr>
-      <w:bookmarkStart w:id="82" w:name="figure-legends"/>
+      <w:bookmarkStart w:id="84" w:name="figure-legends"/>
       <w:r>
         <w:rPr>
           <w:rFonts w:ascii="Times New Roman" w:eastAsiaTheme="minorHAnsi" w:hAnsi="Times New Roman" w:cs="Times New Roman"/>
@@ -21491,7 +21555,7 @@
         </w:rPr>
       </w:pPr>
     </w:p>
-    <w:bookmarkEnd w:id="82"/>
+    <w:bookmarkEnd w:id="84"/>
     <w:p>
       <w:pPr>
         <w:rPr>
@@ -21943,7 +22007,7 @@
         </w:rPr>
         <w:t>For a less sever</w:t>
       </w:r>
-      <w:ins w:id="83" w:author="Emma Fuller" w:date="2015-02-10T15:38:00Z">
+      <w:ins w:id="85" w:author="Emma Fuller" w:date="2015-02-10T15:38:00Z">
         <w:r>
           <w:rPr>
             <w:rFonts w:ascii="Times New Roman" w:hAnsi="Times New Roman" w:cs="Times New Roman"/>
@@ -22140,7 +22204,7 @@
         </w:rPr>
         <w:t>.</w:t>
       </w:r>
-      <w:bookmarkStart w:id="84" w:name="figures"/>
+      <w:bookmarkStart w:id="86" w:name="figures"/>
     </w:p>
     <w:p>
       <w:pPr>
@@ -22158,7 +22222,7 @@
         </w:rPr>
         <w:t>Figures</w:t>
       </w:r>
-      <w:bookmarkEnd w:id="84"/>
+      <w:bookmarkEnd w:id="86"/>
     </w:p>
     <w:p>
       <w:pPr>
@@ -23056,7 +23120,6 @@
   <w:style w:type="character" w:default="1" w:styleId="DefaultParagraphFont">
     <w:name w:val="Default Paragraph Font"/>
     <w:uiPriority w:val="1"/>
-    <w:semiHidden/>
     <w:unhideWhenUsed/>
   </w:style>
   <w:style w:type="table" w:default="1" w:styleId="TableNormal">
@@ -23984,7 +24047,6 @@
   <w:style w:type="character" w:default="1" w:styleId="DefaultParagraphFont">
     <w:name w:val="Default Paragraph Font"/>
     <w:uiPriority w:val="1"/>
-    <w:semiHidden/>
     <w:unhideWhenUsed/>
   </w:style>
   <w:style w:type="table" w:default="1" w:styleId="TableNormal">
@@ -24944,7 +25006,7 @@
 </file>
 
 <file path=customXml/itemProps1.xml><?xml version="1.0" encoding="utf-8"?>
-<ds:datastoreItem xmlns:ds="http://schemas.openxmlformats.org/officeDocument/2006/customXml" ds:itemID="{BE08BD10-4AB8-1A40-ABC8-15ADA21DC37F}">
+<ds:datastoreItem xmlns:ds="http://schemas.openxmlformats.org/officeDocument/2006/customXml" ds:itemID="{E00CBB77-21DB-7243-B2D3-4B4BF8716ED6}">
   <ds:schemaRefs>
     <ds:schemaRef ds:uri="http://schemas.openxmlformats.org/officeDocument/2006/bibliography"/>
   </ds:schemaRefs>

</xml_diff>

<commit_message>
working on finalizing discussion and incorporation of black rockfish results
</commit_message>
<xml_diff>
--- a/Writing/final_draft/MS.docx
+++ b/Writing/final_draft/MS.docx
@@ -338,7 +338,19 @@
         <w:rPr>
           <w:rFonts w:ascii="Times New Roman" w:hAnsi="Times New Roman" w:cs="Times New Roman"/>
         </w:rPr>
-        <w:t>. Finally, we show that t</w:t>
+        <w:t xml:space="preserve">. </w:t>
+      </w:r>
+      <w:r>
+        <w:rPr>
+          <w:rFonts w:ascii="Times New Roman" w:hAnsi="Times New Roman" w:cs="Times New Roman"/>
+        </w:rPr>
+        <w:t>Then</w:t>
+      </w:r>
+      <w:r>
+        <w:rPr>
+          <w:rFonts w:ascii="Times New Roman" w:hAnsi="Times New Roman" w:cs="Times New Roman"/>
+        </w:rPr>
+        <w:t>, we show that t</w:t>
       </w:r>
       <w:r>
         <w:rPr>
@@ -352,858 +364,118 @@
         </w:rPr>
         <w:t xml:space="preserve">, while protected areas can either help or hinder, depending on how harvesters reallocate their effort. </w:t>
       </w:r>
-    </w:p>
-    <w:p>
-      <w:pPr>
-        <w:spacing w:line="480" w:lineRule="auto"/>
-        <w:rPr>
-          <w:rFonts w:ascii="Times New Roman" w:hAnsi="Times New Roman" w:cs="Times New Roman"/>
-        </w:rPr>
-      </w:pPr>
-      <w:r>
-        <w:rPr>
-          <w:rFonts w:ascii="Times New Roman" w:hAnsi="Times New Roman" w:cs="Times New Roman"/>
-          <w:b/>
-        </w:rPr>
-        <w:t xml:space="preserve">Keywords: </w:t>
-      </w:r>
-      <w:r>
-        <w:rPr>
-          <w:rFonts w:ascii="Times New Roman" w:hAnsi="Times New Roman" w:cs="Times New Roman"/>
-        </w:rPr>
-        <w:t>Climate change, fishing, integrodifference model, synergy, multiple disturbances, cumulative impacts</w:t>
-      </w:r>
-      <w:r>
-        <w:rPr>
-          <w:rFonts w:ascii="Times New Roman" w:hAnsi="Times New Roman" w:cs="Times New Roman"/>
-        </w:rPr>
-        <w:t>, climate velocity</w:t>
-      </w:r>
-    </w:p>
-    <w:p>
-      <w:pPr>
-        <w:pStyle w:val="Heading1"/>
-        <w:spacing w:line="480" w:lineRule="auto"/>
-        <w:rPr>
-          <w:rFonts w:ascii="Times New Roman" w:hAnsi="Times New Roman" w:cs="Times New Roman"/>
-          <w:color w:val="auto"/>
-        </w:rPr>
-      </w:pPr>
-      <w:bookmarkStart w:id="1" w:name="introduction"/>
-      <w:r>
-        <w:rPr>
-          <w:rFonts w:ascii="Times New Roman" w:hAnsi="Times New Roman" w:cs="Times New Roman"/>
-          <w:color w:val="auto"/>
-        </w:rPr>
-        <w:t>Introduction</w:t>
-      </w:r>
-    </w:p>
-    <w:bookmarkEnd w:id="1"/>
-    <w:p>
-      <w:pPr>
-        <w:spacing w:line="480" w:lineRule="auto"/>
-        <w:rPr>
-          <w:rFonts w:ascii="Times New Roman" w:hAnsi="Times New Roman" w:cs="Times New Roman"/>
-        </w:rPr>
-      </w:pPr>
-      <w:r>
-        <w:rPr>
-          <w:rFonts w:ascii="Times New Roman" w:hAnsi="Times New Roman" w:cs="Times New Roman"/>
-        </w:rPr>
-        <w:t>There are many stressors that can disturb an ecosystem</w:t>
-      </w:r>
-      <w:r>
-        <w:rPr>
-          <w:rFonts w:ascii="Times New Roman" w:hAnsi="Times New Roman" w:cs="Times New Roman"/>
-        </w:rPr>
-        <w:t>. E</w:t>
-      </w:r>
-      <w:r>
-        <w:rPr>
-          <w:rFonts w:ascii="Times New Roman" w:hAnsi="Times New Roman" w:cs="Times New Roman"/>
-        </w:rPr>
-        <w:t xml:space="preserve">cologists have </w:t>
-      </w:r>
-      <w:r>
-        <w:rPr>
-          <w:rFonts w:ascii="Times New Roman" w:hAnsi="Times New Roman" w:cs="Times New Roman"/>
-        </w:rPr>
-        <w:t>been working for decades to quantify</w:t>
-      </w:r>
-      <w:r>
-        <w:rPr>
-          <w:rFonts w:ascii="Times New Roman" w:hAnsi="Times New Roman" w:cs="Times New Roman"/>
-        </w:rPr>
-        <w:t xml:space="preserve"> the consequences of individual perturbations (Wilcove et al. 1998)</w:t>
-      </w:r>
-      <w:r>
-        <w:rPr>
-          <w:rFonts w:ascii="Times New Roman" w:hAnsi="Times New Roman" w:cs="Times New Roman"/>
-        </w:rPr>
-        <w:t xml:space="preserve"> and </w:t>
-      </w:r>
-      <w:r>
-        <w:rPr>
-          <w:rFonts w:ascii="Times New Roman" w:hAnsi="Times New Roman" w:cs="Times New Roman"/>
-        </w:rPr>
-        <w:t>to measure the effects of multiple stressors and the interactions between them (Travis 2003; Crain</w:t>
-      </w:r>
-      <w:r>
-        <w:rPr>
-          <w:rFonts w:ascii="Times New Roman" w:hAnsi="Times New Roman" w:cs="Times New Roman"/>
-        </w:rPr>
-        <w:t xml:space="preserve"> et al.</w:t>
-      </w:r>
-      <w:r>
-        <w:rPr>
-          <w:rFonts w:ascii="Times New Roman" w:hAnsi="Times New Roman" w:cs="Times New Roman"/>
-        </w:rPr>
-        <w:t xml:space="preserve"> 2008; Darling and Côté 2008). If disturbances interact synergistically, a perturbation that has little effect when occurring alone may amplify the disturbance caused by a coincident perturbation (Crain</w:t>
-      </w:r>
-      <w:r>
-        <w:rPr>
-          <w:rFonts w:ascii="Times New Roman" w:hAnsi="Times New Roman" w:cs="Times New Roman"/>
-        </w:rPr>
-        <w:t xml:space="preserve"> et al.</w:t>
-      </w:r>
-      <w:r>
-        <w:rPr>
-          <w:rFonts w:ascii="Times New Roman" w:hAnsi="Times New Roman" w:cs="Times New Roman"/>
-        </w:rPr>
-        <w:t xml:space="preserve"> 2008; Darling and Côté 2008; Nye</w:t>
-      </w:r>
-      <w:r>
-        <w:rPr>
-          <w:rFonts w:ascii="Times New Roman" w:hAnsi="Times New Roman" w:cs="Times New Roman"/>
-        </w:rPr>
-        <w:t xml:space="preserve"> et al.</w:t>
-      </w:r>
-      <w:r>
-        <w:rPr>
-          <w:rFonts w:ascii="Times New Roman" w:hAnsi="Times New Roman" w:cs="Times New Roman"/>
-        </w:rPr>
-        <w:t xml:space="preserve"> 2013; Gurevitch</w:t>
-      </w:r>
-      <w:r>
-        <w:rPr>
-          <w:rFonts w:ascii="Times New Roman" w:hAnsi="Times New Roman" w:cs="Times New Roman"/>
-        </w:rPr>
-        <w:t xml:space="preserve"> et al. </w:t>
-      </w:r>
-      <w:r>
-        <w:rPr>
-          <w:rFonts w:ascii="Times New Roman" w:hAnsi="Times New Roman" w:cs="Times New Roman"/>
-        </w:rPr>
-        <w:t xml:space="preserve">2000). In the most worrying cases, interactions </w:t>
-      </w:r>
-      <w:r>
-        <w:rPr>
-          <w:rFonts w:ascii="Times New Roman" w:hAnsi="Times New Roman" w:cs="Times New Roman"/>
-        </w:rPr>
-        <w:t xml:space="preserve">among </w:t>
-      </w:r>
-      <w:r>
-        <w:rPr>
-          <w:rFonts w:ascii="Times New Roman" w:hAnsi="Times New Roman" w:cs="Times New Roman"/>
-        </w:rPr>
-        <w:t>multiple stressors could drive a population extinct</w:t>
-      </w:r>
-      <w:r>
-        <w:rPr>
-          <w:rFonts w:ascii="Times New Roman" w:hAnsi="Times New Roman" w:cs="Times New Roman"/>
-        </w:rPr>
-        <w:t>,</w:t>
-      </w:r>
-      <w:r>
-        <w:rPr>
-          <w:rFonts w:ascii="Times New Roman" w:hAnsi="Times New Roman" w:cs="Times New Roman"/>
-        </w:rPr>
-        <w:t xml:space="preserve"> even though assessments of </w:t>
-      </w:r>
-      <w:r>
-        <w:rPr>
-          <w:rFonts w:ascii="Times New Roman" w:hAnsi="Times New Roman" w:cs="Times New Roman"/>
-        </w:rPr>
-        <w:t xml:space="preserve">the </w:t>
-      </w:r>
-      <w:r>
-        <w:rPr>
-          <w:rFonts w:ascii="Times New Roman" w:hAnsi="Times New Roman" w:cs="Times New Roman"/>
-        </w:rPr>
-        <w:t xml:space="preserve">individual impacts would </w:t>
-      </w:r>
-      <w:r>
-        <w:rPr>
-          <w:rFonts w:ascii="Times New Roman" w:hAnsi="Times New Roman" w:cs="Times New Roman"/>
-        </w:rPr>
-        <w:t>not predict extinction</w:t>
-      </w:r>
-      <w:r>
-        <w:rPr>
-          <w:rFonts w:ascii="Times New Roman" w:hAnsi="Times New Roman" w:cs="Times New Roman"/>
-        </w:rPr>
-        <w:t xml:space="preserve"> (e.g., Pelletier et al. 2006; Travis 2003). Because disturbances rarely occur in isolation, measuring the effects of multiple disturbances provides a better understanding of likely impacts to an ecosystem (Doak and Morris 2010; Fordham et al. 2013; Folt et al. 1999).</w:t>
-      </w:r>
-    </w:p>
-    <w:p>
-      <w:pPr>
-        <w:spacing w:line="480" w:lineRule="auto"/>
-        <w:rPr>
-          <w:rFonts w:ascii="Times New Roman" w:hAnsi="Times New Roman" w:cs="Times New Roman"/>
-        </w:rPr>
-      </w:pPr>
-      <w:r>
-        <w:rPr>
-          <w:rFonts w:ascii="Times New Roman" w:hAnsi="Times New Roman" w:cs="Times New Roman"/>
-        </w:rPr>
-        <w:t>Climate change and harvesting, two of the largest anthropogenic impacts for both marine and terrestrial species (Milner-Gulland and Bennet 2003; Sekercioglu et</w:t>
-      </w:r>
-      <w:r>
-        <w:rPr>
-          <w:rFonts w:ascii="Times New Roman" w:hAnsi="Times New Roman" w:cs="Times New Roman"/>
-        </w:rPr>
-        <w:t xml:space="preserve"> al. 2008; Halpern et al. 2008),</w:t>
-      </w:r>
-      <w:r>
-        <w:rPr>
-          <w:rFonts w:ascii="Times New Roman" w:hAnsi="Times New Roman" w:cs="Times New Roman"/>
-        </w:rPr>
-        <w:t xml:space="preserve"> provide an important example of </w:t>
-      </w:r>
-      <w:r>
-        <w:rPr>
-          <w:rFonts w:ascii="Times New Roman" w:hAnsi="Times New Roman" w:cs="Times New Roman"/>
-        </w:rPr>
-        <w:t xml:space="preserve">two concurrent </w:t>
-      </w:r>
-      <w:r>
-        <w:rPr>
-          <w:rFonts w:ascii="Times New Roman" w:hAnsi="Times New Roman" w:cs="Times New Roman"/>
-        </w:rPr>
-        <w:t>ecological disturbances. One effect of climate change is that isotherms</w:t>
-      </w:r>
-      <w:r>
-        <w:rPr>
-          <w:rFonts w:ascii="Times New Roman" w:hAnsi="Times New Roman" w:cs="Times New Roman"/>
-        </w:rPr>
-        <w:t>—contour lines connecting places with the same temperature—</w:t>
-      </w:r>
-      <w:r>
-        <w:rPr>
-          <w:rFonts w:ascii="Times New Roman" w:hAnsi="Times New Roman" w:cs="Times New Roman"/>
-        </w:rPr>
-        <w:t xml:space="preserve">move across a landscape with a rate and direction referred to as climate velocity (Loarie et al. 2009; Burrows et al. 2011). Marine and terrestrial population distributions shift in response to climate change (Perry et al. 2005; Chen et al. 2011), and there is evidence that climate velocities can successfully explain these shifts (Pinsky et al. 2013). </w:t>
-      </w:r>
-    </w:p>
-    <w:p>
-      <w:pPr>
-        <w:spacing w:line="480" w:lineRule="auto"/>
-        <w:rPr>
-          <w:rFonts w:ascii="Times New Roman" w:hAnsi="Times New Roman" w:cs="Times New Roman"/>
-        </w:rPr>
-      </w:pPr>
-      <w:r>
-        <w:rPr>
-          <w:rFonts w:ascii="Times New Roman" w:hAnsi="Times New Roman" w:cs="Times New Roman"/>
-        </w:rPr>
-        <w:t xml:space="preserve">Many of these shifting species are also subject to harvesting or fishing (Wilcove et al. 1998; Sala 2000; Worm et al. 2009), </w:t>
-      </w:r>
-      <w:r>
-        <w:rPr>
-          <w:rFonts w:ascii="Times New Roman" w:hAnsi="Times New Roman" w:cs="Times New Roman"/>
-        </w:rPr>
-        <w:t>so</w:t>
-      </w:r>
-      <w:r>
-        <w:rPr>
-          <w:rFonts w:ascii="Times New Roman" w:hAnsi="Times New Roman" w:cs="Times New Roman"/>
-        </w:rPr>
-        <w:t xml:space="preserve"> interactions between the two stressors</w:t>
-      </w:r>
-      <w:r>
-        <w:rPr>
-          <w:rFonts w:ascii="Times New Roman" w:hAnsi="Times New Roman" w:cs="Times New Roman"/>
-        </w:rPr>
-        <w:t xml:space="preserve"> are possible</w:t>
-      </w:r>
-      <w:r>
-        <w:rPr>
-          <w:rFonts w:ascii="Times New Roman" w:hAnsi="Times New Roman" w:cs="Times New Roman"/>
-        </w:rPr>
-        <w:t>. For example, empirical data suggest that Atlantic croaker populations move poleward with warming temperatures, but do so less when heavily fished (Hare et al. 2010)</w:t>
-      </w:r>
-      <w:r>
-        <w:rPr>
-          <w:rFonts w:ascii="Times New Roman" w:hAnsi="Times New Roman" w:cs="Times New Roman"/>
-        </w:rPr>
-        <w:t>;</w:t>
-      </w:r>
-      <w:r>
-        <w:rPr>
-          <w:rFonts w:ascii="Times New Roman" w:hAnsi="Times New Roman" w:cs="Times New Roman"/>
-        </w:rPr>
-        <w:t xml:space="preserve"> </w:t>
-      </w:r>
-      <w:r>
-        <w:rPr>
-          <w:rFonts w:ascii="Times New Roman" w:hAnsi="Times New Roman" w:cs="Times New Roman"/>
-        </w:rPr>
-        <w:t xml:space="preserve">several terrestrial </w:t>
-      </w:r>
-      <w:r>
-        <w:rPr>
-          <w:rFonts w:ascii="Times New Roman" w:hAnsi="Times New Roman" w:cs="Times New Roman"/>
-        </w:rPr>
-        <w:t xml:space="preserve">species follow warming temperatures more effectively in protected areas than in unprotected </w:t>
-      </w:r>
-      <w:r>
-        <w:rPr>
-          <w:rFonts w:ascii="Times New Roman" w:hAnsi="Times New Roman" w:cs="Times New Roman"/>
-        </w:rPr>
-        <w:t>areas</w:t>
-      </w:r>
-      <w:r>
-        <w:rPr>
-          <w:rFonts w:ascii="Times New Roman" w:hAnsi="Times New Roman" w:cs="Times New Roman"/>
-        </w:rPr>
-        <w:t xml:space="preserve"> (Thomas et al. 2012)</w:t>
-      </w:r>
-      <w:r>
-        <w:rPr>
-          <w:rFonts w:ascii="Times New Roman" w:hAnsi="Times New Roman" w:cs="Times New Roman"/>
-        </w:rPr>
-        <w:t>; and a</w:t>
-      </w:r>
-      <w:r>
-        <w:rPr>
-          <w:rFonts w:ascii="Times New Roman" w:hAnsi="Times New Roman" w:cs="Times New Roman"/>
-        </w:rPr>
-        <w:t xml:space="preserve"> number of studies conclud</w:t>
-      </w:r>
-      <w:r>
-        <w:rPr>
-          <w:rFonts w:ascii="Times New Roman" w:hAnsi="Times New Roman" w:cs="Times New Roman"/>
-        </w:rPr>
-        <w:t>ed</w:t>
-      </w:r>
-      <w:r>
-        <w:rPr>
-          <w:rFonts w:ascii="Times New Roman" w:hAnsi="Times New Roman" w:cs="Times New Roman"/>
-        </w:rPr>
-        <w:t xml:space="preserve"> that harvest increases the sensitivity of populations to climate variability (Anderson et al. 2008; Botsford et al. 2011; Shelton et al. 2011; Planque et al. 2011).</w:t>
-      </w:r>
-      <w:r>
-        <w:rPr>
-          <w:rFonts w:ascii="Times New Roman" w:hAnsi="Times New Roman" w:cs="Times New Roman"/>
-        </w:rPr>
-        <w:t xml:space="preserve"> </w:t>
-      </w:r>
-      <w:r>
-        <w:rPr>
-          <w:rFonts w:ascii="Times New Roman" w:hAnsi="Times New Roman" w:cs="Times New Roman"/>
-        </w:rPr>
-        <w:t xml:space="preserve">While not specifically addressing range shifts and harvest together, </w:t>
-      </w:r>
-      <w:r>
-        <w:rPr>
-          <w:rFonts w:ascii="Times New Roman" w:hAnsi="Times New Roman" w:cs="Times New Roman"/>
-        </w:rPr>
-        <w:t xml:space="preserve">there have been experimental indications of </w:t>
-      </w:r>
-      <w:r>
-        <w:rPr>
-          <w:rFonts w:ascii="Times New Roman" w:hAnsi="Times New Roman" w:cs="Times New Roman"/>
-        </w:rPr>
-        <w:t>synergistic interactions between warming temperatures and harvesting (Mora et al. 2007)</w:t>
-      </w:r>
-      <w:r>
-        <w:rPr>
-          <w:rFonts w:ascii="Times New Roman" w:hAnsi="Times New Roman" w:cs="Times New Roman"/>
-        </w:rPr>
-        <w:t xml:space="preserve">. </w:t>
-      </w:r>
-      <w:r>
-        <w:rPr>
-          <w:rFonts w:ascii="Times New Roman" w:hAnsi="Times New Roman" w:cs="Times New Roman"/>
-        </w:rPr>
-        <w:t>Taken together, this work underscores the importance of understanding in greater mechanistic detail how climate velocity and harvesting interact. Models provide a useful tool for b</w:t>
-      </w:r>
-      <w:r>
-        <w:rPr>
-          <w:rFonts w:ascii="Times New Roman" w:hAnsi="Times New Roman" w:cs="Times New Roman"/>
-        </w:rPr>
-        <w:t>uilding our intuition about</w:t>
-      </w:r>
-      <w:r>
-        <w:rPr>
-          <w:rFonts w:ascii="Times New Roman" w:hAnsi="Times New Roman" w:cs="Times New Roman"/>
-        </w:rPr>
-        <w:t xml:space="preserve"> this </w:t>
-      </w:r>
-      <w:r>
-        <w:rPr>
-          <w:rFonts w:ascii="Times New Roman" w:hAnsi="Times New Roman" w:cs="Times New Roman"/>
-        </w:rPr>
-        <w:t>interaction.</w:t>
-      </w:r>
-    </w:p>
-    <w:p>
-      <w:pPr>
-        <w:spacing w:line="480" w:lineRule="auto"/>
-        <w:rPr>
-          <w:rFonts w:ascii="Times New Roman" w:hAnsi="Times New Roman" w:cs="Times New Roman"/>
-        </w:rPr>
-      </w:pPr>
-      <w:r>
-        <w:rPr>
-          <w:rFonts w:ascii="Times New Roman" w:hAnsi="Times New Roman" w:cs="Times New Roman"/>
-        </w:rPr>
-        <w:t xml:space="preserve">A common approach to modeling climate impacts has been to use bioclimatic-envelope models (also known as species distribution models). These statistical models typically correlate presence-absence or abundance data with biophysical characteristics to predict how </w:t>
-      </w:r>
-      <w:r>
-        <w:rPr>
-          <w:rFonts w:ascii="Times New Roman" w:hAnsi="Times New Roman" w:cs="Times New Roman"/>
-        </w:rPr>
-        <w:t xml:space="preserve">species’ </w:t>
-      </w:r>
-      <w:r>
-        <w:rPr>
-          <w:rFonts w:ascii="Times New Roman" w:hAnsi="Times New Roman" w:cs="Times New Roman"/>
-        </w:rPr>
-        <w:t>ranges</w:t>
-      </w:r>
-      <w:r>
-        <w:rPr>
-          <w:rFonts w:ascii="Times New Roman" w:hAnsi="Times New Roman" w:cs="Times New Roman"/>
-        </w:rPr>
-        <w:t xml:space="preserve"> </w:t>
-      </w:r>
-      <w:r>
-        <w:rPr>
-          <w:rFonts w:ascii="Times New Roman" w:hAnsi="Times New Roman" w:cs="Times New Roman"/>
-        </w:rPr>
-        <w:t>will differ under climate change (Elith et al. 2006; Guisan and Thuiller 2005; Guisan and Zimmermann 2000). Despite these models’ widespread adoption, many authors have criticized bioclimatic-envelope models as oversimplified because they lack dispersal, reproduction, species interaction</w:t>
-      </w:r>
-      <w:r>
-        <w:rPr>
-          <w:rFonts w:ascii="Times New Roman" w:hAnsi="Times New Roman" w:cs="Times New Roman"/>
-        </w:rPr>
-        <w:t>s</w:t>
-      </w:r>
-      <w:r>
-        <w:rPr>
-          <w:rFonts w:ascii="Times New Roman" w:hAnsi="Times New Roman" w:cs="Times New Roman"/>
-        </w:rPr>
-        <w:t>, and other processes important for population dynamics (Kearney and Porter 2009; Zarnetske</w:t>
-      </w:r>
-      <w:r>
-        <w:rPr>
-          <w:rFonts w:ascii="Times New Roman" w:hAnsi="Times New Roman" w:cs="Times New Roman"/>
-        </w:rPr>
-        <w:t xml:space="preserve"> et al. </w:t>
-      </w:r>
-      <w:r>
-        <w:rPr>
-          <w:rFonts w:ascii="Times New Roman" w:hAnsi="Times New Roman" w:cs="Times New Roman"/>
-        </w:rPr>
-        <w:t xml:space="preserve">2012; Robinson et al. 2011). </w:t>
-      </w:r>
-    </w:p>
-    <w:p>
-      <w:pPr>
-        <w:spacing w:line="480" w:lineRule="auto"/>
-        <w:rPr>
-          <w:rFonts w:ascii="Times New Roman" w:hAnsi="Times New Roman" w:cs="Times New Roman"/>
-        </w:rPr>
-      </w:pPr>
-      <w:r>
-        <w:rPr>
-          <w:rFonts w:ascii="Times New Roman" w:hAnsi="Times New Roman" w:cs="Times New Roman"/>
-        </w:rPr>
-        <w:t xml:space="preserve">Recent work on range shifts has addressed some of these gaps by explicitly including dispersal and reproduction in models </w:t>
-      </w:r>
-      <w:r>
-        <w:rPr>
-          <w:rFonts w:ascii="Times New Roman" w:hAnsi="Times New Roman" w:cs="Times New Roman"/>
-        </w:rPr>
-        <w:t>of</w:t>
-      </w:r>
-      <w:r>
-        <w:rPr>
-          <w:rFonts w:ascii="Times New Roman" w:hAnsi="Times New Roman" w:cs="Times New Roman"/>
-        </w:rPr>
-        <w:t xml:space="preserve"> species distributions under climate change (Berestycki et al. 2009; Zhou and Kot 2011). In these models, the region in which a population can survive (e.g., the region of suitable temperatures) is shifting in space, and a population can only survive if it disperses to and grows in newly suitable habitat at a sufficient rate. Related models have been applied to study population persistence in advective environments (Byers and Pringle 2006). However, even these more mechanistic models only address one disturbance: climate-driven range shifts.</w:t>
-      </w:r>
-    </w:p>
-    <w:p>
-      <w:pPr>
-        <w:spacing w:line="480" w:lineRule="auto"/>
-        <w:rPr>
-          <w:rFonts w:ascii="Times New Roman" w:hAnsi="Times New Roman" w:cs="Times New Roman"/>
-        </w:rPr>
-      </w:pPr>
-      <w:r>
-        <w:rPr>
-          <w:rFonts w:ascii="Times New Roman" w:hAnsi="Times New Roman" w:cs="Times New Roman"/>
-        </w:rPr>
-        <w:t>Here, we focus on a relatively simple ecological model that captures the dominant processes (reproduction, dispersal, and population growth) underlying climate-driven range shifts and population responses to harvesting pressure. We built this model originally for marine species</w:t>
-      </w:r>
-      <w:r>
-        <w:rPr>
-          <w:rFonts w:ascii="Times New Roman" w:hAnsi="Times New Roman" w:cs="Times New Roman"/>
-        </w:rPr>
-        <w:t xml:space="preserve">, </w:t>
-      </w:r>
-      <w:r>
-        <w:rPr>
-          <w:rFonts w:ascii="Times New Roman" w:hAnsi="Times New Roman" w:cs="Times New Roman"/>
-        </w:rPr>
-        <w:t>but because of its mathematical generality, it could also apply to any species with distinct growth and dispersal stages (e.g., plants</w:t>
-      </w:r>
-      <w:r>
-        <w:rPr>
-          <w:rFonts w:ascii="Times New Roman" w:hAnsi="Times New Roman" w:cs="Times New Roman"/>
-        </w:rPr>
-        <w:t>. trees,</w:t>
-      </w:r>
-      <w:r>
-        <w:rPr>
-          <w:rFonts w:ascii="Times New Roman" w:hAnsi="Times New Roman" w:cs="Times New Roman"/>
-        </w:rPr>
-        <w:t xml:space="preserve"> and many insects). </w:t>
-      </w:r>
-      <w:r>
-        <w:rPr>
-          <w:rFonts w:ascii="Times New Roman" w:hAnsi="Times New Roman" w:cs="Times New Roman"/>
-          <w:highlight w:val="cyan"/>
-        </w:rPr>
-        <w:t xml:space="preserve">We </w:t>
-      </w:r>
-      <w:r>
-        <w:rPr>
-          <w:rFonts w:ascii="Times New Roman" w:hAnsi="Times New Roman" w:cs="Times New Roman"/>
-          <w:highlight w:val="cyan"/>
-        </w:rPr>
-        <w:t>identify</w:t>
-      </w:r>
-      <w:r>
-        <w:rPr>
-          <w:rFonts w:ascii="Times New Roman" w:hAnsi="Times New Roman" w:cs="Times New Roman"/>
-          <w:highlight w:val="cyan"/>
-        </w:rPr>
-        <w:t xml:space="preserve"> the harvesting rate and climate velocity</w:t>
-      </w:r>
-      <w:r>
-        <w:rPr>
-          <w:rFonts w:ascii="Times New Roman" w:hAnsi="Times New Roman" w:cs="Times New Roman"/>
-          <w:highlight w:val="cyan"/>
-        </w:rPr>
-        <w:t xml:space="preserve"> that drive populations extinct</w:t>
-      </w:r>
-      <w:r>
-        <w:rPr>
-          <w:rFonts w:ascii="Times New Roman" w:hAnsi="Times New Roman" w:cs="Times New Roman"/>
-          <w:highlight w:val="cyan"/>
-        </w:rPr>
-        <w:t>, investigate how the critical rate of one stressor depends on the other, and analyze the declines in biomass caused by each stressor</w:t>
-      </w:r>
-      <w:r>
-        <w:rPr>
-          <w:rFonts w:ascii="Times New Roman" w:hAnsi="Times New Roman" w:cs="Times New Roman"/>
-          <w:highlight w:val="cyan"/>
-        </w:rPr>
-        <w:t xml:space="preserve">. </w:t>
-      </w:r>
-      <w:r>
-        <w:rPr>
-          <w:rFonts w:ascii="Times New Roman" w:hAnsi="Times New Roman" w:cs="Times New Roman"/>
-          <w:highlight w:val="cyan"/>
-        </w:rPr>
-        <w:t xml:space="preserve">We also </w:t>
-      </w:r>
-      <w:r>
-        <w:rPr>
-          <w:rFonts w:ascii="Times New Roman" w:hAnsi="Times New Roman" w:cs="Times New Roman"/>
-          <w:highlight w:val="cyan"/>
-        </w:rPr>
-        <w:t xml:space="preserve">examine two different </w:t>
-      </w:r>
-      <w:r>
-        <w:rPr>
-          <w:rFonts w:ascii="Times New Roman" w:hAnsi="Times New Roman" w:cs="Times New Roman"/>
-          <w:highlight w:val="cyan"/>
-        </w:rPr>
-        <w:t>types of management strategies—</w:t>
-      </w:r>
-      <w:r>
-        <w:rPr>
-          <w:rFonts w:ascii="Times New Roman" w:hAnsi="Times New Roman" w:cs="Times New Roman"/>
-          <w:highlight w:val="cyan"/>
-        </w:rPr>
-        <w:t>threshold harvest</w:t>
-      </w:r>
-      <w:r>
-        <w:rPr>
-          <w:rFonts w:ascii="Times New Roman" w:hAnsi="Times New Roman" w:cs="Times New Roman"/>
-          <w:highlight w:val="cyan"/>
-        </w:rPr>
-        <w:t>ing rules and pro</w:t>
-      </w:r>
-      <w:r>
-        <w:rPr>
-          <w:rFonts w:ascii="Times New Roman" w:hAnsi="Times New Roman" w:cs="Times New Roman"/>
-          <w:highlight w:val="cyan"/>
-        </w:rPr>
-        <w:t>tected areas</w:t>
-      </w:r>
-      <w:r>
-        <w:rPr>
-          <w:rFonts w:ascii="Times New Roman" w:hAnsi="Times New Roman" w:cs="Times New Roman"/>
-          <w:highlight w:val="cyan"/>
-        </w:rPr>
-        <w:t>—to determine how these management strategies affect population persistence and biomass</w:t>
-      </w:r>
-      <w:r>
-        <w:rPr>
-          <w:rFonts w:ascii="Times New Roman" w:hAnsi="Times New Roman" w:cs="Times New Roman"/>
-          <w:highlight w:val="cyan"/>
-        </w:rPr>
-        <w:t>.</w:t>
-      </w:r>
-      <w:r>
-        <w:rPr>
-          <w:rFonts w:ascii="Times New Roman" w:hAnsi="Times New Roman" w:cs="Times New Roman"/>
-          <w:highlight w:val="cyan"/>
-        </w:rPr>
-        <w:t xml:space="preserve"> We chose to model p</w:t>
-      </w:r>
-      <w:r>
-        <w:rPr>
-          <w:rFonts w:ascii="Times New Roman" w:hAnsi="Times New Roman" w:cs="Times New Roman"/>
-          <w:highlight w:val="cyan"/>
-        </w:rPr>
-        <w:t xml:space="preserve">rotected areas </w:t>
-      </w:r>
-      <w:r>
-        <w:rPr>
-          <w:rFonts w:ascii="Times New Roman" w:hAnsi="Times New Roman" w:cs="Times New Roman"/>
-          <w:highlight w:val="cyan"/>
-        </w:rPr>
-        <w:t xml:space="preserve">because they </w:t>
-      </w:r>
-      <w:r>
-        <w:rPr>
-          <w:rFonts w:ascii="Times New Roman" w:hAnsi="Times New Roman" w:cs="Times New Roman"/>
-          <w:highlight w:val="cyan"/>
-        </w:rPr>
-        <w:t>are often recommended for conservation of biodiversity and improved yield from harvest (</w:t>
-      </w:r>
-      <w:r>
-        <w:rPr>
-          <w:rFonts w:ascii="Times New Roman" w:hAnsi="Times New Roman" w:cs="Times New Roman"/>
-          <w:highlight w:val="cyan"/>
-        </w:rPr>
-        <w:t xml:space="preserve">Pimm et al. 2001, </w:t>
-      </w:r>
-      <w:r>
-        <w:rPr>
-          <w:rFonts w:ascii="Times New Roman" w:hAnsi="Times New Roman" w:cs="Times New Roman"/>
-          <w:highlight w:val="cyan"/>
-        </w:rPr>
-        <w:t>Gaines et al. 2010</w:t>
-      </w:r>
-      <w:r>
-        <w:rPr>
-          <w:rFonts w:ascii="Times New Roman" w:hAnsi="Times New Roman" w:cs="Times New Roman"/>
-          <w:highlight w:val="cyan"/>
-        </w:rPr>
-        <w:t>b</w:t>
-      </w:r>
-      <w:r>
-        <w:rPr>
-          <w:rFonts w:ascii="Times New Roman" w:hAnsi="Times New Roman" w:cs="Times New Roman"/>
-          <w:highlight w:val="cyan"/>
-        </w:rPr>
-        <w:t>, Watson et al. 2011), and previous work has suggested protected areas can be a key form of climate insurance that provides stepping</w:t>
-      </w:r>
-      <w:r>
-        <w:rPr>
-          <w:rFonts w:ascii="Times New Roman" w:hAnsi="Times New Roman" w:cs="Times New Roman"/>
-          <w:highlight w:val="cyan"/>
-        </w:rPr>
-        <w:t xml:space="preserve"> </w:t>
-      </w:r>
-      <w:r>
-        <w:rPr>
-          <w:rFonts w:ascii="Times New Roman" w:hAnsi="Times New Roman" w:cs="Times New Roman"/>
-          <w:highlight w:val="cyan"/>
-        </w:rPr>
-        <w:t>stones to help species keep up with a changing environment (Thomas et al. 2012; Hannah et al. 2007).</w:t>
-      </w:r>
-      <w:r>
-        <w:rPr>
-          <w:rFonts w:ascii="Times New Roman" w:hAnsi="Times New Roman" w:cs="Times New Roman"/>
-        </w:rPr>
-        <w:t xml:space="preserve"> </w:t>
-      </w:r>
-      <w:ins w:id="2" w:author="Emma Fuller" w:date="2015-02-09T16:10:00Z">
+      <w:ins w:id="1" w:author="Eleanor Brush" w:date="2015-02-11T10:36:00Z">
         <w:r>
           <w:rPr>
             <w:rFonts w:ascii="Times New Roman" w:hAnsi="Times New Roman" w:cs="Times New Roman"/>
+            <w:highlight w:val="cyan"/>
+            <w:rPrChange w:id="2" w:author="Eleanor Brush" w:date="2015-02-11T14:45:00Z">
+              <w:rPr>
+                <w:rFonts w:ascii="Times New Roman" w:hAnsi="Times New Roman" w:cs="Times New Roman"/>
+              </w:rPr>
+            </w:rPrChange>
           </w:rPr>
-          <w:t xml:space="preserve">Finally, we demonstrate how </w:t>
+          <w:t xml:space="preserve">Finally, we </w:t>
         </w:r>
       </w:ins>
-      <w:ins w:id="3" w:author="Emma Fuller" w:date="2015-02-09T16:12:00Z">
+      <w:ins w:id="3" w:author="Eleanor Brush" w:date="2015-02-11T11:35:00Z">
         <w:r>
           <w:rPr>
             <w:rFonts w:ascii="Times New Roman" w:hAnsi="Times New Roman" w:cs="Times New Roman"/>
+            <w:highlight w:val="cyan"/>
+            <w:rPrChange w:id="4" w:author="Eleanor Brush" w:date="2015-02-11T14:45:00Z">
+              <w:rPr>
+                <w:rFonts w:ascii="Times New Roman" w:hAnsi="Times New Roman" w:cs="Times New Roman"/>
+              </w:rPr>
+            </w:rPrChange>
           </w:rPr>
-          <w:t>to apply this</w:t>
-        </w:r>
-      </w:ins>
-      <w:ins w:id="4" w:author="Emma Fuller" w:date="2015-02-09T16:10:00Z">
-        <w:r>
-          <w:rPr>
-            <w:rFonts w:ascii="Times New Roman" w:hAnsi="Times New Roman" w:cs="Times New Roman"/>
-          </w:rPr>
-          <w:t xml:space="preserve"> model by </w:t>
-        </w:r>
-      </w:ins>
-      <w:ins w:id="5" w:author="Emma Fuller" w:date="2015-02-09T16:12:00Z">
-        <w:r>
-          <w:rPr>
-            <w:rFonts w:ascii="Times New Roman" w:hAnsi="Times New Roman" w:cs="Times New Roman"/>
-          </w:rPr>
-          <w:t xml:space="preserve">using parameters </w:t>
-        </w:r>
-      </w:ins>
-      <w:ins w:id="6" w:author="Emma Fuller" w:date="2015-02-09T16:13:00Z">
-        <w:r>
-          <w:rPr>
-            <w:rFonts w:ascii="Times New Roman" w:hAnsi="Times New Roman" w:cs="Times New Roman"/>
-          </w:rPr>
-          <w:t>representative</w:t>
-        </w:r>
-      </w:ins>
-      <w:ins w:id="7" w:author="Emma Fuller" w:date="2015-02-09T16:12:00Z">
-        <w:r>
-          <w:rPr>
-            <w:rFonts w:ascii="Times New Roman" w:hAnsi="Times New Roman" w:cs="Times New Roman"/>
-          </w:rPr>
-          <w:t xml:space="preserve"> of</w:t>
-        </w:r>
-      </w:ins>
-      <w:ins w:id="8" w:author="Emma Fuller" w:date="2015-02-09T16:16:00Z">
-        <w:r>
-          <w:rPr>
-            <w:rFonts w:ascii="Times New Roman" w:hAnsi="Times New Roman" w:cs="Times New Roman"/>
-          </w:rPr>
-          <w:t xml:space="preserve"> California Current</w:t>
-        </w:r>
-      </w:ins>
-      <w:ins w:id="9" w:author="Emma Fuller" w:date="2015-02-09T16:12:00Z">
-        <w:r>
-          <w:rPr>
-            <w:rFonts w:ascii="Times New Roman" w:hAnsi="Times New Roman" w:cs="Times New Roman"/>
-          </w:rPr>
-          <w:t xml:space="preserve"> </w:t>
-        </w:r>
-      </w:ins>
-      <w:ins w:id="10" w:author="Emma Fuller" w:date="2015-02-10T12:28:00Z">
-        <w:r>
-          <w:rPr>
-            <w:rFonts w:ascii="Times New Roman" w:hAnsi="Times New Roman" w:cs="Times New Roman"/>
-          </w:rPr>
-          <w:t>marine protected areas</w:t>
-        </w:r>
-      </w:ins>
-      <w:ins w:id="11" w:author="Emma Fuller" w:date="2015-02-10T12:55:00Z">
-        <w:r>
-          <w:rPr>
-            <w:rFonts w:ascii="Times New Roman" w:hAnsi="Times New Roman" w:cs="Times New Roman"/>
-          </w:rPr>
-          <w:t xml:space="preserve"> </w:t>
-        </w:r>
-        <w:r>
-          <w:rPr>
-            <w:rFonts w:ascii="Times New Roman" w:hAnsi="Times New Roman" w:cs="Times New Roman"/>
-          </w:rPr>
-          <w:t>(Gaines et al. 2010a)</w:t>
-        </w:r>
-      </w:ins>
-      <w:ins w:id="12" w:author="Emma Fuller" w:date="2015-02-09T16:15:00Z">
-        <w:r>
-          <w:rPr>
-            <w:rFonts w:ascii="Times New Roman" w:hAnsi="Times New Roman" w:cs="Times New Roman"/>
-          </w:rPr>
-          <w:t>, black rockfish (</w:t>
+          <w:t>evaluate persistence with and without management using parameters for black rockfish (</w:t>
         </w:r>
         <w:r>
           <w:rPr>
             <w:rFonts w:ascii="Times New Roman" w:hAnsi="Times New Roman" w:cs="Times New Roman"/>
             <w:i/>
+            <w:highlight w:val="cyan"/>
+            <w:rPrChange w:id="5" w:author="Eleanor Brush" w:date="2015-02-11T14:45:00Z">
+              <w:rPr>
+                <w:rFonts w:ascii="Times New Roman" w:hAnsi="Times New Roman" w:cs="Times New Roman"/>
+                <w:i/>
+              </w:rPr>
+            </w:rPrChange>
           </w:rPr>
           <w:t>Sebastes melanops</w:t>
         </w:r>
         <w:r>
           <w:rPr>
             <w:rFonts w:ascii="Times New Roman" w:hAnsi="Times New Roman" w:cs="Times New Roman"/>
+            <w:highlight w:val="cyan"/>
+            <w:rPrChange w:id="6" w:author="Eleanor Brush" w:date="2015-02-11T14:45:00Z">
+              <w:rPr>
+                <w:rFonts w:ascii="Times New Roman" w:hAnsi="Times New Roman" w:cs="Times New Roman"/>
+              </w:rPr>
+            </w:rPrChange>
           </w:rPr>
-          <w:t>)</w:t>
+          <w:t xml:space="preserve">) as an example of </w:t>
         </w:r>
       </w:ins>
-      <w:ins w:id="13" w:author="Emma Fuller" w:date="2015-02-09T16:16:00Z">
+      <w:ins w:id="7" w:author="Eleanor Brush" w:date="2015-02-11T10:36:00Z">
         <w:r>
           <w:rPr>
             <w:rFonts w:ascii="Times New Roman" w:hAnsi="Times New Roman" w:cs="Times New Roman"/>
+            <w:highlight w:val="cyan"/>
+            <w:rPrChange w:id="8" w:author="Eleanor Brush" w:date="2015-02-11T14:45:00Z">
+              <w:rPr>
+                <w:rFonts w:ascii="Times New Roman" w:hAnsi="Times New Roman" w:cs="Times New Roman"/>
+              </w:rPr>
+            </w:rPrChange>
           </w:rPr>
-          <w:t xml:space="preserve"> (White et al. 2010),</w:t>
+          <w:t>how our model c</w:t>
         </w:r>
       </w:ins>
-      <w:ins w:id="14" w:author="Emma Fuller" w:date="2015-02-09T16:15:00Z">
+      <w:ins w:id="9" w:author="Eleanor Brush" w:date="2015-02-11T11:34:00Z">
         <w:r>
           <w:rPr>
             <w:rFonts w:ascii="Times New Roman" w:hAnsi="Times New Roman" w:cs="Times New Roman"/>
+            <w:highlight w:val="cyan"/>
+            <w:rPrChange w:id="10" w:author="Eleanor Brush" w:date="2015-02-11T14:45:00Z">
+              <w:rPr>
+                <w:rFonts w:ascii="Times New Roman" w:hAnsi="Times New Roman" w:cs="Times New Roman"/>
+              </w:rPr>
+            </w:rPrChange>
           </w:rPr>
-          <w:t xml:space="preserve"> and </w:t>
-        </w:r>
-      </w:ins>
-      <w:ins w:id="15" w:author="Emma Fuller" w:date="2015-02-09T16:12:00Z">
-        <w:r>
-          <w:rPr>
-            <w:rFonts w:ascii="Times New Roman" w:hAnsi="Times New Roman" w:cs="Times New Roman"/>
-          </w:rPr>
-          <w:t xml:space="preserve">the range of climate velocities observed globally </w:t>
-        </w:r>
-      </w:ins>
-      <w:ins w:id="16" w:author="Emma Fuller" w:date="2015-02-09T16:14:00Z">
-        <w:r>
-          <w:rPr>
-            <w:rFonts w:ascii="Times New Roman" w:hAnsi="Times New Roman" w:cs="Times New Roman"/>
-          </w:rPr>
-          <w:t>(Burrows et al. 2011)</w:t>
-        </w:r>
-      </w:ins>
-      <w:ins w:id="17" w:author="Emma Fuller" w:date="2015-02-09T16:16:00Z">
-        <w:r>
-          <w:rPr>
-            <w:rFonts w:ascii="Times New Roman" w:hAnsi="Times New Roman" w:cs="Times New Roman"/>
-          </w:rPr>
-          <w:t>.</w:t>
-        </w:r>
-      </w:ins>
-      <w:ins w:id="18" w:author="Emma Fuller" w:date="2015-02-09T16:13:00Z">
-        <w:r>
-          <w:rPr>
-            <w:rFonts w:ascii="Times New Roman" w:hAnsi="Times New Roman" w:cs="Times New Roman"/>
-          </w:rPr>
-          <w:t xml:space="preserve"> </w:t>
+          <w:t>an be applied.</w:t>
         </w:r>
       </w:ins>
     </w:p>
     <w:p>
       <w:pPr>
+        <w:spacing w:line="480" w:lineRule="auto"/>
+        <w:rPr>
+          <w:rFonts w:ascii="Times New Roman" w:hAnsi="Times New Roman" w:cs="Times New Roman"/>
+        </w:rPr>
+      </w:pPr>
+      <w:r>
+        <w:rPr>
+          <w:rFonts w:ascii="Times New Roman" w:hAnsi="Times New Roman" w:cs="Times New Roman"/>
+          <w:b/>
+        </w:rPr>
+        <w:t xml:space="preserve">Keywords: </w:t>
+      </w:r>
+      <w:r>
+        <w:rPr>
+          <w:rFonts w:ascii="Times New Roman" w:hAnsi="Times New Roman" w:cs="Times New Roman"/>
+        </w:rPr>
+        <w:t>Climate change, fishing, integrodifference model, synergy, multiple disturbances, cumulative impacts</w:t>
+      </w:r>
+      <w:r>
+        <w:rPr>
+          <w:rFonts w:ascii="Times New Roman" w:hAnsi="Times New Roman" w:cs="Times New Roman"/>
+        </w:rPr>
+        <w:t>, climate velocity</w:t>
+      </w:r>
+    </w:p>
+    <w:p>
+      <w:pPr>
         <w:pStyle w:val="Heading1"/>
         <w:spacing w:line="480" w:lineRule="auto"/>
         <w:rPr>
@@ -1211,7 +483,745 @@
           <w:color w:val="auto"/>
         </w:rPr>
       </w:pPr>
-      <w:bookmarkStart w:id="19" w:name="methods"/>
+      <w:bookmarkStart w:id="11" w:name="introduction"/>
+      <w:r>
+        <w:rPr>
+          <w:rFonts w:ascii="Times New Roman" w:hAnsi="Times New Roman" w:cs="Times New Roman"/>
+          <w:color w:val="auto"/>
+        </w:rPr>
+        <w:t>Introduction</w:t>
+      </w:r>
+    </w:p>
+    <w:bookmarkEnd w:id="11"/>
+    <w:p>
+      <w:pPr>
+        <w:spacing w:line="480" w:lineRule="auto"/>
+        <w:rPr>
+          <w:rFonts w:ascii="Times New Roman" w:hAnsi="Times New Roman" w:cs="Times New Roman"/>
+        </w:rPr>
+      </w:pPr>
+      <w:r>
+        <w:rPr>
+          <w:rFonts w:ascii="Times New Roman" w:hAnsi="Times New Roman" w:cs="Times New Roman"/>
+        </w:rPr>
+        <w:t>There are many stressors that can disturb an ecosystem</w:t>
+      </w:r>
+      <w:r>
+        <w:rPr>
+          <w:rFonts w:ascii="Times New Roman" w:hAnsi="Times New Roman" w:cs="Times New Roman"/>
+        </w:rPr>
+        <w:t>. E</w:t>
+      </w:r>
+      <w:r>
+        <w:rPr>
+          <w:rFonts w:ascii="Times New Roman" w:hAnsi="Times New Roman" w:cs="Times New Roman"/>
+        </w:rPr>
+        <w:t xml:space="preserve">cologists have </w:t>
+      </w:r>
+      <w:r>
+        <w:rPr>
+          <w:rFonts w:ascii="Times New Roman" w:hAnsi="Times New Roman" w:cs="Times New Roman"/>
+        </w:rPr>
+        <w:t>been working for decades to quantify</w:t>
+      </w:r>
+      <w:r>
+        <w:rPr>
+          <w:rFonts w:ascii="Times New Roman" w:hAnsi="Times New Roman" w:cs="Times New Roman"/>
+        </w:rPr>
+        <w:t xml:space="preserve"> the consequences of individual perturbations (Wilcove et al. 1998)</w:t>
+      </w:r>
+      <w:r>
+        <w:rPr>
+          <w:rFonts w:ascii="Times New Roman" w:hAnsi="Times New Roman" w:cs="Times New Roman"/>
+        </w:rPr>
+        <w:t xml:space="preserve"> and </w:t>
+      </w:r>
+      <w:r>
+        <w:rPr>
+          <w:rFonts w:ascii="Times New Roman" w:hAnsi="Times New Roman" w:cs="Times New Roman"/>
+        </w:rPr>
+        <w:t>to measure the effects of multiple stressors and the interactions between them (Travis 2003; Crain</w:t>
+      </w:r>
+      <w:r>
+        <w:rPr>
+          <w:rFonts w:ascii="Times New Roman" w:hAnsi="Times New Roman" w:cs="Times New Roman"/>
+        </w:rPr>
+        <w:t xml:space="preserve"> et al.</w:t>
+      </w:r>
+      <w:r>
+        <w:rPr>
+          <w:rFonts w:ascii="Times New Roman" w:hAnsi="Times New Roman" w:cs="Times New Roman"/>
+        </w:rPr>
+        <w:t xml:space="preserve"> 2008; Darling and Côté 2008). If disturbances interact synergistically, a perturbation that has little effect when occurring alone may amplify the disturbance caused by a coincident perturbation (Crain</w:t>
+      </w:r>
+      <w:r>
+        <w:rPr>
+          <w:rFonts w:ascii="Times New Roman" w:hAnsi="Times New Roman" w:cs="Times New Roman"/>
+        </w:rPr>
+        <w:t xml:space="preserve"> et al.</w:t>
+      </w:r>
+      <w:r>
+        <w:rPr>
+          <w:rFonts w:ascii="Times New Roman" w:hAnsi="Times New Roman" w:cs="Times New Roman"/>
+        </w:rPr>
+        <w:t xml:space="preserve"> 2008; Darling and Côté 2008; Nye</w:t>
+      </w:r>
+      <w:r>
+        <w:rPr>
+          <w:rFonts w:ascii="Times New Roman" w:hAnsi="Times New Roman" w:cs="Times New Roman"/>
+        </w:rPr>
+        <w:t xml:space="preserve"> et al.</w:t>
+      </w:r>
+      <w:r>
+        <w:rPr>
+          <w:rFonts w:ascii="Times New Roman" w:hAnsi="Times New Roman" w:cs="Times New Roman"/>
+        </w:rPr>
+        <w:t xml:space="preserve"> 2013; Gurevitch</w:t>
+      </w:r>
+      <w:r>
+        <w:rPr>
+          <w:rFonts w:ascii="Times New Roman" w:hAnsi="Times New Roman" w:cs="Times New Roman"/>
+        </w:rPr>
+        <w:t xml:space="preserve"> et al. </w:t>
+      </w:r>
+      <w:r>
+        <w:rPr>
+          <w:rFonts w:ascii="Times New Roman" w:hAnsi="Times New Roman" w:cs="Times New Roman"/>
+        </w:rPr>
+        <w:t xml:space="preserve">2000). In the most worrying cases, interactions </w:t>
+      </w:r>
+      <w:r>
+        <w:rPr>
+          <w:rFonts w:ascii="Times New Roman" w:hAnsi="Times New Roman" w:cs="Times New Roman"/>
+        </w:rPr>
+        <w:t xml:space="preserve">among </w:t>
+      </w:r>
+      <w:r>
+        <w:rPr>
+          <w:rFonts w:ascii="Times New Roman" w:hAnsi="Times New Roman" w:cs="Times New Roman"/>
+        </w:rPr>
+        <w:t>multiple stressors could drive a population extinct</w:t>
+      </w:r>
+      <w:r>
+        <w:rPr>
+          <w:rFonts w:ascii="Times New Roman" w:hAnsi="Times New Roman" w:cs="Times New Roman"/>
+        </w:rPr>
+        <w:t>,</w:t>
+      </w:r>
+      <w:r>
+        <w:rPr>
+          <w:rFonts w:ascii="Times New Roman" w:hAnsi="Times New Roman" w:cs="Times New Roman"/>
+        </w:rPr>
+        <w:t xml:space="preserve"> even though assessments of </w:t>
+      </w:r>
+      <w:r>
+        <w:rPr>
+          <w:rFonts w:ascii="Times New Roman" w:hAnsi="Times New Roman" w:cs="Times New Roman"/>
+        </w:rPr>
+        <w:t xml:space="preserve">the </w:t>
+      </w:r>
+      <w:r>
+        <w:rPr>
+          <w:rFonts w:ascii="Times New Roman" w:hAnsi="Times New Roman" w:cs="Times New Roman"/>
+        </w:rPr>
+        <w:t xml:space="preserve">individual impacts would </w:t>
+      </w:r>
+      <w:r>
+        <w:rPr>
+          <w:rFonts w:ascii="Times New Roman" w:hAnsi="Times New Roman" w:cs="Times New Roman"/>
+        </w:rPr>
+        <w:t>not predict extinction</w:t>
+      </w:r>
+      <w:r>
+        <w:rPr>
+          <w:rFonts w:ascii="Times New Roman" w:hAnsi="Times New Roman" w:cs="Times New Roman"/>
+        </w:rPr>
+        <w:t xml:space="preserve"> (e.g., Pelletier et al. 2006; Travis 2003). Because disturbances rarely occur in isolation, measuring the effects of multiple disturbances provides a better understanding of likely impacts to an ecosystem (Doak and Morris 2010; Fordham et al. 2013; Folt et al. 1999).</w:t>
+      </w:r>
+    </w:p>
+    <w:p>
+      <w:pPr>
+        <w:spacing w:line="480" w:lineRule="auto"/>
+        <w:rPr>
+          <w:rFonts w:ascii="Times New Roman" w:hAnsi="Times New Roman" w:cs="Times New Roman"/>
+        </w:rPr>
+      </w:pPr>
+      <w:r>
+        <w:rPr>
+          <w:rFonts w:ascii="Times New Roman" w:hAnsi="Times New Roman" w:cs="Times New Roman"/>
+        </w:rPr>
+        <w:t>Climate change and harvesting, two of the largest anthropogenic impacts for both marine and terrestrial species (Milner-Gulland and Bennet 2003; Sekercioglu et</w:t>
+      </w:r>
+      <w:r>
+        <w:rPr>
+          <w:rFonts w:ascii="Times New Roman" w:hAnsi="Times New Roman" w:cs="Times New Roman"/>
+        </w:rPr>
+        <w:t xml:space="preserve"> al. 2008; Halpern et al. 2008),</w:t>
+      </w:r>
+      <w:r>
+        <w:rPr>
+          <w:rFonts w:ascii="Times New Roman" w:hAnsi="Times New Roman" w:cs="Times New Roman"/>
+        </w:rPr>
+        <w:t xml:space="preserve"> provide an important example of </w:t>
+      </w:r>
+      <w:r>
+        <w:rPr>
+          <w:rFonts w:ascii="Times New Roman" w:hAnsi="Times New Roman" w:cs="Times New Roman"/>
+        </w:rPr>
+        <w:t xml:space="preserve">two concurrent </w:t>
+      </w:r>
+      <w:r>
+        <w:rPr>
+          <w:rFonts w:ascii="Times New Roman" w:hAnsi="Times New Roman" w:cs="Times New Roman"/>
+        </w:rPr>
+        <w:t>ecological disturbances. One effect of climate change is that isotherms</w:t>
+      </w:r>
+      <w:r>
+        <w:rPr>
+          <w:rFonts w:ascii="Times New Roman" w:hAnsi="Times New Roman" w:cs="Times New Roman"/>
+        </w:rPr>
+        <w:t>—contour lines connecting places with the same temperature—</w:t>
+      </w:r>
+      <w:r>
+        <w:rPr>
+          <w:rFonts w:ascii="Times New Roman" w:hAnsi="Times New Roman" w:cs="Times New Roman"/>
+        </w:rPr>
+        <w:t xml:space="preserve">move across a landscape with a rate and direction referred to as climate velocity (Loarie et al. 2009; Burrows et al. 2011). Marine and terrestrial population distributions shift in response to climate change (Perry et al. 2005; Chen et al. 2011), and there is evidence that climate velocities can successfully explain these shifts (Pinsky et al. 2013). </w:t>
+      </w:r>
+    </w:p>
+    <w:p>
+      <w:pPr>
+        <w:spacing w:line="480" w:lineRule="auto"/>
+        <w:rPr>
+          <w:rFonts w:ascii="Times New Roman" w:hAnsi="Times New Roman" w:cs="Times New Roman"/>
+        </w:rPr>
+      </w:pPr>
+      <w:r>
+        <w:rPr>
+          <w:rFonts w:ascii="Times New Roman" w:hAnsi="Times New Roman" w:cs="Times New Roman"/>
+        </w:rPr>
+        <w:t xml:space="preserve">Many of these shifting species are also subject to harvesting or fishing (Wilcove et al. 1998; Sala 2000; Worm et al. 2009), </w:t>
+      </w:r>
+      <w:r>
+        <w:rPr>
+          <w:rFonts w:ascii="Times New Roman" w:hAnsi="Times New Roman" w:cs="Times New Roman"/>
+        </w:rPr>
+        <w:t>so</w:t>
+      </w:r>
+      <w:r>
+        <w:rPr>
+          <w:rFonts w:ascii="Times New Roman" w:hAnsi="Times New Roman" w:cs="Times New Roman"/>
+        </w:rPr>
+        <w:t xml:space="preserve"> interactions between the two stressors</w:t>
+      </w:r>
+      <w:r>
+        <w:rPr>
+          <w:rFonts w:ascii="Times New Roman" w:hAnsi="Times New Roman" w:cs="Times New Roman"/>
+        </w:rPr>
+        <w:t xml:space="preserve"> are possible</w:t>
+      </w:r>
+      <w:r>
+        <w:rPr>
+          <w:rFonts w:ascii="Times New Roman" w:hAnsi="Times New Roman" w:cs="Times New Roman"/>
+        </w:rPr>
+        <w:t>. For example, empirical data suggest that Atlantic croaker populations move poleward with warming temperatures, but do so less when heavily fished (Hare et al. 2010)</w:t>
+      </w:r>
+      <w:r>
+        <w:rPr>
+          <w:rFonts w:ascii="Times New Roman" w:hAnsi="Times New Roman" w:cs="Times New Roman"/>
+        </w:rPr>
+        <w:t>;</w:t>
+      </w:r>
+      <w:r>
+        <w:rPr>
+          <w:rFonts w:ascii="Times New Roman" w:hAnsi="Times New Roman" w:cs="Times New Roman"/>
+        </w:rPr>
+        <w:t xml:space="preserve"> </w:t>
+      </w:r>
+      <w:r>
+        <w:rPr>
+          <w:rFonts w:ascii="Times New Roman" w:hAnsi="Times New Roman" w:cs="Times New Roman"/>
+        </w:rPr>
+        <w:t xml:space="preserve">several terrestrial </w:t>
+      </w:r>
+      <w:r>
+        <w:rPr>
+          <w:rFonts w:ascii="Times New Roman" w:hAnsi="Times New Roman" w:cs="Times New Roman"/>
+        </w:rPr>
+        <w:t xml:space="preserve">species follow warming temperatures more effectively in protected areas than in unprotected </w:t>
+      </w:r>
+      <w:r>
+        <w:rPr>
+          <w:rFonts w:ascii="Times New Roman" w:hAnsi="Times New Roman" w:cs="Times New Roman"/>
+        </w:rPr>
+        <w:t>areas</w:t>
+      </w:r>
+      <w:r>
+        <w:rPr>
+          <w:rFonts w:ascii="Times New Roman" w:hAnsi="Times New Roman" w:cs="Times New Roman"/>
+        </w:rPr>
+        <w:t xml:space="preserve"> (Thomas et al. 2012)</w:t>
+      </w:r>
+      <w:r>
+        <w:rPr>
+          <w:rFonts w:ascii="Times New Roman" w:hAnsi="Times New Roman" w:cs="Times New Roman"/>
+        </w:rPr>
+        <w:t>; and a</w:t>
+      </w:r>
+      <w:r>
+        <w:rPr>
+          <w:rFonts w:ascii="Times New Roman" w:hAnsi="Times New Roman" w:cs="Times New Roman"/>
+        </w:rPr>
+        <w:t xml:space="preserve"> number of studies conclud</w:t>
+      </w:r>
+      <w:r>
+        <w:rPr>
+          <w:rFonts w:ascii="Times New Roman" w:hAnsi="Times New Roman" w:cs="Times New Roman"/>
+        </w:rPr>
+        <w:t>ed</w:t>
+      </w:r>
+      <w:r>
+        <w:rPr>
+          <w:rFonts w:ascii="Times New Roman" w:hAnsi="Times New Roman" w:cs="Times New Roman"/>
+        </w:rPr>
+        <w:t xml:space="preserve"> that harvest increases the sensitivity of populations to climate variability (Anderson et al. 2008; Botsford et al. 2011; Shelton et al. 2011; Planque et al. 2011).</w:t>
+      </w:r>
+      <w:r>
+        <w:rPr>
+          <w:rFonts w:ascii="Times New Roman" w:hAnsi="Times New Roman" w:cs="Times New Roman"/>
+        </w:rPr>
+        <w:t xml:space="preserve"> </w:t>
+      </w:r>
+      <w:r>
+        <w:rPr>
+          <w:rFonts w:ascii="Times New Roman" w:hAnsi="Times New Roman" w:cs="Times New Roman"/>
+        </w:rPr>
+        <w:t xml:space="preserve">While not specifically addressing range shifts and harvest together, </w:t>
+      </w:r>
+      <w:r>
+        <w:rPr>
+          <w:rFonts w:ascii="Times New Roman" w:hAnsi="Times New Roman" w:cs="Times New Roman"/>
+        </w:rPr>
+        <w:t xml:space="preserve">there have been experimental indications of </w:t>
+      </w:r>
+      <w:r>
+        <w:rPr>
+          <w:rFonts w:ascii="Times New Roman" w:hAnsi="Times New Roman" w:cs="Times New Roman"/>
+        </w:rPr>
+        <w:t>synergistic interactions between warming temperatures and harvesting (Mora et al. 2007)</w:t>
+      </w:r>
+      <w:r>
+        <w:rPr>
+          <w:rFonts w:ascii="Times New Roman" w:hAnsi="Times New Roman" w:cs="Times New Roman"/>
+        </w:rPr>
+        <w:t xml:space="preserve">. </w:t>
+      </w:r>
+      <w:r>
+        <w:rPr>
+          <w:rFonts w:ascii="Times New Roman" w:hAnsi="Times New Roman" w:cs="Times New Roman"/>
+        </w:rPr>
+        <w:t>Taken together, this work underscores the importance of understanding in greater mechanistic detail how climate velocity and harvesting interact. Models provide a useful tool for b</w:t>
+      </w:r>
+      <w:r>
+        <w:rPr>
+          <w:rFonts w:ascii="Times New Roman" w:hAnsi="Times New Roman" w:cs="Times New Roman"/>
+        </w:rPr>
+        <w:t>uilding our intuition about</w:t>
+      </w:r>
+      <w:r>
+        <w:rPr>
+          <w:rFonts w:ascii="Times New Roman" w:hAnsi="Times New Roman" w:cs="Times New Roman"/>
+        </w:rPr>
+        <w:t xml:space="preserve"> this </w:t>
+      </w:r>
+      <w:r>
+        <w:rPr>
+          <w:rFonts w:ascii="Times New Roman" w:hAnsi="Times New Roman" w:cs="Times New Roman"/>
+        </w:rPr>
+        <w:t>interaction.</w:t>
+      </w:r>
+    </w:p>
+    <w:p>
+      <w:pPr>
+        <w:spacing w:line="480" w:lineRule="auto"/>
+        <w:rPr>
+          <w:rFonts w:ascii="Times New Roman" w:hAnsi="Times New Roman" w:cs="Times New Roman"/>
+        </w:rPr>
+      </w:pPr>
+      <w:r>
+        <w:rPr>
+          <w:rFonts w:ascii="Times New Roman" w:hAnsi="Times New Roman" w:cs="Times New Roman"/>
+        </w:rPr>
+        <w:t xml:space="preserve">A common approach to modeling climate impacts has been to use bioclimatic-envelope models (also known as species distribution models). These statistical models typically correlate presence-absence or abundance data with biophysical characteristics to predict how </w:t>
+      </w:r>
+      <w:r>
+        <w:rPr>
+          <w:rFonts w:ascii="Times New Roman" w:hAnsi="Times New Roman" w:cs="Times New Roman"/>
+        </w:rPr>
+        <w:t xml:space="preserve">species’ </w:t>
+      </w:r>
+      <w:r>
+        <w:rPr>
+          <w:rFonts w:ascii="Times New Roman" w:hAnsi="Times New Roman" w:cs="Times New Roman"/>
+        </w:rPr>
+        <w:t>ranges</w:t>
+      </w:r>
+      <w:r>
+        <w:rPr>
+          <w:rFonts w:ascii="Times New Roman" w:hAnsi="Times New Roman" w:cs="Times New Roman"/>
+        </w:rPr>
+        <w:t xml:space="preserve"> </w:t>
+      </w:r>
+      <w:r>
+        <w:rPr>
+          <w:rFonts w:ascii="Times New Roman" w:hAnsi="Times New Roman" w:cs="Times New Roman"/>
+        </w:rPr>
+        <w:t>will differ under climate change (Elith et al. 2006; Guisan and Thuiller 2005; Guisan and Zimmermann 2000). Despite these models’ widespread adoption, many authors have criticized bioclimatic-envelope models as oversimplified because they lack dispersal, reproduction, species interaction</w:t>
+      </w:r>
+      <w:r>
+        <w:rPr>
+          <w:rFonts w:ascii="Times New Roman" w:hAnsi="Times New Roman" w:cs="Times New Roman"/>
+        </w:rPr>
+        <w:t>s</w:t>
+      </w:r>
+      <w:r>
+        <w:rPr>
+          <w:rFonts w:ascii="Times New Roman" w:hAnsi="Times New Roman" w:cs="Times New Roman"/>
+        </w:rPr>
+        <w:t>, and other processes important for population dynamics (Kearney and Porter 2009; Zarnetske</w:t>
+      </w:r>
+      <w:r>
+        <w:rPr>
+          <w:rFonts w:ascii="Times New Roman" w:hAnsi="Times New Roman" w:cs="Times New Roman"/>
+        </w:rPr>
+        <w:t xml:space="preserve"> et al. </w:t>
+      </w:r>
+      <w:r>
+        <w:rPr>
+          <w:rFonts w:ascii="Times New Roman" w:hAnsi="Times New Roman" w:cs="Times New Roman"/>
+        </w:rPr>
+        <w:t xml:space="preserve">2012; Robinson et al. 2011). </w:t>
+      </w:r>
+    </w:p>
+    <w:p>
+      <w:pPr>
+        <w:spacing w:line="480" w:lineRule="auto"/>
+        <w:rPr>
+          <w:rFonts w:ascii="Times New Roman" w:hAnsi="Times New Roman" w:cs="Times New Roman"/>
+        </w:rPr>
+      </w:pPr>
+      <w:r>
+        <w:rPr>
+          <w:rFonts w:ascii="Times New Roman" w:hAnsi="Times New Roman" w:cs="Times New Roman"/>
+        </w:rPr>
+        <w:t xml:space="preserve">Recent work on range shifts has addressed some of these gaps by explicitly including dispersal and reproduction in models </w:t>
+      </w:r>
+      <w:r>
+        <w:rPr>
+          <w:rFonts w:ascii="Times New Roman" w:hAnsi="Times New Roman" w:cs="Times New Roman"/>
+        </w:rPr>
+        <w:t>of</w:t>
+      </w:r>
+      <w:r>
+        <w:rPr>
+          <w:rFonts w:ascii="Times New Roman" w:hAnsi="Times New Roman" w:cs="Times New Roman"/>
+        </w:rPr>
+        <w:t xml:space="preserve"> species distributions under climate change (Berestycki et al. 2009; Zhou and Kot 2011). In these models, the region in which a population can survive (e.g., the region of suitable temperatures) is shifting in space, and a population can only survive if it disperses to and grows in newly suitable habitat at a sufficient rate. Related models have been applied to study population persistence in advective environments (Byers and Pringle 2006). However, even these more mechanistic models only address one disturbance: climate-driven range shifts.</w:t>
+      </w:r>
+    </w:p>
+    <w:p>
+      <w:pPr>
+        <w:spacing w:line="480" w:lineRule="auto"/>
+        <w:rPr>
+          <w:rFonts w:ascii="Times New Roman" w:hAnsi="Times New Roman" w:cs="Times New Roman"/>
+        </w:rPr>
+      </w:pPr>
+      <w:r>
+        <w:rPr>
+          <w:rFonts w:ascii="Times New Roman" w:hAnsi="Times New Roman" w:cs="Times New Roman"/>
+        </w:rPr>
+        <w:t>Here, we focus on a relatively simple ecological model that captures the dominant processes (reproduction, dispersal, and population growth) underlying climate-driven range shifts and population responses to harvesting pressure. We built this model originally for marine species</w:t>
+      </w:r>
+      <w:r>
+        <w:rPr>
+          <w:rFonts w:ascii="Times New Roman" w:hAnsi="Times New Roman" w:cs="Times New Roman"/>
+        </w:rPr>
+        <w:t xml:space="preserve">, </w:t>
+      </w:r>
+      <w:r>
+        <w:rPr>
+          <w:rFonts w:ascii="Times New Roman" w:hAnsi="Times New Roman" w:cs="Times New Roman"/>
+        </w:rPr>
+        <w:t>but because of its mathematical generality, it could also apply to any species with distinct growth and dispersal stages (e.g., plants</w:t>
+      </w:r>
+      <w:r>
+        <w:rPr>
+          <w:rFonts w:ascii="Times New Roman" w:hAnsi="Times New Roman" w:cs="Times New Roman"/>
+        </w:rPr>
+        <w:t>. trees,</w:t>
+      </w:r>
+      <w:r>
+        <w:rPr>
+          <w:rFonts w:ascii="Times New Roman" w:hAnsi="Times New Roman" w:cs="Times New Roman"/>
+        </w:rPr>
+        <w:t xml:space="preserve"> and many insects). </w:t>
+      </w:r>
+      <w:r>
+        <w:rPr>
+          <w:rFonts w:ascii="Times New Roman" w:hAnsi="Times New Roman" w:cs="Times New Roman"/>
+          <w:highlight w:val="cyan"/>
+        </w:rPr>
+        <w:t xml:space="preserve">We </w:t>
+      </w:r>
+      <w:r>
+        <w:rPr>
+          <w:rFonts w:ascii="Times New Roman" w:hAnsi="Times New Roman" w:cs="Times New Roman"/>
+          <w:highlight w:val="cyan"/>
+        </w:rPr>
+        <w:t>identify</w:t>
+      </w:r>
+      <w:r>
+        <w:rPr>
+          <w:rFonts w:ascii="Times New Roman" w:hAnsi="Times New Roman" w:cs="Times New Roman"/>
+          <w:highlight w:val="cyan"/>
+        </w:rPr>
+        <w:t xml:space="preserve"> the harvesting rate and climate velocity</w:t>
+      </w:r>
+      <w:r>
+        <w:rPr>
+          <w:rFonts w:ascii="Times New Roman" w:hAnsi="Times New Roman" w:cs="Times New Roman"/>
+          <w:highlight w:val="cyan"/>
+        </w:rPr>
+        <w:t xml:space="preserve"> that drive populations extinct</w:t>
+      </w:r>
+      <w:r>
+        <w:rPr>
+          <w:rFonts w:ascii="Times New Roman" w:hAnsi="Times New Roman" w:cs="Times New Roman"/>
+          <w:highlight w:val="cyan"/>
+        </w:rPr>
+        <w:t>, investigate how the critical rate of one stressor depends on the other, and analyze the declines in biomass caused by each stressor</w:t>
+      </w:r>
+      <w:r>
+        <w:rPr>
+          <w:rFonts w:ascii="Times New Roman" w:hAnsi="Times New Roman" w:cs="Times New Roman"/>
+          <w:highlight w:val="cyan"/>
+        </w:rPr>
+        <w:t xml:space="preserve">. </w:t>
+      </w:r>
+      <w:r>
+        <w:rPr>
+          <w:rFonts w:ascii="Times New Roman" w:hAnsi="Times New Roman" w:cs="Times New Roman"/>
+          <w:highlight w:val="cyan"/>
+        </w:rPr>
+        <w:t xml:space="preserve">We also </w:t>
+      </w:r>
+      <w:r>
+        <w:rPr>
+          <w:rFonts w:ascii="Times New Roman" w:hAnsi="Times New Roman" w:cs="Times New Roman"/>
+          <w:highlight w:val="cyan"/>
+        </w:rPr>
+        <w:t xml:space="preserve">examine two different </w:t>
+      </w:r>
+      <w:r>
+        <w:rPr>
+          <w:rFonts w:ascii="Times New Roman" w:hAnsi="Times New Roman" w:cs="Times New Roman"/>
+          <w:highlight w:val="cyan"/>
+        </w:rPr>
+        <w:t>types of management strategies—</w:t>
+      </w:r>
+      <w:r>
+        <w:rPr>
+          <w:rFonts w:ascii="Times New Roman" w:hAnsi="Times New Roman" w:cs="Times New Roman"/>
+          <w:highlight w:val="cyan"/>
+        </w:rPr>
+        <w:t>threshold harvest</w:t>
+      </w:r>
+      <w:r>
+        <w:rPr>
+          <w:rFonts w:ascii="Times New Roman" w:hAnsi="Times New Roman" w:cs="Times New Roman"/>
+          <w:highlight w:val="cyan"/>
+        </w:rPr>
+        <w:t>ing rules and pro</w:t>
+      </w:r>
+      <w:r>
+        <w:rPr>
+          <w:rFonts w:ascii="Times New Roman" w:hAnsi="Times New Roman" w:cs="Times New Roman"/>
+          <w:highlight w:val="cyan"/>
+        </w:rPr>
+        <w:t>tected areas</w:t>
+      </w:r>
+      <w:r>
+        <w:rPr>
+          <w:rFonts w:ascii="Times New Roman" w:hAnsi="Times New Roman" w:cs="Times New Roman"/>
+          <w:highlight w:val="cyan"/>
+        </w:rPr>
+        <w:t>—to determine how these management strategies affect population persistence and biomass</w:t>
+      </w:r>
+      <w:r>
+        <w:rPr>
+          <w:rFonts w:ascii="Times New Roman" w:hAnsi="Times New Roman" w:cs="Times New Roman"/>
+          <w:highlight w:val="cyan"/>
+        </w:rPr>
+        <w:t>.</w:t>
+      </w:r>
+      <w:r>
+        <w:rPr>
+          <w:rFonts w:ascii="Times New Roman" w:hAnsi="Times New Roman" w:cs="Times New Roman"/>
+          <w:highlight w:val="cyan"/>
+        </w:rPr>
+        <w:t xml:space="preserve"> We chose to model p</w:t>
+      </w:r>
+      <w:r>
+        <w:rPr>
+          <w:rFonts w:ascii="Times New Roman" w:hAnsi="Times New Roman" w:cs="Times New Roman"/>
+          <w:highlight w:val="cyan"/>
+        </w:rPr>
+        <w:t xml:space="preserve">rotected areas </w:t>
+      </w:r>
+      <w:r>
+        <w:rPr>
+          <w:rFonts w:ascii="Times New Roman" w:hAnsi="Times New Roman" w:cs="Times New Roman"/>
+          <w:highlight w:val="cyan"/>
+        </w:rPr>
+        <w:t xml:space="preserve">because they </w:t>
+      </w:r>
+      <w:r>
+        <w:rPr>
+          <w:rFonts w:ascii="Times New Roman" w:hAnsi="Times New Roman" w:cs="Times New Roman"/>
+          <w:highlight w:val="cyan"/>
+        </w:rPr>
+        <w:t>are often recommended for conservation of biodiversity and improved yield from harvest (</w:t>
+      </w:r>
+      <w:r>
+        <w:rPr>
+          <w:rFonts w:ascii="Times New Roman" w:hAnsi="Times New Roman" w:cs="Times New Roman"/>
+          <w:highlight w:val="cyan"/>
+        </w:rPr>
+        <w:t xml:space="preserve">Pimm et al. 2001, </w:t>
+      </w:r>
+      <w:r>
+        <w:rPr>
+          <w:rFonts w:ascii="Times New Roman" w:hAnsi="Times New Roman" w:cs="Times New Roman"/>
+          <w:highlight w:val="cyan"/>
+        </w:rPr>
+        <w:t>Gaines et al. 2010</w:t>
+      </w:r>
+      <w:r>
+        <w:rPr>
+          <w:rFonts w:ascii="Times New Roman" w:hAnsi="Times New Roman" w:cs="Times New Roman"/>
+          <w:highlight w:val="cyan"/>
+        </w:rPr>
+        <w:t>b</w:t>
+      </w:r>
+      <w:r>
+        <w:rPr>
+          <w:rFonts w:ascii="Times New Roman" w:hAnsi="Times New Roman" w:cs="Times New Roman"/>
+          <w:highlight w:val="cyan"/>
+        </w:rPr>
+        <w:t>, Watson et al. 2011), and previous work has suggested protected areas can be a key form of climate insurance that provides stepping</w:t>
+      </w:r>
+      <w:r>
+        <w:rPr>
+          <w:rFonts w:ascii="Times New Roman" w:hAnsi="Times New Roman" w:cs="Times New Roman"/>
+          <w:highlight w:val="cyan"/>
+        </w:rPr>
+        <w:t xml:space="preserve"> </w:t>
+      </w:r>
+      <w:r>
+        <w:rPr>
+          <w:rFonts w:ascii="Times New Roman" w:hAnsi="Times New Roman" w:cs="Times New Roman"/>
+          <w:highlight w:val="cyan"/>
+        </w:rPr>
+        <w:t xml:space="preserve">stones to help species keep up with a changing environment (Thomas et al. 2012; Hannah et al. </w:t>
+      </w:r>
+      <w:r>
+        <w:rPr>
+          <w:rFonts w:ascii="Times New Roman" w:hAnsi="Times New Roman" w:cs="Times New Roman"/>
+          <w:highlight w:val="cyan"/>
+        </w:rPr>
+        <w:t>2007).</w:t>
+      </w:r>
+      <w:r>
+        <w:rPr>
+          <w:rFonts w:ascii="Times New Roman" w:hAnsi="Times New Roman" w:cs="Times New Roman"/>
+          <w:highlight w:val="cyan"/>
+        </w:rPr>
+        <w:t xml:space="preserve"> </w:t>
+      </w:r>
+      <w:r>
+        <w:rPr>
+          <w:rFonts w:ascii="Times New Roman" w:hAnsi="Times New Roman" w:cs="Times New Roman"/>
+          <w:highlight w:val="cyan"/>
+        </w:rPr>
+        <w:t xml:space="preserve">Finally, we demonstrate how to apply this model by using parameters </w:t>
+      </w:r>
+      <w:r>
+        <w:rPr>
+          <w:rFonts w:ascii="Times New Roman" w:hAnsi="Times New Roman" w:cs="Times New Roman"/>
+          <w:highlight w:val="cyan"/>
+        </w:rPr>
+        <w:t>describing black rockfish (</w:t>
+      </w:r>
+      <w:r>
+        <w:rPr>
+          <w:rFonts w:ascii="Times New Roman" w:hAnsi="Times New Roman" w:cs="Times New Roman"/>
+          <w:i/>
+          <w:highlight w:val="cyan"/>
+        </w:rPr>
+        <w:t>Sebastes melanops</w:t>
+      </w:r>
+      <w:r>
+        <w:rPr>
+          <w:rFonts w:ascii="Times New Roman" w:hAnsi="Times New Roman" w:cs="Times New Roman"/>
+          <w:highlight w:val="cyan"/>
+        </w:rPr>
+        <w:t xml:space="preserve">) (White et al. 2010), </w:t>
+      </w:r>
+      <w:r>
+        <w:rPr>
+          <w:rFonts w:ascii="Times New Roman" w:hAnsi="Times New Roman" w:cs="Times New Roman"/>
+          <w:highlight w:val="cyan"/>
+        </w:rPr>
+        <w:t xml:space="preserve">California Current </w:t>
+      </w:r>
+      <w:r>
+        <w:rPr>
+          <w:rFonts w:ascii="Times New Roman" w:hAnsi="Times New Roman" w:cs="Times New Roman"/>
+          <w:highlight w:val="cyan"/>
+        </w:rPr>
+        <w:t xml:space="preserve">marine protected areas </w:t>
+      </w:r>
+      <w:r>
+        <w:rPr>
+          <w:rFonts w:ascii="Times New Roman" w:hAnsi="Times New Roman" w:cs="Times New Roman"/>
+          <w:highlight w:val="cyan"/>
+        </w:rPr>
+        <w:t>(Gaines et al. 2010a)</w:t>
+      </w:r>
+      <w:r>
+        <w:rPr>
+          <w:rFonts w:ascii="Times New Roman" w:hAnsi="Times New Roman" w:cs="Times New Roman"/>
+          <w:highlight w:val="cyan"/>
+        </w:rPr>
+        <w:t>, and the range of climate velocities observed globally (Burrows et al. 2011).</w:t>
+      </w:r>
+      <w:r>
+        <w:rPr>
+          <w:rFonts w:ascii="Times New Roman" w:hAnsi="Times New Roman" w:cs="Times New Roman"/>
+        </w:rPr>
+        <w:t xml:space="preserve"> </w:t>
+      </w:r>
+    </w:p>
+    <w:p>
+      <w:pPr>
+        <w:pStyle w:val="Heading1"/>
+        <w:spacing w:line="480" w:lineRule="auto"/>
+        <w:rPr>
+          <w:rFonts w:ascii="Times New Roman" w:hAnsi="Times New Roman" w:cs="Times New Roman"/>
+          <w:color w:val="auto"/>
+        </w:rPr>
+      </w:pPr>
+      <w:bookmarkStart w:id="12" w:name="methods"/>
       <w:r>
         <w:rPr>
           <w:rFonts w:ascii="Times New Roman" w:hAnsi="Times New Roman" w:cs="Times New Roman"/>
@@ -1229,8 +1239,8 @@
           <w:color w:val="auto"/>
         </w:rPr>
       </w:pPr>
-      <w:bookmarkStart w:id="20" w:name="the-model"/>
-      <w:bookmarkEnd w:id="19"/>
+      <w:bookmarkStart w:id="13" w:name="the-model"/>
+      <w:bookmarkEnd w:id="12"/>
       <w:r>
         <w:rPr>
           <w:rFonts w:ascii="Times New Roman" w:hAnsi="Times New Roman" w:cs="Times New Roman"/>
@@ -1238,7 +1248,7 @@
         </w:rPr>
         <w:t xml:space="preserve">The Model </w:t>
       </w:r>
-      <w:bookmarkEnd w:id="20"/>
+      <w:bookmarkEnd w:id="13"/>
     </w:p>
     <w:p>
       <w:pPr>
@@ -4718,7 +4728,7 @@
           <w:sz w:val="28"/>
         </w:rPr>
       </w:pPr>
-      <w:bookmarkStart w:id="21" w:name="persistence"/>
+      <w:bookmarkStart w:id="14" w:name="persistence"/>
       <w:r>
         <w:rPr>
           <w:rFonts w:ascii="Times New Roman" w:hAnsi="Times New Roman" w:cs="Times New Roman"/>
@@ -4736,7 +4746,7 @@
         <w:t xml:space="preserve">Persistence </w:t>
       </w:r>
     </w:p>
-    <w:bookmarkEnd w:id="21"/>
+    <w:bookmarkEnd w:id="14"/>
     <w:p>
       <w:pPr>
         <w:spacing w:line="480" w:lineRule="auto"/>
@@ -6097,7 +6107,7 @@
           <w:sz w:val="28"/>
         </w:rPr>
       </w:pPr>
-      <w:bookmarkStart w:id="22" w:name="calculating-synergy"/>
+      <w:bookmarkStart w:id="15" w:name="calculating-synergy"/>
       <w:r>
         <w:rPr>
           <w:rFonts w:ascii="Times New Roman" w:hAnsi="Times New Roman" w:cs="Times New Roman"/>
@@ -6107,7 +6117,7 @@
         <w:t xml:space="preserve">Calculating the interaction of climate velocity and harvest </w:t>
       </w:r>
     </w:p>
-    <w:bookmarkEnd w:id="22"/>
+    <w:bookmarkEnd w:id="15"/>
     <w:p>
       <w:pPr>
         <w:spacing w:line="480" w:lineRule="auto"/>
@@ -7474,7 +7484,7 @@
           <w:sz w:val="28"/>
         </w:rPr>
       </w:pPr>
-      <w:bookmarkStart w:id="23" w:name="simulations"/>
+      <w:bookmarkStart w:id="16" w:name="simulations"/>
       <w:r>
         <w:rPr>
           <w:rFonts w:ascii="Times New Roman" w:hAnsi="Times New Roman" w:cs="Times New Roman"/>
@@ -7485,7 +7495,7 @@
         <w:t>Management strategies</w:t>
       </w:r>
     </w:p>
-    <w:bookmarkEnd w:id="23"/>
+    <w:bookmarkEnd w:id="16"/>
     <w:p>
       <w:pPr>
         <w:spacing w:line="480" w:lineRule="auto"/>
@@ -8237,7 +8247,6 @@
       <w:pPr>
         <w:spacing w:line="480" w:lineRule="auto"/>
         <w:rPr>
-          <w:ins w:id="24" w:author="Emma Fuller" w:date="2015-02-09T16:17:00Z"/>
           <w:rFonts w:ascii="Times New Roman" w:hAnsi="Times New Roman" w:cs="Times New Roman"/>
         </w:rPr>
       </w:pPr>
@@ -8408,22 +8417,32 @@
         <w:pStyle w:val="Heading2"/>
         <w:spacing w:line="480" w:lineRule="auto"/>
         <w:rPr>
-          <w:ins w:id="25" w:author="Emma Fuller" w:date="2015-02-09T16:17:00Z"/>
           <w:rFonts w:ascii="Times New Roman" w:hAnsi="Times New Roman" w:cs="Times New Roman"/>
           <w:color w:val="auto"/>
           <w:sz w:val="28"/>
+          <w:highlight w:val="cyan"/>
         </w:rPr>
       </w:pPr>
-      <w:ins w:id="26" w:author="Emma Fuller" w:date="2015-02-09T16:17:00Z">
-        <w:r>
-          <w:rPr>
-            <w:rFonts w:ascii="Times New Roman" w:hAnsi="Times New Roman" w:cs="Times New Roman"/>
-            <w:color w:val="auto"/>
-            <w:sz w:val="28"/>
-          </w:rPr>
-          <w:t>Parameterizing for black rockfish</w:t>
-        </w:r>
-      </w:ins>
+      <w:r>
+        <w:rPr>
+          <w:rFonts w:ascii="Times New Roman" w:hAnsi="Times New Roman" w:cs="Times New Roman"/>
+          <w:color w:val="auto"/>
+          <w:sz w:val="28"/>
+          <w:highlight w:val="cyan"/>
+        </w:rPr>
+        <w:t>Parameter</w:t>
+      </w:r>
+      <w:r>
+        <w:rPr>
+          <w:rFonts w:ascii="Times New Roman" w:hAnsi="Times New Roman" w:cs="Times New Roman"/>
+          <w:color w:val="auto"/>
+          <w:sz w:val="28"/>
+          <w:highlight w:val="cyan"/>
+        </w:rPr>
+        <w:t>s</w:t>
+      </w:r>
+      <w:bookmarkStart w:id="17" w:name="_GoBack"/>
+      <w:bookmarkEnd w:id="17"/>
     </w:p>
     <w:p>
       <w:pPr>
@@ -8432,356 +8451,498 @@
           <w:rFonts w:ascii="Times New Roman" w:hAnsi="Times New Roman" w:cs="Times New Roman"/>
         </w:rPr>
       </w:pPr>
-      <w:ins w:id="27" w:author="Emma Fuller" w:date="2015-02-09T16:18:00Z">
-        <w:r>
-          <w:rPr>
-            <w:rFonts w:ascii="Times New Roman" w:hAnsi="Times New Roman" w:cs="Times New Roman"/>
-          </w:rPr>
-          <w:t xml:space="preserve">To demonstrate how this model might be applied, we </w:t>
-        </w:r>
-      </w:ins>
-      <w:ins w:id="28" w:author="Emma Fuller" w:date="2015-02-10T15:32:00Z">
-        <w:r>
-          <w:rPr>
-            <w:rFonts w:ascii="Times New Roman" w:hAnsi="Times New Roman" w:cs="Times New Roman"/>
-          </w:rPr>
-          <w:t>used parameters</w:t>
-        </w:r>
-      </w:ins>
-      <w:ins w:id="29" w:author="Emma Fuller" w:date="2015-02-09T16:18:00Z">
-        <w:r>
-          <w:rPr>
-            <w:rFonts w:ascii="Times New Roman" w:hAnsi="Times New Roman" w:cs="Times New Roman"/>
-          </w:rPr>
-          <w:t xml:space="preserve"> for black rockfish (</w:t>
-        </w:r>
-        <w:r>
-          <w:rPr>
-            <w:rFonts w:ascii="Times New Roman" w:hAnsi="Times New Roman" w:cs="Times New Roman"/>
-            <w:i/>
-          </w:rPr>
-          <w:t xml:space="preserve">Sebastes </w:t>
-        </w:r>
-      </w:ins>
-      <w:ins w:id="30" w:author="Emma Fuller" w:date="2015-02-09T16:19:00Z">
-        <w:r>
-          <w:rPr>
-            <w:rFonts w:ascii="Times New Roman" w:hAnsi="Times New Roman" w:cs="Times New Roman"/>
-            <w:i/>
-          </w:rPr>
-          <w:t>melanops)</w:t>
-        </w:r>
-        <w:r>
-          <w:rPr>
-            <w:rFonts w:ascii="Times New Roman" w:hAnsi="Times New Roman" w:cs="Times New Roman"/>
-          </w:rPr>
-          <w:t xml:space="preserve"> in the California Current</w:t>
-        </w:r>
-      </w:ins>
-      <w:ins w:id="31" w:author="Emma Fuller" w:date="2015-02-10T15:41:00Z">
-        <w:r>
-          <w:rPr>
-            <w:rFonts w:ascii="Times New Roman" w:hAnsi="Times New Roman" w:cs="Times New Roman"/>
-          </w:rPr>
-          <w:t xml:space="preserve"> (</w:t>
-        </w:r>
-      </w:ins>
+      <w:r>
+        <w:rPr>
+          <w:rFonts w:ascii="Times New Roman" w:hAnsi="Times New Roman" w:cs="Times New Roman"/>
+          <w:highlight w:val="cyan"/>
+        </w:rPr>
+        <w:t xml:space="preserve">For our general results, we used representative parameters: </w:t>
+      </w:r>
       <m:oMath>
         <m:sSub>
           <m:sSubPr>
             <m:ctrlPr>
-              <w:ins w:id="32" w:author="Emma Fuller" w:date="2015-02-10T15:42:00Z">
-                <w:rPr>
-                  <w:rFonts w:ascii="Cambria Math" w:hAnsi="Cambria Math" w:cs="Times New Roman"/>
-                  <w:i/>
-                </w:rPr>
-              </w:ins>
+              <w:rPr>
+                <w:rFonts w:ascii="Cambria Math" w:hAnsi="Cambria Math" w:cs="Times New Roman"/>
+                <w:i/>
+                <w:highlight w:val="cyan"/>
+              </w:rPr>
             </m:ctrlPr>
           </m:sSubPr>
           <m:e>
-            <w:ins w:id="33" w:author="Emma Fuller" w:date="2015-02-10T15:42:00Z">
-              <m:r>
-                <w:rPr>
-                  <w:rFonts w:ascii="Cambria Math" w:hAnsi="Cambria Math" w:cs="Times New Roman"/>
-                </w:rPr>
-                <m:t>R</m:t>
-              </m:r>
-            </w:ins>
+            <m:r>
+              <w:rPr>
+                <w:rFonts w:ascii="Cambria Math" w:hAnsi="Cambria Math" w:cs="Times New Roman"/>
+                <w:highlight w:val="cyan"/>
+              </w:rPr>
+              <m:t>R</m:t>
+            </m:r>
           </m:e>
           <m:sub>
-            <w:ins w:id="34" w:author="Emma Fuller" w:date="2015-02-10T15:42:00Z">
-              <m:r>
-                <w:rPr>
-                  <w:rFonts w:ascii="Cambria Math" w:hAnsi="Cambria Math" w:cs="Times New Roman"/>
-                </w:rPr>
-                <m:t>0</m:t>
-              </m:r>
-            </w:ins>
+            <m:r>
+              <w:rPr>
+                <w:rFonts w:ascii="Cambria Math" w:hAnsi="Cambria Math" w:cs="Times New Roman"/>
+                <w:highlight w:val="cyan"/>
+              </w:rPr>
+              <m:t>0</m:t>
+            </m:r>
           </m:sub>
         </m:sSub>
-        <w:ins w:id="35" w:author="Emma Fuller" w:date="2015-02-10T15:42:00Z">
-          <m:r>
-            <w:rPr>
-              <w:rFonts w:ascii="Cambria Math" w:hAnsi="Cambria Math" w:cs="Times New Roman"/>
-            </w:rPr>
-            <m:t xml:space="preserve">=2.86, </m:t>
-          </m:r>
-        </w:ins>
-        <w:ins w:id="36" w:author="Emma Fuller" w:date="2015-02-10T15:43:00Z">
-          <m:r>
-            <w:rPr>
-              <w:rFonts w:ascii="Cambria Math" w:hAnsi="Cambria Math" w:cs="Times New Roman"/>
-            </w:rPr>
-            <m:t>b=</m:t>
-          </m:r>
-        </w:ins>
-        <m:f>
-          <m:fPr>
+        <m:r>
+          <m:rPr>
+            <m:sty m:val="p"/>
+          </m:rPr>
+          <w:rPr>
+            <w:rFonts w:ascii="Cambria Math" w:hAnsi="Cambria Math" w:cs="Times New Roman"/>
+            <w:highlight w:val="cyan"/>
+          </w:rPr>
+          <m:t>between 3 and 10,</m:t>
+        </m:r>
+        <m:r>
+          <w:rPr>
+            <w:rFonts w:ascii="Cambria Math" w:hAnsi="Cambria Math" w:cs="Times New Roman"/>
+            <w:highlight w:val="cyan"/>
+          </w:rPr>
+          <m:t>&lt;d&gt;</m:t>
+        </m:r>
+      </m:oMath>
+      <w:r>
+        <w:rPr>
+          <w:rFonts w:ascii="Times New Roman" w:eastAsiaTheme="minorEastAsia" w:hAnsi="Times New Roman" w:cs="Times New Roman"/>
+          <w:highlight w:val="cyan"/>
+        </w:rPr>
+        <w:t xml:space="preserve"> between </w:t>
+      </w:r>
+      <m:oMath>
+        <m:r>
+          <w:rPr>
+            <w:rFonts w:ascii="Cambria Math" w:eastAsiaTheme="minorEastAsia" w:hAnsi="Cambria Math" w:cs="Times New Roman"/>
+            <w:highlight w:val="cyan"/>
+          </w:rPr>
+          <m:t xml:space="preserve">0.1 </m:t>
+        </m:r>
+      </m:oMath>
+      <w:r>
+        <w:rPr>
+          <w:rFonts w:ascii="Times New Roman" w:eastAsiaTheme="minorEastAsia" w:hAnsi="Times New Roman" w:cs="Times New Roman"/>
+          <w:highlight w:val="cyan"/>
+        </w:rPr>
+        <w:t>and 2,</w:t>
+      </w:r>
+      <m:oMath>
+        <m:r>
+          <w:rPr>
+            <w:rFonts w:ascii="Cambria Math" w:eastAsiaTheme="minorEastAsia" w:hAnsi="Cambria Math" w:cs="Times New Roman"/>
+            <w:highlight w:val="cyan"/>
+          </w:rPr>
+          <m:t xml:space="preserve"> K=100</m:t>
+        </m:r>
+      </m:oMath>
+      <w:r>
+        <w:rPr>
+          <w:rFonts w:ascii="Times New Roman" w:eastAsiaTheme="minorEastAsia" w:hAnsi="Times New Roman" w:cs="Times New Roman"/>
+          <w:highlight w:val="cyan"/>
+        </w:rPr>
+        <w:t xml:space="preserve">, </w:t>
+      </w:r>
+      <m:oMath>
+        <m:r>
+          <w:rPr>
+            <w:rFonts w:ascii="Cambria Math" w:hAnsi="Cambria Math" w:cs="Times New Roman"/>
+            <w:highlight w:val="cyan"/>
+          </w:rPr>
+          <m:t>L=1</m:t>
+        </m:r>
+      </m:oMath>
+      <w:r>
+        <w:rPr>
+          <w:rFonts w:ascii="Times New Roman" w:eastAsiaTheme="minorEastAsia" w:hAnsi="Times New Roman" w:cs="Times New Roman"/>
+          <w:highlight w:val="cyan"/>
+        </w:rPr>
+        <w:t>.</w:t>
+      </w:r>
+      <w:r>
+        <w:rPr>
+          <w:rFonts w:ascii="Times New Roman" w:eastAsiaTheme="minorEastAsia" w:hAnsi="Times New Roman" w:cs="Times New Roman"/>
+          <w:highlight w:val="cyan"/>
+        </w:rPr>
+        <w:t xml:space="preserve"> </w:t>
+      </w:r>
+      <w:r>
+        <w:rPr>
+          <w:rFonts w:ascii="Times New Roman" w:eastAsiaTheme="minorEastAsia" w:hAnsi="Times New Roman" w:cs="Times New Roman"/>
+          <w:highlight w:val="cyan"/>
+        </w:rPr>
+        <w:t>We also used the readily available life history param</w:t>
+      </w:r>
+      <w:r>
+        <w:rPr>
+          <w:rFonts w:ascii="Times New Roman" w:eastAsiaTheme="minorEastAsia" w:hAnsi="Times New Roman" w:cs="Times New Roman"/>
+          <w:highlight w:val="cyan"/>
+        </w:rPr>
+        <w:t>e</w:t>
+      </w:r>
+      <w:r>
+        <w:rPr>
+          <w:rFonts w:ascii="Times New Roman" w:eastAsiaTheme="minorEastAsia" w:hAnsi="Times New Roman" w:cs="Times New Roman"/>
+          <w:highlight w:val="cyan"/>
+        </w:rPr>
+        <w:t xml:space="preserve">ters for </w:t>
+      </w:r>
+      <w:r>
+        <w:rPr>
+          <w:rFonts w:ascii="Times New Roman" w:hAnsi="Times New Roman" w:cs="Times New Roman"/>
+          <w:highlight w:val="cyan"/>
+        </w:rPr>
+        <w:t>b</w:t>
+      </w:r>
+      <w:r>
+        <w:rPr>
+          <w:rFonts w:ascii="Times New Roman" w:hAnsi="Times New Roman" w:cs="Times New Roman"/>
+          <w:highlight w:val="cyan"/>
+        </w:rPr>
+        <w:t xml:space="preserve">lack rockfish </w:t>
+      </w:r>
+      <w:r>
+        <w:rPr>
+          <w:rFonts w:ascii="Times New Roman" w:hAnsi="Times New Roman" w:cs="Times New Roman"/>
+          <w:highlight w:val="cyan"/>
+        </w:rPr>
+        <w:t xml:space="preserve">as an example of how our model can be applied (White et al. 2010). We chose black rockfish because it </w:t>
+      </w:r>
+      <w:r>
+        <w:rPr>
+          <w:rFonts w:ascii="Times New Roman" w:hAnsi="Times New Roman" w:cs="Times New Roman"/>
+          <w:highlight w:val="cyan"/>
+        </w:rPr>
+        <w:t>is of both conservation and commercial interest.</w:t>
+      </w:r>
+      <w:r>
+        <w:rPr>
+          <w:rFonts w:ascii="Times New Roman" w:hAnsi="Times New Roman" w:cs="Times New Roman"/>
+          <w:highlight w:val="cyan"/>
+        </w:rPr>
+        <w:t xml:space="preserve"> The parameters </w:t>
+      </w:r>
+      <w:r>
+        <w:rPr>
+          <w:rFonts w:ascii="Times New Roman" w:hAnsi="Times New Roman" w:cs="Times New Roman"/>
+          <w:highlight w:val="cyan"/>
+        </w:rPr>
+        <w:t xml:space="preserve">for </w:t>
+      </w:r>
+      <w:r>
+        <w:rPr>
+          <w:rFonts w:ascii="Times New Roman" w:hAnsi="Times New Roman" w:cs="Times New Roman"/>
+          <w:highlight w:val="cyan"/>
+        </w:rPr>
+        <w:t>black rockfish</w:t>
+      </w:r>
+      <w:r>
+        <w:rPr>
+          <w:rFonts w:ascii="Times New Roman" w:hAnsi="Times New Roman" w:cs="Times New Roman"/>
+          <w:highlight w:val="cyan"/>
+        </w:rPr>
+        <w:t xml:space="preserve"> in the California Current</w:t>
+      </w:r>
+      <w:r>
+        <w:rPr>
+          <w:rFonts w:ascii="Times New Roman" w:hAnsi="Times New Roman" w:cs="Times New Roman"/>
+          <w:highlight w:val="cyan"/>
+        </w:rPr>
+        <w:t xml:space="preserve"> </w:t>
+      </w:r>
+      <w:r>
+        <w:rPr>
+          <w:rFonts w:ascii="Times New Roman" w:hAnsi="Times New Roman" w:cs="Times New Roman"/>
+          <w:highlight w:val="cyan"/>
+        </w:rPr>
+        <w:t xml:space="preserve">were as follows: </w:t>
+      </w:r>
+      <m:oMath>
+        <m:sSub>
+          <m:sSubPr>
             <m:ctrlPr>
-              <w:ins w:id="37" w:author="Emma Fuller" w:date="2015-02-10T15:43:00Z">
-                <w:rPr>
-                  <w:rFonts w:ascii="Cambria Math" w:hAnsi="Cambria Math" w:cs="Times New Roman"/>
-                  <w:i/>
-                </w:rPr>
-              </w:ins>
+              <w:rPr>
+                <w:rFonts w:ascii="Cambria Math" w:hAnsi="Cambria Math" w:cs="Times New Roman"/>
+                <w:i/>
+                <w:highlight w:val="cyan"/>
+              </w:rPr>
             </m:ctrlPr>
-          </m:fPr>
-          <m:num>
-            <w:ins w:id="38" w:author="Emma Fuller" w:date="2015-02-10T15:43:00Z">
-              <m:r>
-                <w:rPr>
-                  <w:rFonts w:ascii="Cambria Math" w:hAnsi="Cambria Math" w:cs="Times New Roman"/>
-                </w:rPr>
-                <m:t>1</m:t>
-              </m:r>
-            </w:ins>
-          </m:num>
-          <m:den>
-            <w:ins w:id="39" w:author="Emma Fuller" w:date="2015-02-10T15:43:00Z">
-              <m:r>
-                <w:rPr>
-                  <w:rFonts w:ascii="Cambria Math" w:hAnsi="Cambria Math" w:cs="Times New Roman"/>
-                </w:rPr>
-                <m:t>73</m:t>
-              </m:r>
-            </w:ins>
-          </m:den>
-        </m:f>
-        <w:ins w:id="40" w:author="Emma Fuller" w:date="2015-02-10T15:43:00Z">
-          <m:r>
-            <w:rPr>
-              <w:rFonts w:ascii="Cambria Math" w:hAnsi="Cambria Math" w:cs="Times New Roman"/>
-            </w:rPr>
-            <m:t>,K=1</m:t>
-          </m:r>
-        </w:ins>
+          </m:sSubPr>
+          <m:e>
+            <m:r>
+              <w:rPr>
+                <w:rFonts w:ascii="Cambria Math" w:hAnsi="Cambria Math" w:cs="Times New Roman"/>
+                <w:highlight w:val="cyan"/>
+              </w:rPr>
+              <m:t>R</m:t>
+            </m:r>
+          </m:e>
+          <m:sub>
+            <m:r>
+              <w:rPr>
+                <w:rFonts w:ascii="Cambria Math" w:hAnsi="Cambria Math" w:cs="Times New Roman"/>
+                <w:highlight w:val="cyan"/>
+              </w:rPr>
+              <m:t>0</m:t>
+            </m:r>
+          </m:sub>
+        </m:sSub>
+        <m:r>
+          <w:rPr>
+            <w:rFonts w:ascii="Cambria Math" w:hAnsi="Cambria Math" w:cs="Times New Roman"/>
+            <w:highlight w:val="cyan"/>
+          </w:rPr>
+          <m:t xml:space="preserve">=2.86, </m:t>
+        </m:r>
+        <m:r>
+          <w:rPr>
+            <w:rFonts w:ascii="Cambria Math" w:hAnsi="Cambria Math" w:cs="Times New Roman"/>
+            <w:highlight w:val="cyan"/>
+          </w:rPr>
+          <m:t>&lt;d&gt;</m:t>
+        </m:r>
+        <m:r>
+          <w:rPr>
+            <w:rFonts w:ascii="Cambria Math" w:hAnsi="Cambria Math" w:cs="Times New Roman"/>
+            <w:highlight w:val="cyan"/>
+          </w:rPr>
+          <m:t>=</m:t>
+        </m:r>
+        <m:r>
+          <w:rPr>
+            <w:rFonts w:ascii="Cambria Math" w:hAnsi="Cambria Math" w:cs="Times New Roman"/>
+            <w:highlight w:val="cyan"/>
+          </w:rPr>
+          <m:t>73</m:t>
+        </m:r>
+        <m:r>
+          <m:rPr>
+            <m:sty m:val="p"/>
+          </m:rPr>
+          <w:rPr>
+            <w:rFonts w:ascii="Cambria Math" w:hAnsi="Cambria Math" w:cs="Times New Roman"/>
+            <w:highlight w:val="cyan"/>
+          </w:rPr>
+          <m:t xml:space="preserve"> km</m:t>
+        </m:r>
+        <m:r>
+          <w:rPr>
+            <w:rFonts w:ascii="Cambria Math" w:hAnsi="Cambria Math" w:cs="Times New Roman"/>
+            <w:highlight w:val="cyan"/>
+          </w:rPr>
+          <m:t>,K=1</m:t>
+        </m:r>
+        <m:r>
+          <w:rPr>
+            <w:rFonts w:ascii="Cambria Math" w:hAnsi="Cambria Math" w:cs="Times New Roman"/>
+            <w:highlight w:val="cyan"/>
+          </w:rPr>
+          <m:t xml:space="preserve">, </m:t>
+        </m:r>
+        <m:r>
+          <m:rPr>
+            <m:sty m:val="p"/>
+          </m:rPr>
+          <w:rPr>
+            <w:rFonts w:ascii="Cambria Math" w:hAnsi="Cambria Math" w:cs="Times New Roman"/>
+            <w:highlight w:val="cyan"/>
+          </w:rPr>
+          <m:t xml:space="preserve">and </m:t>
+        </m:r>
+        <m:r>
+          <w:rPr>
+            <w:rFonts w:ascii="Cambria Math" w:hAnsi="Cambria Math" w:cs="Times New Roman"/>
+            <w:highlight w:val="cyan"/>
+          </w:rPr>
+          <m:t xml:space="preserve">L=1000 </m:t>
+        </m:r>
+        <m:r>
+          <m:rPr>
+            <m:sty m:val="p"/>
+          </m:rPr>
+          <w:rPr>
+            <w:rFonts w:ascii="Cambria Math" w:hAnsi="Cambria Math" w:cs="Times New Roman"/>
+            <w:highlight w:val="cyan"/>
+          </w:rPr>
+          <m:t>km</m:t>
+        </m:r>
       </m:oMath>
-      <w:ins w:id="41" w:author="Emma Fuller" w:date="2015-02-10T15:44:00Z">
-        <w:r>
-          <w:rPr>
-            <w:rFonts w:ascii="Times New Roman" w:eastAsiaTheme="minorEastAsia" w:hAnsi="Times New Roman" w:cs="Times New Roman"/>
-          </w:rPr>
-          <w:t>, White et al. 2010)</w:t>
-        </w:r>
-      </w:ins>
-      <w:ins w:id="42" w:author="Emma Fuller" w:date="2015-02-09T16:19:00Z">
-        <w:r>
-          <w:rPr>
-            <w:rFonts w:ascii="Times New Roman" w:hAnsi="Times New Roman" w:cs="Times New Roman"/>
-          </w:rPr>
-          <w:t>.</w:t>
-        </w:r>
-      </w:ins>
-      <w:ins w:id="43" w:author="Emma Fuller" w:date="2015-02-10T15:41:00Z">
-        <w:r>
-          <w:rPr>
-            <w:rFonts w:ascii="Times New Roman" w:hAnsi="Times New Roman" w:cs="Times New Roman"/>
-          </w:rPr>
-          <w:t xml:space="preserve"> </w:t>
-        </w:r>
-      </w:ins>
-      <w:ins w:id="44" w:author="Emma Fuller" w:date="2015-02-09T16:19:00Z">
-        <w:r>
-          <w:rPr>
-            <w:rFonts w:ascii="Times New Roman" w:hAnsi="Times New Roman" w:cs="Times New Roman"/>
-          </w:rPr>
-          <w:t xml:space="preserve">We used spacing and sizes of </w:t>
-        </w:r>
-      </w:ins>
-      <w:ins w:id="45" w:author="Emma Fuller" w:date="2015-02-10T15:33:00Z">
-        <w:r>
-          <w:rPr>
-            <w:rFonts w:ascii="Times New Roman" w:hAnsi="Times New Roman" w:cs="Times New Roman"/>
-          </w:rPr>
-          <w:t xml:space="preserve">marine protected areas </w:t>
-        </w:r>
-      </w:ins>
-      <w:ins w:id="46" w:author="Emma Fuller" w:date="2015-02-09T16:19:00Z">
-        <w:r>
-          <w:rPr>
-            <w:rFonts w:ascii="Times New Roman" w:hAnsi="Times New Roman" w:cs="Times New Roman"/>
-          </w:rPr>
-          <w:t xml:space="preserve">representative of those </w:t>
-        </w:r>
-      </w:ins>
-      <w:ins w:id="47" w:author="Emma Fuller" w:date="2015-02-10T15:44:00Z">
-        <w:r>
-          <w:rPr>
-            <w:rFonts w:ascii="Times New Roman" w:hAnsi="Times New Roman" w:cs="Times New Roman"/>
-          </w:rPr>
-          <w:t>reserves</w:t>
-        </w:r>
-      </w:ins>
-      <w:ins w:id="48" w:author="Emma Fuller" w:date="2015-02-09T16:19:00Z">
-        <w:r>
-          <w:rPr>
-            <w:rFonts w:ascii="Times New Roman" w:hAnsi="Times New Roman" w:cs="Times New Roman"/>
-          </w:rPr>
-          <w:t xml:space="preserve"> </w:t>
-        </w:r>
-        <w:r>
-          <w:rPr>
-            <w:rFonts w:ascii="Times New Roman" w:hAnsi="Times New Roman" w:cs="Times New Roman"/>
-          </w:rPr>
-          <w:t>put in place by California</w:t>
-        </w:r>
-      </w:ins>
-      <w:ins w:id="49" w:author="Emma Fuller" w:date="2015-02-09T16:20:00Z">
-        <w:r>
-          <w:rPr>
-            <w:rFonts w:ascii="Times New Roman" w:hAnsi="Times New Roman" w:cs="Times New Roman"/>
-          </w:rPr>
-          <w:t>’s Marine Life Protection Act</w:t>
-        </w:r>
-      </w:ins>
-      <w:ins w:id="50" w:author="Emma Fuller" w:date="2015-02-10T15:33:00Z">
-        <w:r>
-          <w:rPr>
-            <w:rFonts w:ascii="Times New Roman" w:hAnsi="Times New Roman" w:cs="Times New Roman"/>
-          </w:rPr>
-          <w:t xml:space="preserve"> (</w:t>
-        </w:r>
-      </w:ins>
-      <w:ins w:id="51" w:author="Emma Fuller" w:date="2015-02-10T15:44:00Z">
-        <w:r>
-          <w:rPr>
-            <w:rFonts w:ascii="Times New Roman" w:hAnsi="Times New Roman" w:cs="Times New Roman"/>
-          </w:rPr>
-          <w:t xml:space="preserve">20km wide, spaced 76km apart, </w:t>
-        </w:r>
-      </w:ins>
-      <w:ins w:id="52" w:author="Emma Fuller" w:date="2015-02-10T15:33:00Z">
-        <w:r>
-          <w:rPr>
-            <w:rFonts w:ascii="Times New Roman" w:hAnsi="Times New Roman" w:cs="Times New Roman"/>
-          </w:rPr>
-          <w:t>Gaines et al. 2010a)</w:t>
-        </w:r>
-      </w:ins>
-      <w:ins w:id="53" w:author="Emma Fuller" w:date="2015-02-09T16:20:00Z">
-        <w:r>
-          <w:rPr>
-            <w:rFonts w:ascii="Times New Roman" w:hAnsi="Times New Roman" w:cs="Times New Roman"/>
-          </w:rPr>
-          <w:t xml:space="preserve">. </w:t>
-        </w:r>
-      </w:ins>
-      <w:ins w:id="54" w:author="Emma Fuller" w:date="2015-02-10T15:34:00Z">
-        <w:r>
-          <w:rPr>
-            <w:rFonts w:ascii="Times New Roman" w:hAnsi="Times New Roman" w:cs="Times New Roman"/>
-          </w:rPr>
-          <w:t>We chose b</w:t>
-        </w:r>
-      </w:ins>
-      <w:ins w:id="55" w:author="Emma Fuller" w:date="2015-02-09T16:20:00Z">
-        <w:r>
-          <w:rPr>
-            <w:rFonts w:ascii="Times New Roman" w:hAnsi="Times New Roman" w:cs="Times New Roman"/>
-          </w:rPr>
-          <w:t xml:space="preserve">lack rockfish as a species </w:t>
-        </w:r>
-      </w:ins>
-      <w:ins w:id="56" w:author="Emma Fuller" w:date="2015-02-10T15:33:00Z">
-        <w:r>
-          <w:rPr>
-            <w:rFonts w:ascii="Times New Roman" w:hAnsi="Times New Roman" w:cs="Times New Roman"/>
-          </w:rPr>
-          <w:t xml:space="preserve">because </w:t>
-        </w:r>
-      </w:ins>
-      <w:ins w:id="57" w:author="Emma Fuller" w:date="2015-02-10T15:34:00Z">
-        <w:r>
-          <w:rPr>
-            <w:rFonts w:ascii="Times New Roman" w:hAnsi="Times New Roman" w:cs="Times New Roman"/>
-          </w:rPr>
-          <w:t>the fish is of</w:t>
-        </w:r>
-      </w:ins>
-      <w:ins w:id="58" w:author="Emma Fuller" w:date="2015-02-09T16:20:00Z">
-        <w:r>
-          <w:rPr>
-            <w:rFonts w:ascii="Times New Roman" w:hAnsi="Times New Roman" w:cs="Times New Roman"/>
-          </w:rPr>
-          <w:t xml:space="preserve"> both </w:t>
-        </w:r>
-      </w:ins>
-      <w:ins w:id="59" w:author="Emma Fuller" w:date="2015-02-10T12:56:00Z">
-        <w:r>
-          <w:rPr>
-            <w:rFonts w:ascii="Times New Roman" w:hAnsi="Times New Roman" w:cs="Times New Roman"/>
-          </w:rPr>
-          <w:t>conservation and</w:t>
-        </w:r>
-      </w:ins>
-      <w:ins w:id="60" w:author="Emma Fuller" w:date="2015-02-09T16:21:00Z">
-        <w:r>
-          <w:rPr>
-            <w:rFonts w:ascii="Times New Roman" w:hAnsi="Times New Roman" w:cs="Times New Roman"/>
-          </w:rPr>
-          <w:t xml:space="preserve"> commercial interest</w:t>
-        </w:r>
-      </w:ins>
-      <w:ins w:id="61" w:author="Emma Fuller" w:date="2015-02-10T15:33:00Z">
-        <w:r>
-          <w:rPr>
-            <w:rFonts w:ascii="Times New Roman" w:hAnsi="Times New Roman" w:cs="Times New Roman"/>
-          </w:rPr>
-          <w:t xml:space="preserve"> </w:t>
-        </w:r>
-      </w:ins>
-      <w:ins w:id="62" w:author="Emma Fuller" w:date="2015-02-10T15:34:00Z">
-        <w:r>
-          <w:rPr>
-            <w:rFonts w:ascii="Times New Roman" w:hAnsi="Times New Roman" w:cs="Times New Roman"/>
-          </w:rPr>
-          <w:t xml:space="preserve">and </w:t>
-        </w:r>
-      </w:ins>
-      <w:ins w:id="63" w:author="Emma Fuller" w:date="2015-02-09T16:21:00Z">
-        <w:r>
-          <w:rPr>
-            <w:rFonts w:ascii="Times New Roman" w:hAnsi="Times New Roman" w:cs="Times New Roman"/>
-          </w:rPr>
-          <w:t xml:space="preserve">had life history parameters available (White et al. 2010). Climate velocity ranged from 0 to 200 km/year, which was the upper limit observed globally (Burrows et al. 2011). See appendix for parameter </w:t>
-        </w:r>
-      </w:ins>
-      <w:ins w:id="64" w:author="Emma Fuller" w:date="2015-02-10T15:46:00Z">
-        <w:r>
-          <w:rPr>
-            <w:rFonts w:ascii="Times New Roman" w:hAnsi="Times New Roman" w:cs="Times New Roman"/>
-          </w:rPr>
-          <w:t>details</w:t>
-        </w:r>
-      </w:ins>
-      <w:ins w:id="65" w:author="Emma Fuller" w:date="2015-02-09T16:21:00Z">
-        <w:r>
-          <w:rPr>
-            <w:rFonts w:ascii="Times New Roman" w:hAnsi="Times New Roman" w:cs="Times New Roman"/>
-          </w:rPr>
-          <w:t xml:space="preserve">. </w:t>
-        </w:r>
-      </w:ins>
+      <w:r>
+        <w:rPr>
+          <w:rFonts w:ascii="Times New Roman" w:eastAsiaTheme="minorEastAsia" w:hAnsi="Times New Roman" w:cs="Times New Roman"/>
+          <w:highlight w:val="cyan"/>
+        </w:rPr>
+        <w:t xml:space="preserve"> </w:t>
+      </w:r>
+      <w:r>
+        <w:rPr>
+          <w:rFonts w:ascii="Times New Roman" w:eastAsiaTheme="minorEastAsia" w:hAnsi="Times New Roman" w:cs="Times New Roman"/>
+          <w:highlight w:val="cyan"/>
+        </w:rPr>
+        <w:t>(</w:t>
+      </w:r>
+      <w:r>
+        <w:rPr>
+          <w:rFonts w:ascii="Times New Roman" w:eastAsiaTheme="minorEastAsia" w:hAnsi="Times New Roman" w:cs="Times New Roman"/>
+          <w:highlight w:val="cyan"/>
+        </w:rPr>
+        <w:t>White et al. 2010)</w:t>
+      </w:r>
+      <w:r>
+        <w:rPr>
+          <w:rFonts w:ascii="Times New Roman" w:hAnsi="Times New Roman" w:cs="Times New Roman"/>
+          <w:highlight w:val="cyan"/>
+        </w:rPr>
+        <w:t>.</w:t>
+      </w:r>
+      <w:r>
+        <w:rPr>
+          <w:rFonts w:ascii="Times New Roman" w:hAnsi="Times New Roman" w:cs="Times New Roman"/>
+          <w:highlight w:val="cyan"/>
+        </w:rPr>
+        <w:t xml:space="preserve"> </w:t>
+      </w:r>
+      <w:r>
+        <w:rPr>
+          <w:rFonts w:ascii="Times New Roman" w:hAnsi="Times New Roman" w:cs="Times New Roman"/>
+          <w:highlight w:val="cyan"/>
+        </w:rPr>
+        <w:t xml:space="preserve">We used </w:t>
+      </w:r>
+      <w:r>
+        <w:rPr>
+          <w:rFonts w:ascii="Times New Roman" w:hAnsi="Times New Roman" w:cs="Times New Roman"/>
+          <w:highlight w:val="cyan"/>
+        </w:rPr>
+        <w:t xml:space="preserve">marine protected areas </w:t>
+      </w:r>
+      <w:r>
+        <w:rPr>
+          <w:rFonts w:ascii="Times New Roman" w:hAnsi="Times New Roman" w:cs="Times New Roman"/>
+          <w:highlight w:val="cyan"/>
+        </w:rPr>
+        <w:t xml:space="preserve">with length and spacing </w:t>
+      </w:r>
+      <w:r>
+        <w:rPr>
+          <w:rFonts w:ascii="Times New Roman" w:hAnsi="Times New Roman" w:cs="Times New Roman"/>
+          <w:highlight w:val="cyan"/>
+        </w:rPr>
+        <w:t xml:space="preserve">representative of </w:t>
+      </w:r>
+      <w:r>
+        <w:rPr>
+          <w:rFonts w:ascii="Times New Roman" w:hAnsi="Times New Roman" w:cs="Times New Roman"/>
+          <w:highlight w:val="cyan"/>
+        </w:rPr>
+        <w:t>the</w:t>
+      </w:r>
+      <w:r>
+        <w:rPr>
+          <w:rFonts w:ascii="Times New Roman" w:hAnsi="Times New Roman" w:cs="Times New Roman"/>
+          <w:highlight w:val="cyan"/>
+        </w:rPr>
+        <w:t xml:space="preserve"> </w:t>
+      </w:r>
+      <w:r>
+        <w:rPr>
+          <w:rFonts w:ascii="Times New Roman" w:hAnsi="Times New Roman" w:cs="Times New Roman"/>
+          <w:highlight w:val="cyan"/>
+        </w:rPr>
+        <w:t>reserves</w:t>
+      </w:r>
+      <w:r>
+        <w:rPr>
+          <w:rFonts w:ascii="Times New Roman" w:hAnsi="Times New Roman" w:cs="Times New Roman"/>
+          <w:highlight w:val="cyan"/>
+        </w:rPr>
+        <w:t xml:space="preserve"> </w:t>
+      </w:r>
+      <w:r>
+        <w:rPr>
+          <w:rFonts w:ascii="Times New Roman" w:hAnsi="Times New Roman" w:cs="Times New Roman"/>
+          <w:highlight w:val="cyan"/>
+        </w:rPr>
+        <w:t>put in place by California’s Marine Life Protection Act</w:t>
+      </w:r>
+      <w:r>
+        <w:rPr>
+          <w:rFonts w:ascii="Times New Roman" w:hAnsi="Times New Roman" w:cs="Times New Roman"/>
+          <w:highlight w:val="cyan"/>
+        </w:rPr>
+        <w:t xml:space="preserve"> (</w:t>
+      </w:r>
+      <w:r>
+        <w:rPr>
+          <w:rFonts w:ascii="Times New Roman" w:hAnsi="Times New Roman" w:cs="Times New Roman"/>
+          <w:highlight w:val="cyan"/>
+        </w:rPr>
+        <w:t xml:space="preserve">20km wide, spaced 76km apart, </w:t>
+      </w:r>
+      <w:r>
+        <w:rPr>
+          <w:rFonts w:ascii="Times New Roman" w:hAnsi="Times New Roman" w:cs="Times New Roman"/>
+          <w:highlight w:val="cyan"/>
+        </w:rPr>
+        <w:t>Gaines et al. 2010a)</w:t>
+      </w:r>
+      <w:r>
+        <w:rPr>
+          <w:rFonts w:ascii="Times New Roman" w:hAnsi="Times New Roman" w:cs="Times New Roman"/>
+          <w:highlight w:val="cyan"/>
+        </w:rPr>
+        <w:t xml:space="preserve">.  </w:t>
+      </w:r>
+      <w:r>
+        <w:rPr>
+          <w:rFonts w:ascii="Times New Roman" w:hAnsi="Times New Roman" w:cs="Times New Roman"/>
+          <w:highlight w:val="cyan"/>
+        </w:rPr>
+        <w:t>For the black rockfish example, we tested c</w:t>
+      </w:r>
+      <w:r>
+        <w:rPr>
+          <w:rFonts w:ascii="Times New Roman" w:hAnsi="Times New Roman" w:cs="Times New Roman"/>
+          <w:highlight w:val="cyan"/>
+        </w:rPr>
+        <w:t>limate velocit</w:t>
+      </w:r>
+      <w:r>
+        <w:rPr>
+          <w:rFonts w:ascii="Times New Roman" w:hAnsi="Times New Roman" w:cs="Times New Roman"/>
+          <w:highlight w:val="cyan"/>
+        </w:rPr>
+        <w:t>ies</w:t>
+      </w:r>
+      <w:r>
+        <w:rPr>
+          <w:rFonts w:ascii="Times New Roman" w:hAnsi="Times New Roman" w:cs="Times New Roman"/>
+          <w:highlight w:val="cyan"/>
+        </w:rPr>
+        <w:t xml:space="preserve"> from 0 to 200 km/year, which was the upper limit observed globally (Burrows et al. 2011). See appendix for parameter </w:t>
+      </w:r>
+      <w:r>
+        <w:rPr>
+          <w:rFonts w:ascii="Times New Roman" w:hAnsi="Times New Roman" w:cs="Times New Roman"/>
+          <w:highlight w:val="cyan"/>
+        </w:rPr>
+        <w:t>details</w:t>
+      </w:r>
+      <w:r>
+        <w:rPr>
+          <w:rFonts w:ascii="Times New Roman" w:hAnsi="Times New Roman" w:cs="Times New Roman"/>
+          <w:highlight w:val="cyan"/>
+        </w:rPr>
+        <w:t>.</w:t>
+      </w:r>
+      <w:r>
+        <w:rPr>
+          <w:rFonts w:ascii="Times New Roman" w:hAnsi="Times New Roman" w:cs="Times New Roman"/>
+        </w:rPr>
+        <w:t xml:space="preserve"> </w:t>
+      </w:r>
     </w:p>
     <w:p>
       <w:pPr>
@@ -8792,7 +8953,7 @@
           <w:color w:val="auto"/>
         </w:rPr>
       </w:pPr>
-      <w:bookmarkStart w:id="66" w:name="results"/>
+      <w:bookmarkStart w:id="18" w:name="results"/>
       <w:r>
         <w:rPr>
           <w:rFonts w:ascii="Times New Roman" w:hAnsi="Times New Roman" w:cs="Times New Roman"/>
@@ -8811,8 +8972,8 @@
           <w:sz w:val="28"/>
         </w:rPr>
       </w:pPr>
-      <w:bookmarkStart w:id="67" w:name="interactions-between-stressors"/>
-      <w:bookmarkEnd w:id="66"/>
+      <w:bookmarkStart w:id="19" w:name="interactions-between-stressors"/>
+      <w:bookmarkEnd w:id="18"/>
       <w:r>
         <w:rPr>
           <w:rFonts w:ascii="Times New Roman" w:hAnsi="Times New Roman" w:cs="Times New Roman"/>
@@ -8822,7 +8983,7 @@
         <w:t>Persistence with Harvesting and Climate Velocity</w:t>
       </w:r>
     </w:p>
-    <w:bookmarkEnd w:id="67"/>
+    <w:bookmarkEnd w:id="19"/>
     <w:p>
       <w:pPr>
         <w:spacing w:line="480" w:lineRule="auto"/>
@@ -8975,6 +9136,25 @@
           <w:rFonts w:ascii="Times New Roman" w:hAnsi="Times New Roman" w:cs="Times New Roman"/>
         </w:rPr>
         <w:t>&gt;&gt; zero).</w:t>
+      </w:r>
+      <w:r>
+        <w:rPr>
+          <w:rFonts w:ascii="Times New Roman" w:hAnsi="Times New Roman" w:cs="Times New Roman"/>
+        </w:rPr>
+        <w:t xml:space="preserve"> </w:t>
+      </w:r>
+      <w:r>
+        <w:rPr>
+          <w:rFonts w:ascii="Times New Roman" w:hAnsi="Times New Roman" w:cs="Times New Roman"/>
+          <w:highlight w:val="cyan"/>
+        </w:rPr>
+        <w:t>We also found this negative relationship when we parameterized the model for black rockfish (Appendix).</w:t>
+      </w:r>
+      <w:r>
+        <w:rPr>
+          <w:rFonts w:ascii="Times New Roman" w:hAnsi="Times New Roman" w:cs="Times New Roman"/>
+        </w:rPr>
+        <w:t xml:space="preserve"> </w:t>
       </w:r>
     </w:p>
     <w:p>
@@ -9739,7 +9919,7 @@
           <w:sz w:val="28"/>
         </w:rPr>
       </w:pPr>
-      <w:bookmarkStart w:id="68" w:name="management-strategies"/>
+      <w:bookmarkStart w:id="20" w:name="management-strategies"/>
       <w:r>
         <w:rPr>
           <w:rFonts w:ascii="Times New Roman" w:hAnsi="Times New Roman" w:cs="Times New Roman"/>
@@ -9749,7 +9929,7 @@
         <w:t xml:space="preserve">Alternative management strategies </w:t>
       </w:r>
     </w:p>
-    <w:bookmarkEnd w:id="68"/>
+    <w:bookmarkEnd w:id="20"/>
     <w:p>
       <w:pPr>
         <w:spacing w:line="480" w:lineRule="auto"/>
@@ -9990,7 +10170,7 @@
       <w:pPr>
         <w:spacing w:line="480" w:lineRule="auto"/>
         <w:rPr>
-          <w:ins w:id="69" w:author="Emma Fuller" w:date="2015-02-10T15:37:00Z"/>
+          <w:ins w:id="21" w:author="Emma Fuller" w:date="2015-02-10T15:37:00Z"/>
           <w:rFonts w:ascii="Times New Roman" w:hAnsi="Times New Roman" w:cs="Times New Roman"/>
         </w:rPr>
       </w:pPr>
@@ -10221,7 +10401,8 @@
       <w:pPr>
         <w:spacing w:line="480" w:lineRule="auto"/>
         <w:rPr>
-          <w:ins w:id="70" w:author="Emma Fuller" w:date="2015-02-10T15:39:00Z"/>
+          <w:ins w:id="22" w:author="Emma Fuller" w:date="2015-02-10T15:39:00Z"/>
+          <w:del w:id="23" w:author="Eleanor Brush" w:date="2015-02-11T14:20:00Z"/>
           <w:rFonts w:ascii="Times New Roman" w:hAnsi="Times New Roman" w:cs="Times New Roman"/>
         </w:rPr>
       </w:pPr>
@@ -10310,12 +10491,28 @@
         </w:rPr>
         <w:t>causes extinction of the population at lower climate velocities and harvesting rates than with the case of no marine protected areas (compare Figures 3e and f to 3a, c and d)</w:t>
       </w:r>
-      <w:ins w:id="71" w:author="Emma Fuller" w:date="2015-02-09T16:25:00Z">
+      <w:ins w:id="24" w:author="Emma Fuller" w:date="2015-02-09T16:25:00Z">
         <w:r>
           <w:rPr>
             <w:rFonts w:ascii="Times New Roman" w:hAnsi="Times New Roman" w:cs="Times New Roman"/>
           </w:rPr>
-          <w:t xml:space="preserve">. </w:t>
+          <w:t>.</w:t>
+        </w:r>
+        <w:del w:id="25" w:author="Eleanor Brush" w:date="2015-02-11T14:20:00Z">
+          <w:r>
+            <w:rPr>
+              <w:rFonts w:ascii="Times New Roman" w:hAnsi="Times New Roman" w:cs="Times New Roman"/>
+            </w:rPr>
+            <w:delText xml:space="preserve"> </w:delText>
+          </w:r>
+        </w:del>
+      </w:ins>
+      <w:ins w:id="26" w:author="Eleanor Brush" w:date="2015-02-11T14:20:00Z">
+        <w:r>
+          <w:rPr>
+            <w:rFonts w:ascii="Times New Roman" w:hAnsi="Times New Roman" w:cs="Times New Roman"/>
+          </w:rPr>
+          <w:t xml:space="preserve"> </w:t>
         </w:r>
       </w:ins>
     </w:p>
@@ -10326,52 +10523,166 @@
           <w:rFonts w:ascii="Times New Roman" w:hAnsi="Times New Roman" w:cs="Times New Roman"/>
         </w:rPr>
       </w:pPr>
-      <w:del w:id="72" w:author="Emma Fuller" w:date="2015-02-09T16:25:00Z">
+      <w:del w:id="27" w:author="Emma Fuller" w:date="2015-02-09T16:25:00Z">
+        <w:r>
+          <w:rPr>
+            <w:rFonts w:ascii="Times New Roman" w:hAnsi="Times New Roman" w:cs="Times New Roman"/>
+            <w:highlight w:val="cyan"/>
+            <w:rPrChange w:id="28" w:author="Eleanor Brush" w:date="2015-02-11T14:20:00Z">
+              <w:rPr>
+                <w:rFonts w:ascii="Times New Roman" w:hAnsi="Times New Roman" w:cs="Times New Roman"/>
+              </w:rPr>
+            </w:rPrChange>
+          </w:rPr>
+          <w:delText>.</w:delText>
+        </w:r>
+      </w:del>
+      <w:ins w:id="29" w:author="Emma Fuller" w:date="2015-02-09T16:24:00Z">
+        <w:r>
+          <w:rPr>
+            <w:rFonts w:ascii="Times New Roman" w:hAnsi="Times New Roman" w:cs="Times New Roman"/>
+            <w:highlight w:val="cyan"/>
+            <w:rPrChange w:id="30" w:author="Eleanor Brush" w:date="2015-02-11T14:20:00Z">
+              <w:rPr>
+                <w:rFonts w:ascii="Times New Roman" w:hAnsi="Times New Roman" w:cs="Times New Roman"/>
+              </w:rPr>
+            </w:rPrChange>
+          </w:rPr>
+          <w:t>We find the same qualitative results in our black rockfish parameterization</w:t>
+        </w:r>
+      </w:ins>
+      <w:ins w:id="31" w:author="Emma Fuller" w:date="2015-02-09T16:25:00Z">
+        <w:r>
+          <w:rPr>
+            <w:rFonts w:ascii="Times New Roman" w:hAnsi="Times New Roman" w:cs="Times New Roman"/>
+            <w:highlight w:val="cyan"/>
+            <w:rPrChange w:id="32" w:author="Eleanor Brush" w:date="2015-02-11T14:20:00Z">
+              <w:rPr>
+                <w:rFonts w:ascii="Times New Roman" w:hAnsi="Times New Roman" w:cs="Times New Roman"/>
+              </w:rPr>
+            </w:rPrChange>
+          </w:rPr>
+          <w:t xml:space="preserve"> (see Appendix for details)</w:t>
+        </w:r>
+      </w:ins>
+      <w:ins w:id="33" w:author="Eleanor Brush" w:date="2015-02-11T14:20:00Z">
+        <w:r>
+          <w:rPr>
+            <w:rFonts w:ascii="Times New Roman" w:hAnsi="Times New Roman" w:cs="Times New Roman"/>
+            <w:highlight w:val="cyan"/>
+            <w:rPrChange w:id="34" w:author="Eleanor Brush" w:date="2015-02-11T14:20:00Z">
+              <w:rPr>
+                <w:rFonts w:ascii="Times New Roman" w:hAnsi="Times New Roman" w:cs="Times New Roman"/>
+              </w:rPr>
+            </w:rPrChange>
+          </w:rPr>
+          <w:t>: t</w:t>
+        </w:r>
+      </w:ins>
+      <w:ins w:id="35" w:author="Emma Fuller" w:date="2015-02-09T16:25:00Z">
+        <w:del w:id="36" w:author="Eleanor Brush" w:date="2015-02-11T14:20:00Z">
+          <w:r>
+            <w:rPr>
+              <w:rFonts w:ascii="Times New Roman" w:hAnsi="Times New Roman" w:cs="Times New Roman"/>
+              <w:highlight w:val="cyan"/>
+              <w:rPrChange w:id="37" w:author="Eleanor Brush" w:date="2015-02-11T14:20:00Z">
+                <w:rPr>
+                  <w:rFonts w:ascii="Times New Roman" w:hAnsi="Times New Roman" w:cs="Times New Roman"/>
+                </w:rPr>
+              </w:rPrChange>
+            </w:rPr>
+            <w:delText>.</w:delText>
+          </w:r>
+        </w:del>
+      </w:ins>
+      <w:ins w:id="38" w:author="Emma Fuller" w:date="2015-02-10T15:40:00Z">
+        <w:del w:id="39" w:author="Eleanor Brush" w:date="2015-02-11T14:20:00Z">
+          <w:r>
+            <w:rPr>
+              <w:rFonts w:ascii="Times New Roman" w:hAnsi="Times New Roman" w:cs="Times New Roman"/>
+              <w:highlight w:val="cyan"/>
+              <w:rPrChange w:id="40" w:author="Eleanor Brush" w:date="2015-02-11T14:20:00Z">
+                <w:rPr>
+                  <w:rFonts w:ascii="Times New Roman" w:hAnsi="Times New Roman" w:cs="Times New Roman"/>
+                </w:rPr>
+              </w:rPrChange>
+            </w:rPr>
+            <w:delText xml:space="preserve"> T</w:delText>
+          </w:r>
+        </w:del>
+        <w:r>
+          <w:rPr>
+            <w:rFonts w:ascii="Times New Roman" w:hAnsi="Times New Roman" w:cs="Times New Roman"/>
+            <w:highlight w:val="cyan"/>
+            <w:rPrChange w:id="41" w:author="Eleanor Brush" w:date="2015-02-11T14:20:00Z">
+              <w:rPr>
+                <w:rFonts w:ascii="Times New Roman" w:hAnsi="Times New Roman" w:cs="Times New Roman"/>
+              </w:rPr>
+            </w:rPrChange>
+          </w:rPr>
+          <w:t>hreshold harvesting eliminates interactions between range shifts and harvesting pressure</w:t>
+        </w:r>
+      </w:ins>
+      <w:ins w:id="42" w:author="Emma Fuller" w:date="2015-02-10T15:46:00Z">
+        <w:del w:id="43" w:author="Eleanor Brush" w:date="2015-02-11T14:20:00Z">
+          <w:r>
+            <w:rPr>
+              <w:rFonts w:ascii="Times New Roman" w:hAnsi="Times New Roman" w:cs="Times New Roman"/>
+              <w:highlight w:val="cyan"/>
+              <w:rPrChange w:id="44" w:author="Eleanor Brush" w:date="2015-02-11T14:20:00Z">
+                <w:rPr>
+                  <w:rFonts w:ascii="Times New Roman" w:hAnsi="Times New Roman" w:cs="Times New Roman"/>
+                </w:rPr>
+              </w:rPrChange>
+            </w:rPr>
+            <w:delText>,</w:delText>
+          </w:r>
+        </w:del>
+        <w:r>
+          <w:rPr>
+            <w:rFonts w:ascii="Times New Roman" w:hAnsi="Times New Roman" w:cs="Times New Roman"/>
+            <w:highlight w:val="cyan"/>
+            <w:rPrChange w:id="45" w:author="Eleanor Brush" w:date="2015-02-11T14:20:00Z">
+              <w:rPr>
+                <w:rFonts w:ascii="Times New Roman" w:hAnsi="Times New Roman" w:cs="Times New Roman"/>
+              </w:rPr>
+            </w:rPrChange>
+          </w:rPr>
+          <w:t xml:space="preserve"> and </w:t>
+        </w:r>
+        <w:del w:id="46" w:author="Eleanor Brush" w:date="2015-02-11T14:20:00Z">
+          <w:r>
+            <w:rPr>
+              <w:rFonts w:ascii="Times New Roman" w:hAnsi="Times New Roman" w:cs="Times New Roman"/>
+              <w:highlight w:val="cyan"/>
+              <w:rPrChange w:id="47" w:author="Eleanor Brush" w:date="2015-02-11T14:20:00Z">
+                <w:rPr>
+                  <w:rFonts w:ascii="Times New Roman" w:hAnsi="Times New Roman" w:cs="Times New Roman"/>
+                </w:rPr>
+              </w:rPrChange>
+            </w:rPr>
+            <w:delText xml:space="preserve">we found that </w:delText>
+          </w:r>
+        </w:del>
+      </w:ins>
+      <w:ins w:id="48" w:author="Emma Fuller" w:date="2015-02-10T16:07:00Z">
+        <w:r>
+          <w:rPr>
+            <w:rFonts w:ascii="Times New Roman" w:hAnsi="Times New Roman" w:cs="Times New Roman"/>
+            <w:highlight w:val="cyan"/>
+            <w:rPrChange w:id="49" w:author="Eleanor Brush" w:date="2015-02-11T14:20:00Z">
+              <w:rPr>
+                <w:rFonts w:ascii="Times New Roman" w:hAnsi="Times New Roman" w:cs="Times New Roman"/>
+              </w:rPr>
+            </w:rPrChange>
+          </w:rPr>
+          <w:t>displacing effort outside of MPAs can result in less population biomass than no MPAs at all.</w:t>
+        </w:r>
         <w:r>
           <w:rPr>
             <w:rFonts w:ascii="Times New Roman" w:hAnsi="Times New Roman" w:cs="Times New Roman"/>
           </w:rPr>
-          <w:delText>.</w:delText>
-        </w:r>
-      </w:del>
-      <w:ins w:id="73" w:author="Emma Fuller" w:date="2015-02-09T16:24:00Z">
-        <w:r>
-          <w:rPr>
-            <w:rFonts w:ascii="Times New Roman" w:hAnsi="Times New Roman" w:cs="Times New Roman"/>
-          </w:rPr>
-          <w:t>We find the same qualitative results in our black rockfish parameterization</w:t>
-        </w:r>
-      </w:ins>
-      <w:ins w:id="74" w:author="Emma Fuller" w:date="2015-02-09T16:25:00Z">
-        <w:r>
-          <w:rPr>
-            <w:rFonts w:ascii="Times New Roman" w:hAnsi="Times New Roman" w:cs="Times New Roman"/>
-          </w:rPr>
-          <w:t xml:space="preserve"> (see Appendix for details).</w:t>
-        </w:r>
-      </w:ins>
-      <w:ins w:id="75" w:author="Emma Fuller" w:date="2015-02-10T15:40:00Z">
-        <w:r>
-          <w:rPr>
-            <w:rFonts w:ascii="Times New Roman" w:hAnsi="Times New Roman" w:cs="Times New Roman"/>
-          </w:rPr>
-          <w:t xml:space="preserve"> Threshold harvesting eliminates interactions between range shifts and harvesting pressure</w:t>
-        </w:r>
-      </w:ins>
-      <w:ins w:id="76" w:author="Emma Fuller" w:date="2015-02-10T15:46:00Z">
-        <w:r>
-          <w:rPr>
-            <w:rFonts w:ascii="Times New Roman" w:hAnsi="Times New Roman" w:cs="Times New Roman"/>
-          </w:rPr>
-          <w:t xml:space="preserve">, and we found that </w:t>
-        </w:r>
-      </w:ins>
-      <w:ins w:id="77" w:author="Emma Fuller" w:date="2015-02-10T16:07:00Z">
-        <w:r>
-          <w:rPr>
-            <w:rFonts w:ascii="Times New Roman" w:hAnsi="Times New Roman" w:cs="Times New Roman"/>
-          </w:rPr>
-          <w:t xml:space="preserve">displacing effort outside of MPAs can result in less population biomass than no MPAs at all. </w:t>
+          <w:t xml:space="preserve"> </w:t>
         </w:r>
       </w:ins>
     </w:p>
@@ -10384,7 +10695,7 @@
           <w:color w:val="auto"/>
         </w:rPr>
       </w:pPr>
-      <w:bookmarkStart w:id="78" w:name="discussion"/>
+      <w:bookmarkStart w:id="50" w:name="discussion"/>
       <w:r>
         <w:rPr>
           <w:rFonts w:ascii="Times New Roman" w:hAnsi="Times New Roman" w:cs="Times New Roman"/>
@@ -10393,7 +10704,7 @@
         <w:t>Discussion</w:t>
       </w:r>
     </w:p>
-    <w:bookmarkEnd w:id="78"/>
+    <w:bookmarkEnd w:id="50"/>
     <w:p>
       <w:pPr>
         <w:spacing w:line="480" w:lineRule="auto"/>
@@ -10453,7 +10764,21 @@
         <w:rPr>
           <w:rFonts w:ascii="Times New Roman" w:hAnsi="Times New Roman" w:cs="Times New Roman"/>
         </w:rPr>
-        <w:t xml:space="preserve">. By analyzing a general model that incorporates dispersal and reproduction, we </w:t>
+        <w:t>. By analyzing a general model that incorporates dispersal and reproduction</w:t>
+      </w:r>
+      <w:ins w:id="51" w:author="Eleanor Brush" w:date="2015-02-11T14:43:00Z">
+        <w:r>
+          <w:rPr>
+            <w:rFonts w:ascii="Times New Roman" w:hAnsi="Times New Roman" w:cs="Times New Roman"/>
+          </w:rPr>
+          <w:t xml:space="preserve"> with a set of representative parameters and parameters describing black rockfish</w:t>
+        </w:r>
+      </w:ins>
+      <w:r>
+        <w:rPr>
+          <w:rFonts w:ascii="Times New Roman" w:hAnsi="Times New Roman" w:cs="Times New Roman"/>
+        </w:rPr>
+        <w:t xml:space="preserve">, we </w:t>
       </w:r>
       <w:r>
         <w:rPr>
@@ -11827,7 +12152,21 @@
         <w:rPr>
           <w:rFonts w:ascii="Times New Roman" w:hAnsi="Times New Roman" w:cs="Times New Roman"/>
         </w:rPr>
-        <w:t xml:space="preserve">and harvest control rules, could help ensure species persistence in the face of multiple stressors. Threshold harvesting rules in particular appear to </w:t>
+        <w:t>and harvest control rules, could help ensure species persistence in the face of multiple stressors</w:t>
+      </w:r>
+      <w:ins w:id="52" w:author="Eleanor Brush" w:date="2015-02-11T14:44:00Z">
+        <w:r>
+          <w:rPr>
+            <w:rFonts w:ascii="Times New Roman" w:hAnsi="Times New Roman" w:cs="Times New Roman"/>
+          </w:rPr>
+          <w:t>, again both for a general set of parameters and for parameters describing black rockfish</w:t>
+        </w:r>
+      </w:ins>
+      <w:r>
+        <w:rPr>
+          <w:rFonts w:ascii="Times New Roman" w:hAnsi="Times New Roman" w:cs="Times New Roman"/>
+        </w:rPr>
+        <w:t xml:space="preserve">. Threshold harvesting rules in particular appear to </w:t>
       </w:r>
       <w:r>
         <w:rPr>
@@ -14544,7 +14883,7 @@
           <w:color w:val="auto"/>
         </w:rPr>
       </w:pPr>
-      <w:bookmarkStart w:id="79" w:name="acknowledgements"/>
+      <w:bookmarkStart w:id="53" w:name="acknowledgements"/>
       <w:r>
         <w:rPr>
           <w:rFonts w:ascii="Times New Roman" w:hAnsi="Times New Roman" w:cs="Times New Roman"/>
@@ -14553,7 +14892,7 @@
         <w:t>Acknowledgements</w:t>
       </w:r>
     </w:p>
-    <w:bookmarkEnd w:id="79"/>
+    <w:bookmarkEnd w:id="53"/>
     <w:p>
       <w:pPr>
         <w:spacing w:line="480" w:lineRule="auto"/>
@@ -20221,11 +20560,11 @@
     <w:p>
       <w:pPr>
         <w:rPr>
-          <w:ins w:id="80" w:author="Emma Fuller" w:date="2015-02-10T16:12:00Z"/>
+          <w:ins w:id="54" w:author="Emma Fuller" w:date="2015-02-10T16:12:00Z"/>
           <w:rFonts w:ascii="Times New Roman" w:hAnsi="Times New Roman" w:cs="Times New Roman"/>
         </w:rPr>
       </w:pPr>
-      <w:ins w:id="81" w:author="Emma Fuller" w:date="2015-02-10T16:12:00Z">
+      <w:ins w:id="55" w:author="Emma Fuller" w:date="2015-02-10T16:12:00Z">
         <w:r>
           <w:rPr>
             <w:rFonts w:ascii="Times New Roman" w:hAnsi="Times New Roman" w:cs="Times New Roman"/>
@@ -20274,8 +20613,6 @@
           </w:rPr>
           <w:t xml:space="preserve"> 20:</w:t>
         </w:r>
-        <w:bookmarkStart w:id="82" w:name="_GoBack"/>
-        <w:bookmarkEnd w:id="82"/>
         <w:r>
           <w:rPr>
             <w:rFonts w:ascii="Times New Roman" w:hAnsi="Times New Roman" w:cs="Times New Roman"/>
@@ -20606,7 +20943,7 @@
           <w:rFonts w:ascii="Times New Roman" w:hAnsi="Times New Roman" w:cs="Times New Roman"/>
         </w:rPr>
       </w:pPr>
-      <w:bookmarkStart w:id="83" w:name="tables"/>
+      <w:bookmarkStart w:id="56" w:name="tables"/>
       <w:r>
         <w:rPr>
           <w:rFonts w:ascii="Times New Roman" w:hAnsi="Times New Roman" w:cs="Times New Roman"/>
@@ -20614,7 +20951,7 @@
         </w:rPr>
         <w:t>Tables</w:t>
       </w:r>
-      <w:bookmarkEnd w:id="83"/>
+      <w:bookmarkEnd w:id="56"/>
     </w:p>
     <w:p>
       <w:pPr>
@@ -21520,7 +21857,7 @@
           <w:szCs w:val="24"/>
         </w:rPr>
       </w:pPr>
-      <w:bookmarkStart w:id="84" w:name="figure-legends"/>
+      <w:bookmarkStart w:id="57" w:name="figure-legends"/>
       <w:r>
         <w:rPr>
           <w:rFonts w:ascii="Times New Roman" w:eastAsiaTheme="minorHAnsi" w:hAnsi="Times New Roman" w:cs="Times New Roman"/>
@@ -21555,7 +21892,7 @@
         </w:rPr>
       </w:pPr>
     </w:p>
-    <w:bookmarkEnd w:id="84"/>
+    <w:bookmarkEnd w:id="57"/>
     <w:p>
       <w:pPr>
         <w:rPr>
@@ -22007,7 +22344,7 @@
         </w:rPr>
         <w:t>For a less sever</w:t>
       </w:r>
-      <w:ins w:id="85" w:author="Emma Fuller" w:date="2015-02-10T15:38:00Z">
+      <w:ins w:id="58" w:author="Emma Fuller" w:date="2015-02-10T15:38:00Z">
         <w:r>
           <w:rPr>
             <w:rFonts w:ascii="Times New Roman" w:hAnsi="Times New Roman" w:cs="Times New Roman"/>
@@ -22204,7 +22541,7 @@
         </w:rPr>
         <w:t>.</w:t>
       </w:r>
-      <w:bookmarkStart w:id="86" w:name="figures"/>
+      <w:bookmarkStart w:id="59" w:name="figures"/>
     </w:p>
     <w:p>
       <w:pPr>
@@ -22222,7 +22559,7 @@
         </w:rPr>
         <w:t>Figures</w:t>
       </w:r>
-      <w:bookmarkEnd w:id="86"/>
+      <w:bookmarkEnd w:id="59"/>
     </w:p>
     <w:p>
       <w:pPr>
@@ -23120,6 +23457,7 @@
   <w:style w:type="character" w:default="1" w:styleId="DefaultParagraphFont">
     <w:name w:val="Default Paragraph Font"/>
     <w:uiPriority w:val="1"/>
+    <w:semiHidden/>
     <w:unhideWhenUsed/>
   </w:style>
   <w:style w:type="table" w:default="1" w:styleId="TableNormal">
@@ -24047,6 +24385,7 @@
   <w:style w:type="character" w:default="1" w:styleId="DefaultParagraphFont">
     <w:name w:val="Default Paragraph Font"/>
     <w:uiPriority w:val="1"/>
+    <w:semiHidden/>
     <w:unhideWhenUsed/>
   </w:style>
   <w:style w:type="table" w:default="1" w:styleId="TableNormal">
@@ -25006,7 +25345,7 @@
 </file>
 
 <file path=customXml/itemProps1.xml><?xml version="1.0" encoding="utf-8"?>
-<ds:datastoreItem xmlns:ds="http://schemas.openxmlformats.org/officeDocument/2006/customXml" ds:itemID="{E00CBB77-21DB-7243-B2D3-4B4BF8716ED6}">
+<ds:datastoreItem xmlns:ds="http://schemas.openxmlformats.org/officeDocument/2006/customXml" ds:itemID="{C27767F8-997E-AA45-963F-B29543696AD4}">
   <ds:schemaRefs>
     <ds:schemaRef ds:uri="http://schemas.openxmlformats.org/officeDocument/2006/bibliography"/>
   </ds:schemaRefs>

</xml_diff>

<commit_message>
ive fixed line number in resubmission letter and cleaned up some of the r documents
</commit_message>
<xml_diff>
--- a/Writing/final_draft/MS.docx
+++ b/Writing/final_draft/MS.docx
@@ -344,7 +344,7 @@
         <w:rPr>
           <w:rFonts w:ascii="Times New Roman" w:hAnsi="Times New Roman" w:cs="Times New Roman"/>
         </w:rPr>
-        <w:t>Then</w:t>
+        <w:t>Finally</w:t>
       </w:r>
       <w:r>
         <w:rPr>
@@ -356,7 +356,13 @@
         <w:rPr>
           <w:rFonts w:ascii="Times New Roman" w:hAnsi="Times New Roman" w:cs="Times New Roman"/>
         </w:rPr>
-        <w:t>hreshold harvest rules can be effective management tools to mitigate the interaction between the two stressors</w:t>
+        <w:t>hreshold harvest rules can be effective management tools to mitigate the interaction between the two stresso</w:t>
+      </w:r>
+      <w:r>
+        <w:rPr>
+          <w:rFonts w:ascii="Times New Roman" w:hAnsi="Times New Roman" w:cs="Times New Roman"/>
+        </w:rPr>
+        <w:t>rs</w:t>
       </w:r>
       <w:r>
         <w:rPr>
@@ -364,88 +370,6 @@
         </w:rPr>
         <w:t xml:space="preserve">, while protected areas can either help or hinder, depending on how harvesters reallocate their effort. </w:t>
       </w:r>
-      <w:ins w:id="1" w:author="Eleanor Brush" w:date="2015-02-11T10:36:00Z">
-        <w:r>
-          <w:rPr>
-            <w:rFonts w:ascii="Times New Roman" w:hAnsi="Times New Roman" w:cs="Times New Roman"/>
-            <w:highlight w:val="cyan"/>
-            <w:rPrChange w:id="2" w:author="Eleanor Brush" w:date="2015-02-11T14:45:00Z">
-              <w:rPr>
-                <w:rFonts w:ascii="Times New Roman" w:hAnsi="Times New Roman" w:cs="Times New Roman"/>
-              </w:rPr>
-            </w:rPrChange>
-          </w:rPr>
-          <w:t xml:space="preserve">Finally, we </w:t>
-        </w:r>
-      </w:ins>
-      <w:ins w:id="3" w:author="Eleanor Brush" w:date="2015-02-11T11:35:00Z">
-        <w:r>
-          <w:rPr>
-            <w:rFonts w:ascii="Times New Roman" w:hAnsi="Times New Roman" w:cs="Times New Roman"/>
-            <w:highlight w:val="cyan"/>
-            <w:rPrChange w:id="4" w:author="Eleanor Brush" w:date="2015-02-11T14:45:00Z">
-              <w:rPr>
-                <w:rFonts w:ascii="Times New Roman" w:hAnsi="Times New Roman" w:cs="Times New Roman"/>
-              </w:rPr>
-            </w:rPrChange>
-          </w:rPr>
-          <w:t>evaluate persistence with and without management using parameters for black rockfish (</w:t>
-        </w:r>
-        <w:r>
-          <w:rPr>
-            <w:rFonts w:ascii="Times New Roman" w:hAnsi="Times New Roman" w:cs="Times New Roman"/>
-            <w:i/>
-            <w:highlight w:val="cyan"/>
-            <w:rPrChange w:id="5" w:author="Eleanor Brush" w:date="2015-02-11T14:45:00Z">
-              <w:rPr>
-                <w:rFonts w:ascii="Times New Roman" w:hAnsi="Times New Roman" w:cs="Times New Roman"/>
-                <w:i/>
-              </w:rPr>
-            </w:rPrChange>
-          </w:rPr>
-          <w:t>Sebastes melanops</w:t>
-        </w:r>
-        <w:r>
-          <w:rPr>
-            <w:rFonts w:ascii="Times New Roman" w:hAnsi="Times New Roman" w:cs="Times New Roman"/>
-            <w:highlight w:val="cyan"/>
-            <w:rPrChange w:id="6" w:author="Eleanor Brush" w:date="2015-02-11T14:45:00Z">
-              <w:rPr>
-                <w:rFonts w:ascii="Times New Roman" w:hAnsi="Times New Roman" w:cs="Times New Roman"/>
-              </w:rPr>
-            </w:rPrChange>
-          </w:rPr>
-          <w:t xml:space="preserve">) as an example of </w:t>
-        </w:r>
-      </w:ins>
-      <w:ins w:id="7" w:author="Eleanor Brush" w:date="2015-02-11T10:36:00Z">
-        <w:r>
-          <w:rPr>
-            <w:rFonts w:ascii="Times New Roman" w:hAnsi="Times New Roman" w:cs="Times New Roman"/>
-            <w:highlight w:val="cyan"/>
-            <w:rPrChange w:id="8" w:author="Eleanor Brush" w:date="2015-02-11T14:45:00Z">
-              <w:rPr>
-                <w:rFonts w:ascii="Times New Roman" w:hAnsi="Times New Roman" w:cs="Times New Roman"/>
-              </w:rPr>
-            </w:rPrChange>
-          </w:rPr>
-          <w:t>how our model c</w:t>
-        </w:r>
-      </w:ins>
-      <w:ins w:id="9" w:author="Eleanor Brush" w:date="2015-02-11T11:34:00Z">
-        <w:r>
-          <w:rPr>
-            <w:rFonts w:ascii="Times New Roman" w:hAnsi="Times New Roman" w:cs="Times New Roman"/>
-            <w:highlight w:val="cyan"/>
-            <w:rPrChange w:id="10" w:author="Eleanor Brush" w:date="2015-02-11T14:45:00Z">
-              <w:rPr>
-                <w:rFonts w:ascii="Times New Roman" w:hAnsi="Times New Roman" w:cs="Times New Roman"/>
-              </w:rPr>
-            </w:rPrChange>
-          </w:rPr>
-          <w:t>an be applied.</w:t>
-        </w:r>
-      </w:ins>
     </w:p>
     <w:p>
       <w:pPr>
@@ -483,7 +407,7 @@
           <w:color w:val="auto"/>
         </w:rPr>
       </w:pPr>
-      <w:bookmarkStart w:id="11" w:name="introduction"/>
+      <w:bookmarkStart w:id="1" w:name="introduction"/>
       <w:r>
         <w:rPr>
           <w:rFonts w:ascii="Times New Roman" w:hAnsi="Times New Roman" w:cs="Times New Roman"/>
@@ -492,7 +416,7 @@
         <w:t>Introduction</w:t>
       </w:r>
     </w:p>
-    <w:bookmarkEnd w:id="11"/>
+    <w:bookmarkEnd w:id="1"/>
     <w:p>
       <w:pPr>
         <w:spacing w:line="480" w:lineRule="auto"/>
@@ -1221,7 +1145,7 @@
           <w:color w:val="auto"/>
         </w:rPr>
       </w:pPr>
-      <w:bookmarkStart w:id="12" w:name="methods"/>
+      <w:bookmarkStart w:id="2" w:name="methods"/>
       <w:r>
         <w:rPr>
           <w:rFonts w:ascii="Times New Roman" w:hAnsi="Times New Roman" w:cs="Times New Roman"/>
@@ -1239,8 +1163,8 @@
           <w:color w:val="auto"/>
         </w:rPr>
       </w:pPr>
-      <w:bookmarkStart w:id="13" w:name="the-model"/>
-      <w:bookmarkEnd w:id="12"/>
+      <w:bookmarkStart w:id="3" w:name="the-model"/>
+      <w:bookmarkEnd w:id="2"/>
       <w:r>
         <w:rPr>
           <w:rFonts w:ascii="Times New Roman" w:hAnsi="Times New Roman" w:cs="Times New Roman"/>
@@ -1248,7 +1172,7 @@
         </w:rPr>
         <w:t xml:space="preserve">The Model </w:t>
       </w:r>
-      <w:bookmarkEnd w:id="13"/>
+      <w:bookmarkEnd w:id="3"/>
     </w:p>
     <w:p>
       <w:pPr>
@@ -4728,7 +4652,7 @@
           <w:sz w:val="28"/>
         </w:rPr>
       </w:pPr>
-      <w:bookmarkStart w:id="14" w:name="persistence"/>
+      <w:bookmarkStart w:id="4" w:name="persistence"/>
       <w:r>
         <w:rPr>
           <w:rFonts w:ascii="Times New Roman" w:hAnsi="Times New Roman" w:cs="Times New Roman"/>
@@ -4746,7 +4670,7 @@
         <w:t xml:space="preserve">Persistence </w:t>
       </w:r>
     </w:p>
-    <w:bookmarkEnd w:id="14"/>
+    <w:bookmarkEnd w:id="4"/>
     <w:p>
       <w:pPr>
         <w:spacing w:line="480" w:lineRule="auto"/>
@@ -6107,7 +6031,7 @@
           <w:sz w:val="28"/>
         </w:rPr>
       </w:pPr>
-      <w:bookmarkStart w:id="15" w:name="calculating-synergy"/>
+      <w:bookmarkStart w:id="5" w:name="calculating-synergy"/>
       <w:r>
         <w:rPr>
           <w:rFonts w:ascii="Times New Roman" w:hAnsi="Times New Roman" w:cs="Times New Roman"/>
@@ -6117,7 +6041,7 @@
         <w:t xml:space="preserve">Calculating the interaction of climate velocity and harvest </w:t>
       </w:r>
     </w:p>
-    <w:bookmarkEnd w:id="15"/>
+    <w:bookmarkEnd w:id="5"/>
     <w:p>
       <w:pPr>
         <w:spacing w:line="480" w:lineRule="auto"/>
@@ -7484,7 +7408,7 @@
           <w:sz w:val="28"/>
         </w:rPr>
       </w:pPr>
-      <w:bookmarkStart w:id="16" w:name="simulations"/>
+      <w:bookmarkStart w:id="6" w:name="simulations"/>
       <w:r>
         <w:rPr>
           <w:rFonts w:ascii="Times New Roman" w:hAnsi="Times New Roman" w:cs="Times New Roman"/>
@@ -7495,7 +7419,7 @@
         <w:t>Management strategies</w:t>
       </w:r>
     </w:p>
-    <w:bookmarkEnd w:id="16"/>
+    <w:bookmarkEnd w:id="6"/>
     <w:p>
       <w:pPr>
         <w:spacing w:line="480" w:lineRule="auto"/>
@@ -8441,8 +8365,6 @@
         </w:rPr>
         <w:t>s</w:t>
       </w:r>
-      <w:bookmarkStart w:id="17" w:name="_GoBack"/>
-      <w:bookmarkEnd w:id="17"/>
     </w:p>
     <w:p>
       <w:pPr>
@@ -8456,7 +8378,28 @@
           <w:rFonts w:ascii="Times New Roman" w:hAnsi="Times New Roman" w:cs="Times New Roman"/>
           <w:highlight w:val="cyan"/>
         </w:rPr>
-        <w:t xml:space="preserve">For our general results, we used representative parameters: </w:t>
+        <w:t xml:space="preserve">For our general results, we used </w:t>
+      </w:r>
+      <w:r>
+        <w:rPr>
+          <w:rFonts w:ascii="Times New Roman" w:hAnsi="Times New Roman" w:cs="Times New Roman"/>
+          <w:highlight w:val="cyan"/>
+        </w:rPr>
+        <w:t>the following</w:t>
+      </w:r>
+      <w:r>
+        <w:rPr>
+          <w:rFonts w:ascii="Times New Roman" w:hAnsi="Times New Roman" w:cs="Times New Roman"/>
+          <w:highlight w:val="cyan"/>
+        </w:rPr>
+        <w:t xml:space="preserve"> </w:t>
+      </w:r>
+      <w:r>
+        <w:rPr>
+          <w:rFonts w:ascii="Times New Roman" w:hAnsi="Times New Roman" w:cs="Times New Roman"/>
+          <w:highlight w:val="cyan"/>
+        </w:rPr>
+        <w:t xml:space="preserve">parameters: </w:t>
       </w:r>
       <m:oMath>
         <m:sSub>
@@ -8935,13 +8878,56 @@
           <w:rFonts w:ascii="Times New Roman" w:hAnsi="Times New Roman" w:cs="Times New Roman"/>
           <w:highlight w:val="cyan"/>
         </w:rPr>
+        <w:t xml:space="preserve">. </w:t>
+      </w:r>
+      <w:r>
+        <w:rPr>
+          <w:rFonts w:ascii="Times New Roman" w:hAnsi="Times New Roman" w:cs="Times New Roman"/>
+          <w:highlight w:val="cyan"/>
+        </w:rPr>
+        <w:t xml:space="preserve">While </w:t>
+      </w:r>
+      <w:r>
+        <w:rPr>
+          <w:rFonts w:ascii="Times New Roman" w:hAnsi="Times New Roman" w:cs="Times New Roman"/>
+          <w:highlight w:val="cyan"/>
+        </w:rPr>
+        <w:t xml:space="preserve">our results depend </w:t>
+      </w:r>
+      <w:r>
+        <w:rPr>
+          <w:rFonts w:ascii="Times New Roman" w:hAnsi="Times New Roman" w:cs="Times New Roman"/>
+          <w:highlight w:val="cyan"/>
+        </w:rPr>
+        <w:t xml:space="preserve">quantitatively on the parameters of the model, our results are qualitatively robust and we </w:t>
+      </w:r>
+      <w:r>
+        <w:rPr>
+          <w:rFonts w:ascii="Times New Roman" w:hAnsi="Times New Roman" w:cs="Times New Roman"/>
+          <w:highlight w:val="cyan"/>
+        </w:rPr>
+        <w:t>chose</w:t>
+      </w:r>
+      <w:r>
+        <w:rPr>
+          <w:rFonts w:ascii="Times New Roman" w:hAnsi="Times New Roman" w:cs="Times New Roman"/>
+          <w:highlight w:val="cyan"/>
+        </w:rPr>
+        <w:t xml:space="preserve"> a representative set of parameters </w:t>
+      </w:r>
+      <w:r>
+        <w:rPr>
+          <w:rFonts w:ascii="Times New Roman" w:hAnsi="Times New Roman" w:cs="Times New Roman"/>
+          <w:highlight w:val="cyan"/>
+        </w:rPr>
+        <w:t>to analyze</w:t>
+      </w:r>
+      <w:r>
+        <w:rPr>
+          <w:rFonts w:ascii="Times New Roman" w:hAnsi="Times New Roman" w:cs="Times New Roman"/>
+          <w:highlight w:val="cyan"/>
+        </w:rPr>
         <w:t>.</w:t>
-      </w:r>
-      <w:r>
-        <w:rPr>
-          <w:rFonts w:ascii="Times New Roman" w:hAnsi="Times New Roman" w:cs="Times New Roman"/>
-        </w:rPr>
-        <w:t xml:space="preserve"> </w:t>
       </w:r>
     </w:p>
     <w:p>
@@ -8953,7 +8939,7 @@
           <w:color w:val="auto"/>
         </w:rPr>
       </w:pPr>
-      <w:bookmarkStart w:id="18" w:name="results"/>
+      <w:bookmarkStart w:id="7" w:name="results"/>
       <w:r>
         <w:rPr>
           <w:rFonts w:ascii="Times New Roman" w:hAnsi="Times New Roman" w:cs="Times New Roman"/>
@@ -8972,8 +8958,8 @@
           <w:sz w:val="28"/>
         </w:rPr>
       </w:pPr>
-      <w:bookmarkStart w:id="19" w:name="interactions-between-stressors"/>
-      <w:bookmarkEnd w:id="18"/>
+      <w:bookmarkStart w:id="8" w:name="interactions-between-stressors"/>
+      <w:bookmarkEnd w:id="7"/>
       <w:r>
         <w:rPr>
           <w:rFonts w:ascii="Times New Roman" w:hAnsi="Times New Roman" w:cs="Times New Roman"/>
@@ -8983,7 +8969,7 @@
         <w:t>Persistence with Harvesting and Climate Velocity</w:t>
       </w:r>
     </w:p>
-    <w:bookmarkEnd w:id="19"/>
+    <w:bookmarkEnd w:id="8"/>
     <w:p>
       <w:pPr>
         <w:spacing w:line="480" w:lineRule="auto"/>
@@ -9625,47 +9611,6 @@
         </w:rPr>
         <w:t xml:space="preserve"> </w:t>
       </w:r>
-      <w:r>
-        <w:rPr>
-          <w:rFonts w:ascii="Times New Roman" w:hAnsi="Times New Roman" w:cs="Times New Roman"/>
-          <w:highlight w:val="cyan"/>
-        </w:rPr>
-        <w:t xml:space="preserve">While the equilibrium biomass depends quantitatively on the parameters of the model, our results are qualitatively robust and we </w:t>
-      </w:r>
-      <w:r>
-        <w:rPr>
-          <w:rFonts w:ascii="Times New Roman" w:hAnsi="Times New Roman" w:cs="Times New Roman"/>
-          <w:highlight w:val="cyan"/>
-        </w:rPr>
-        <w:t>chose</w:t>
-      </w:r>
-      <w:r>
-        <w:rPr>
-          <w:rFonts w:ascii="Times New Roman" w:hAnsi="Times New Roman" w:cs="Times New Roman"/>
-          <w:highlight w:val="cyan"/>
-        </w:rPr>
-        <w:t xml:space="preserve"> a representative set of parameters </w:t>
-      </w:r>
-      <w:r>
-        <w:rPr>
-          <w:rFonts w:ascii="Times New Roman" w:hAnsi="Times New Roman" w:cs="Times New Roman"/>
-          <w:highlight w:val="cyan"/>
-        </w:rPr>
-        <w:t>to analyze</w:t>
-      </w:r>
-      <w:r>
-        <w:rPr>
-          <w:rFonts w:ascii="Times New Roman" w:hAnsi="Times New Roman" w:cs="Times New Roman"/>
-          <w:highlight w:val="cyan"/>
-        </w:rPr>
-        <w:t>.</w:t>
-      </w:r>
-      <w:r>
-        <w:rPr>
-          <w:rFonts w:ascii="Times New Roman" w:hAnsi="Times New Roman" w:cs="Times New Roman"/>
-        </w:rPr>
-        <w:t xml:space="preserve"> </w:t>
-      </w:r>
     </w:p>
     <w:p>
       <w:pPr>
@@ -9919,7 +9864,7 @@
           <w:sz w:val="28"/>
         </w:rPr>
       </w:pPr>
-      <w:bookmarkStart w:id="20" w:name="management-strategies"/>
+      <w:bookmarkStart w:id="9" w:name="management-strategies"/>
       <w:r>
         <w:rPr>
           <w:rFonts w:ascii="Times New Roman" w:hAnsi="Times New Roman" w:cs="Times New Roman"/>
@@ -9929,7 +9874,7 @@
         <w:t xml:space="preserve">Alternative management strategies </w:t>
       </w:r>
     </w:p>
-    <w:bookmarkEnd w:id="20"/>
+    <w:bookmarkEnd w:id="9"/>
     <w:p>
       <w:pPr>
         <w:spacing w:line="480" w:lineRule="auto"/>
@@ -10170,7 +10115,6 @@
       <w:pPr>
         <w:spacing w:line="480" w:lineRule="auto"/>
         <w:rPr>
-          <w:ins w:id="21" w:author="Emma Fuller" w:date="2015-02-10T15:37:00Z"/>
           <w:rFonts w:ascii="Times New Roman" w:hAnsi="Times New Roman" w:cs="Times New Roman"/>
         </w:rPr>
       </w:pPr>
@@ -10401,8 +10345,6 @@
       <w:pPr>
         <w:spacing w:line="480" w:lineRule="auto"/>
         <w:rPr>
-          <w:ins w:id="22" w:author="Emma Fuller" w:date="2015-02-10T15:39:00Z"/>
-          <w:del w:id="23" w:author="Eleanor Brush" w:date="2015-02-11T14:20:00Z"/>
           <w:rFonts w:ascii="Times New Roman" w:hAnsi="Times New Roman" w:cs="Times New Roman"/>
         </w:rPr>
       </w:pPr>
@@ -10491,200 +10433,73 @@
         </w:rPr>
         <w:t>causes extinction of the population at lower climate velocities and harvesting rates than with the case of no marine protected areas (compare Figures 3e and f to 3a, c and d)</w:t>
       </w:r>
-      <w:ins w:id="24" w:author="Emma Fuller" w:date="2015-02-09T16:25:00Z">
-        <w:r>
-          <w:rPr>
-            <w:rFonts w:ascii="Times New Roman" w:hAnsi="Times New Roman" w:cs="Times New Roman"/>
-          </w:rPr>
-          <w:t>.</w:t>
-        </w:r>
-        <w:del w:id="25" w:author="Eleanor Brush" w:date="2015-02-11T14:20:00Z">
-          <w:r>
-            <w:rPr>
-              <w:rFonts w:ascii="Times New Roman" w:hAnsi="Times New Roman" w:cs="Times New Roman"/>
-            </w:rPr>
-            <w:delText xml:space="preserve"> </w:delText>
-          </w:r>
-        </w:del>
-      </w:ins>
-      <w:ins w:id="26" w:author="Eleanor Brush" w:date="2015-02-11T14:20:00Z">
-        <w:r>
-          <w:rPr>
-            <w:rFonts w:ascii="Times New Roman" w:hAnsi="Times New Roman" w:cs="Times New Roman"/>
-          </w:rPr>
-          <w:t xml:space="preserve"> </w:t>
-        </w:r>
-      </w:ins>
-    </w:p>
-    <w:p>
-      <w:pPr>
-        <w:spacing w:line="480" w:lineRule="auto"/>
-        <w:rPr>
-          <w:rFonts w:ascii="Times New Roman" w:hAnsi="Times New Roman" w:cs="Times New Roman"/>
-        </w:rPr>
-      </w:pPr>
-      <w:del w:id="27" w:author="Emma Fuller" w:date="2015-02-09T16:25:00Z">
-        <w:r>
-          <w:rPr>
-            <w:rFonts w:ascii="Times New Roman" w:hAnsi="Times New Roman" w:cs="Times New Roman"/>
-            <w:highlight w:val="cyan"/>
-            <w:rPrChange w:id="28" w:author="Eleanor Brush" w:date="2015-02-11T14:20:00Z">
-              <w:rPr>
-                <w:rFonts w:ascii="Times New Roman" w:hAnsi="Times New Roman" w:cs="Times New Roman"/>
-              </w:rPr>
-            </w:rPrChange>
-          </w:rPr>
-          <w:delText>.</w:delText>
-        </w:r>
-      </w:del>
-      <w:ins w:id="29" w:author="Emma Fuller" w:date="2015-02-09T16:24:00Z">
-        <w:r>
-          <w:rPr>
-            <w:rFonts w:ascii="Times New Roman" w:hAnsi="Times New Roman" w:cs="Times New Roman"/>
-            <w:highlight w:val="cyan"/>
-            <w:rPrChange w:id="30" w:author="Eleanor Brush" w:date="2015-02-11T14:20:00Z">
-              <w:rPr>
-                <w:rFonts w:ascii="Times New Roman" w:hAnsi="Times New Roman" w:cs="Times New Roman"/>
-              </w:rPr>
-            </w:rPrChange>
-          </w:rPr>
-          <w:t>We find the same qualitative results in our black rockfish parameterization</w:t>
-        </w:r>
-      </w:ins>
-      <w:ins w:id="31" w:author="Emma Fuller" w:date="2015-02-09T16:25:00Z">
-        <w:r>
-          <w:rPr>
-            <w:rFonts w:ascii="Times New Roman" w:hAnsi="Times New Roman" w:cs="Times New Roman"/>
-            <w:highlight w:val="cyan"/>
-            <w:rPrChange w:id="32" w:author="Eleanor Brush" w:date="2015-02-11T14:20:00Z">
-              <w:rPr>
-                <w:rFonts w:ascii="Times New Roman" w:hAnsi="Times New Roman" w:cs="Times New Roman"/>
-              </w:rPr>
-            </w:rPrChange>
-          </w:rPr>
-          <w:t xml:space="preserve"> (see Appendix for details)</w:t>
-        </w:r>
-      </w:ins>
-      <w:ins w:id="33" w:author="Eleanor Brush" w:date="2015-02-11T14:20:00Z">
-        <w:r>
-          <w:rPr>
-            <w:rFonts w:ascii="Times New Roman" w:hAnsi="Times New Roman" w:cs="Times New Roman"/>
-            <w:highlight w:val="cyan"/>
-            <w:rPrChange w:id="34" w:author="Eleanor Brush" w:date="2015-02-11T14:20:00Z">
-              <w:rPr>
-                <w:rFonts w:ascii="Times New Roman" w:hAnsi="Times New Roman" w:cs="Times New Roman"/>
-              </w:rPr>
-            </w:rPrChange>
-          </w:rPr>
-          <w:t>: t</w:t>
-        </w:r>
-      </w:ins>
-      <w:ins w:id="35" w:author="Emma Fuller" w:date="2015-02-09T16:25:00Z">
-        <w:del w:id="36" w:author="Eleanor Brush" w:date="2015-02-11T14:20:00Z">
-          <w:r>
-            <w:rPr>
-              <w:rFonts w:ascii="Times New Roman" w:hAnsi="Times New Roman" w:cs="Times New Roman"/>
-              <w:highlight w:val="cyan"/>
-              <w:rPrChange w:id="37" w:author="Eleanor Brush" w:date="2015-02-11T14:20:00Z">
-                <w:rPr>
-                  <w:rFonts w:ascii="Times New Roman" w:hAnsi="Times New Roman" w:cs="Times New Roman"/>
-                </w:rPr>
-              </w:rPrChange>
-            </w:rPr>
-            <w:delText>.</w:delText>
-          </w:r>
-        </w:del>
-      </w:ins>
-      <w:ins w:id="38" w:author="Emma Fuller" w:date="2015-02-10T15:40:00Z">
-        <w:del w:id="39" w:author="Eleanor Brush" w:date="2015-02-11T14:20:00Z">
-          <w:r>
-            <w:rPr>
-              <w:rFonts w:ascii="Times New Roman" w:hAnsi="Times New Roman" w:cs="Times New Roman"/>
-              <w:highlight w:val="cyan"/>
-              <w:rPrChange w:id="40" w:author="Eleanor Brush" w:date="2015-02-11T14:20:00Z">
-                <w:rPr>
-                  <w:rFonts w:ascii="Times New Roman" w:hAnsi="Times New Roman" w:cs="Times New Roman"/>
-                </w:rPr>
-              </w:rPrChange>
-            </w:rPr>
-            <w:delText xml:space="preserve"> T</w:delText>
-          </w:r>
-        </w:del>
-        <w:r>
-          <w:rPr>
-            <w:rFonts w:ascii="Times New Roman" w:hAnsi="Times New Roman" w:cs="Times New Roman"/>
-            <w:highlight w:val="cyan"/>
-            <w:rPrChange w:id="41" w:author="Eleanor Brush" w:date="2015-02-11T14:20:00Z">
-              <w:rPr>
-                <w:rFonts w:ascii="Times New Roman" w:hAnsi="Times New Roman" w:cs="Times New Roman"/>
-              </w:rPr>
-            </w:rPrChange>
-          </w:rPr>
-          <w:t>hreshold harvesting eliminates interactions between range shifts and harvesting pressure</w:t>
-        </w:r>
-      </w:ins>
-      <w:ins w:id="42" w:author="Emma Fuller" w:date="2015-02-10T15:46:00Z">
-        <w:del w:id="43" w:author="Eleanor Brush" w:date="2015-02-11T14:20:00Z">
-          <w:r>
-            <w:rPr>
-              <w:rFonts w:ascii="Times New Roman" w:hAnsi="Times New Roman" w:cs="Times New Roman"/>
-              <w:highlight w:val="cyan"/>
-              <w:rPrChange w:id="44" w:author="Eleanor Brush" w:date="2015-02-11T14:20:00Z">
-                <w:rPr>
-                  <w:rFonts w:ascii="Times New Roman" w:hAnsi="Times New Roman" w:cs="Times New Roman"/>
-                </w:rPr>
-              </w:rPrChange>
-            </w:rPr>
-            <w:delText>,</w:delText>
-          </w:r>
-        </w:del>
-        <w:r>
-          <w:rPr>
-            <w:rFonts w:ascii="Times New Roman" w:hAnsi="Times New Roman" w:cs="Times New Roman"/>
-            <w:highlight w:val="cyan"/>
-            <w:rPrChange w:id="45" w:author="Eleanor Brush" w:date="2015-02-11T14:20:00Z">
-              <w:rPr>
-                <w:rFonts w:ascii="Times New Roman" w:hAnsi="Times New Roman" w:cs="Times New Roman"/>
-              </w:rPr>
-            </w:rPrChange>
-          </w:rPr>
-          <w:t xml:space="preserve"> and </w:t>
-        </w:r>
-        <w:del w:id="46" w:author="Eleanor Brush" w:date="2015-02-11T14:20:00Z">
-          <w:r>
-            <w:rPr>
-              <w:rFonts w:ascii="Times New Roman" w:hAnsi="Times New Roman" w:cs="Times New Roman"/>
-              <w:highlight w:val="cyan"/>
-              <w:rPrChange w:id="47" w:author="Eleanor Brush" w:date="2015-02-11T14:20:00Z">
-                <w:rPr>
-                  <w:rFonts w:ascii="Times New Roman" w:hAnsi="Times New Roman" w:cs="Times New Roman"/>
-                </w:rPr>
-              </w:rPrChange>
-            </w:rPr>
-            <w:delText xml:space="preserve">we found that </w:delText>
-          </w:r>
-        </w:del>
-      </w:ins>
-      <w:ins w:id="48" w:author="Emma Fuller" w:date="2015-02-10T16:07:00Z">
-        <w:r>
-          <w:rPr>
-            <w:rFonts w:ascii="Times New Roman" w:hAnsi="Times New Roman" w:cs="Times New Roman"/>
-            <w:highlight w:val="cyan"/>
-            <w:rPrChange w:id="49" w:author="Eleanor Brush" w:date="2015-02-11T14:20:00Z">
-              <w:rPr>
-                <w:rFonts w:ascii="Times New Roman" w:hAnsi="Times New Roman" w:cs="Times New Roman"/>
-              </w:rPr>
-            </w:rPrChange>
-          </w:rPr>
-          <w:t>displacing effort outside of MPAs can result in less population biomass than no MPAs at all.</w:t>
-        </w:r>
-        <w:r>
-          <w:rPr>
-            <w:rFonts w:ascii="Times New Roman" w:hAnsi="Times New Roman" w:cs="Times New Roman"/>
-          </w:rPr>
-          <w:t xml:space="preserve"> </w:t>
-        </w:r>
-      </w:ins>
+      <w:r>
+        <w:rPr>
+          <w:rFonts w:ascii="Times New Roman" w:hAnsi="Times New Roman" w:cs="Times New Roman"/>
+        </w:rPr>
+        <w:t>.</w:t>
+      </w:r>
+      <w:r>
+        <w:rPr>
+          <w:rFonts w:ascii="Times New Roman" w:hAnsi="Times New Roman" w:cs="Times New Roman"/>
+        </w:rPr>
+        <w:t xml:space="preserve"> </w:t>
+      </w:r>
+      <w:r>
+        <w:rPr>
+          <w:rFonts w:ascii="Times New Roman" w:hAnsi="Times New Roman" w:cs="Times New Roman"/>
+          <w:highlight w:val="cyan"/>
+        </w:rPr>
+        <w:t>We find the same qualitative results in our black rockfish parameterization</w:t>
+      </w:r>
+      <w:r>
+        <w:rPr>
+          <w:rFonts w:ascii="Times New Roman" w:hAnsi="Times New Roman" w:cs="Times New Roman"/>
+          <w:highlight w:val="cyan"/>
+        </w:rPr>
+        <w:t>: t</w:t>
+      </w:r>
+      <w:r>
+        <w:rPr>
+          <w:rFonts w:ascii="Times New Roman" w:hAnsi="Times New Roman" w:cs="Times New Roman"/>
+          <w:highlight w:val="cyan"/>
+        </w:rPr>
+        <w:t xml:space="preserve">hreshold harvesting eliminates interactions between range shifts and harvesting pressure and </w:t>
+      </w:r>
+      <w:r>
+        <w:rPr>
+          <w:rFonts w:ascii="Times New Roman" w:hAnsi="Times New Roman" w:cs="Times New Roman"/>
+          <w:highlight w:val="cyan"/>
+        </w:rPr>
+        <w:t>displacing effort outside of MPAs can result in less population biomass than no MPAs at all</w:t>
+      </w:r>
+      <w:r>
+        <w:rPr>
+          <w:rFonts w:ascii="Times New Roman" w:hAnsi="Times New Roman" w:cs="Times New Roman"/>
+          <w:highlight w:val="cyan"/>
+        </w:rPr>
+        <w:t xml:space="preserve"> </w:t>
+      </w:r>
+      <w:r>
+        <w:rPr>
+          <w:rFonts w:ascii="Times New Roman" w:hAnsi="Times New Roman" w:cs="Times New Roman"/>
+          <w:highlight w:val="cyan"/>
+        </w:rPr>
+        <w:t>(see Appendix for details)</w:t>
+      </w:r>
+      <w:r>
+        <w:rPr>
+          <w:rFonts w:ascii="Times New Roman" w:hAnsi="Times New Roman" w:cs="Times New Roman"/>
+          <w:highlight w:val="cyan"/>
+        </w:rPr>
+        <w:t>.</w:t>
+      </w:r>
+      <w:r>
+        <w:rPr>
+          <w:rFonts w:ascii="Times New Roman" w:hAnsi="Times New Roman" w:cs="Times New Roman"/>
+        </w:rPr>
+        <w:t xml:space="preserve"> </w:t>
+      </w:r>
     </w:p>
     <w:p>
       <w:pPr>
@@ -10695,7 +10510,7 @@
           <w:color w:val="auto"/>
         </w:rPr>
       </w:pPr>
-      <w:bookmarkStart w:id="50" w:name="discussion"/>
+      <w:bookmarkStart w:id="10" w:name="discussion"/>
       <w:r>
         <w:rPr>
           <w:rFonts w:ascii="Times New Roman" w:hAnsi="Times New Roman" w:cs="Times New Roman"/>
@@ -10704,7 +10519,7 @@
         <w:t>Discussion</w:t>
       </w:r>
     </w:p>
-    <w:bookmarkEnd w:id="50"/>
+    <w:bookmarkEnd w:id="10"/>
     <w:p>
       <w:pPr>
         <w:spacing w:line="480" w:lineRule="auto"/>
@@ -10766,14 +10581,12 @@
         </w:rPr>
         <w:t>. By analyzing a general model that incorporates dispersal and reproduction</w:t>
       </w:r>
-      <w:ins w:id="51" w:author="Eleanor Brush" w:date="2015-02-11T14:43:00Z">
-        <w:r>
-          <w:rPr>
-            <w:rFonts w:ascii="Times New Roman" w:hAnsi="Times New Roman" w:cs="Times New Roman"/>
-          </w:rPr>
-          <w:t xml:space="preserve"> with a set of representative parameters and parameters describing black rockfish</w:t>
-        </w:r>
-      </w:ins>
+      <w:r>
+        <w:rPr>
+          <w:rFonts w:ascii="Times New Roman" w:hAnsi="Times New Roman" w:cs="Times New Roman"/>
+        </w:rPr>
+        <w:t xml:space="preserve"> with a set of representative parameters and parameters describing black rockfish</w:t>
+      </w:r>
       <w:r>
         <w:rPr>
           <w:rFonts w:ascii="Times New Roman" w:hAnsi="Times New Roman" w:cs="Times New Roman"/>
@@ -12090,7 +11903,15 @@
         <w:rPr>
           <w:rFonts w:ascii="Times New Roman" w:hAnsi="Times New Roman" w:cs="Times New Roman"/>
         </w:rPr>
-        <w:t xml:space="preserve">uture work considering food web processes and genetic, spatial, and age diversity will be important to examine other possible sources of synergistic (or antagonistic) </w:t>
+        <w:t>uture work considering food web processes and genetic, spatial, and ag</w:t>
+      </w:r>
+      <w:bookmarkStart w:id="11" w:name="_GoBack"/>
+      <w:bookmarkEnd w:id="11"/>
+      <w:r>
+        <w:rPr>
+          <w:rFonts w:ascii="Times New Roman" w:hAnsi="Times New Roman" w:cs="Times New Roman"/>
+        </w:rPr>
+        <w:t xml:space="preserve">e diversity will be important to examine other possible sources of synergistic (or antagonistic) </w:t>
       </w:r>
       <w:r>
         <w:rPr>
@@ -12154,14 +11975,12 @@
         </w:rPr>
         <w:t>and harvest control rules, could help ensure species persistence in the face of multiple stressors</w:t>
       </w:r>
-      <w:ins w:id="52" w:author="Eleanor Brush" w:date="2015-02-11T14:44:00Z">
-        <w:r>
-          <w:rPr>
-            <w:rFonts w:ascii="Times New Roman" w:hAnsi="Times New Roman" w:cs="Times New Roman"/>
-          </w:rPr>
-          <w:t>, again both for a general set of parameters and for parameters describing black rockfish</w:t>
-        </w:r>
-      </w:ins>
+      <w:r>
+        <w:rPr>
+          <w:rFonts w:ascii="Times New Roman" w:hAnsi="Times New Roman" w:cs="Times New Roman"/>
+        </w:rPr>
+        <w:t>, again both for a general set of parameters and for parameters describing black rockfish</w:t>
+      </w:r>
       <w:r>
         <w:rPr>
           <w:rFonts w:ascii="Times New Roman" w:hAnsi="Times New Roman" w:cs="Times New Roman"/>
@@ -14883,7 +14702,7 @@
           <w:color w:val="auto"/>
         </w:rPr>
       </w:pPr>
-      <w:bookmarkStart w:id="53" w:name="acknowledgements"/>
+      <w:bookmarkStart w:id="12" w:name="acknowledgements"/>
       <w:r>
         <w:rPr>
           <w:rFonts w:ascii="Times New Roman" w:hAnsi="Times New Roman" w:cs="Times New Roman"/>
@@ -14892,7 +14711,7 @@
         <w:t>Acknowledgements</w:t>
       </w:r>
     </w:p>
-    <w:bookmarkEnd w:id="53"/>
+    <w:bookmarkEnd w:id="12"/>
     <w:p>
       <w:pPr>
         <w:spacing w:line="480" w:lineRule="auto"/>
@@ -20560,11 +20379,11 @@
     <w:p>
       <w:pPr>
         <w:rPr>
-          <w:ins w:id="54" w:author="Emma Fuller" w:date="2015-02-10T16:12:00Z"/>
+          <w:ins w:id="13" w:author="Emma Fuller" w:date="2015-02-10T16:12:00Z"/>
           <w:rFonts w:ascii="Times New Roman" w:hAnsi="Times New Roman" w:cs="Times New Roman"/>
         </w:rPr>
       </w:pPr>
-      <w:ins w:id="55" w:author="Emma Fuller" w:date="2015-02-10T16:12:00Z">
+      <w:ins w:id="14" w:author="Emma Fuller" w:date="2015-02-10T16:12:00Z">
         <w:r>
           <w:rPr>
             <w:rFonts w:ascii="Times New Roman" w:hAnsi="Times New Roman" w:cs="Times New Roman"/>
@@ -20943,7 +20762,7 @@
           <w:rFonts w:ascii="Times New Roman" w:hAnsi="Times New Roman" w:cs="Times New Roman"/>
         </w:rPr>
       </w:pPr>
-      <w:bookmarkStart w:id="56" w:name="tables"/>
+      <w:bookmarkStart w:id="15" w:name="tables"/>
       <w:r>
         <w:rPr>
           <w:rFonts w:ascii="Times New Roman" w:hAnsi="Times New Roman" w:cs="Times New Roman"/>
@@ -20951,7 +20770,7 @@
         </w:rPr>
         <w:t>Tables</w:t>
       </w:r>
-      <w:bookmarkEnd w:id="56"/>
+      <w:bookmarkEnd w:id="15"/>
     </w:p>
     <w:p>
       <w:pPr>
@@ -21857,7 +21676,7 @@
           <w:szCs w:val="24"/>
         </w:rPr>
       </w:pPr>
-      <w:bookmarkStart w:id="57" w:name="figure-legends"/>
+      <w:bookmarkStart w:id="16" w:name="figure-legends"/>
       <w:r>
         <w:rPr>
           <w:rFonts w:ascii="Times New Roman" w:eastAsiaTheme="minorHAnsi" w:hAnsi="Times New Roman" w:cs="Times New Roman"/>
@@ -21892,7 +21711,7 @@
         </w:rPr>
       </w:pPr>
     </w:p>
-    <w:bookmarkEnd w:id="57"/>
+    <w:bookmarkEnd w:id="16"/>
     <w:p>
       <w:pPr>
         <w:rPr>
@@ -22344,7 +22163,7 @@
         </w:rPr>
         <w:t>For a less sever</w:t>
       </w:r>
-      <w:ins w:id="58" w:author="Emma Fuller" w:date="2015-02-10T15:38:00Z">
+      <w:ins w:id="17" w:author="Emma Fuller" w:date="2015-02-10T15:38:00Z">
         <w:r>
           <w:rPr>
             <w:rFonts w:ascii="Times New Roman" w:hAnsi="Times New Roman" w:cs="Times New Roman"/>
@@ -22541,7 +22360,7 @@
         </w:rPr>
         <w:t>.</w:t>
       </w:r>
-      <w:bookmarkStart w:id="59" w:name="figures"/>
+      <w:bookmarkStart w:id="18" w:name="figures"/>
     </w:p>
     <w:p>
       <w:pPr>
@@ -22559,7 +22378,7 @@
         </w:rPr>
         <w:t>Figures</w:t>
       </w:r>
-      <w:bookmarkEnd w:id="59"/>
+      <w:bookmarkEnd w:id="18"/>
     </w:p>
     <w:p>
       <w:pPr>
@@ -25345,7 +25164,7 @@
 </file>
 
 <file path=customXml/itemProps1.xml><?xml version="1.0" encoding="utf-8"?>
-<ds:datastoreItem xmlns:ds="http://schemas.openxmlformats.org/officeDocument/2006/customXml" ds:itemID="{C27767F8-997E-AA45-963F-B29543696AD4}">
+<ds:datastoreItem xmlns:ds="http://schemas.openxmlformats.org/officeDocument/2006/customXml" ds:itemID="{689BE69D-178F-9344-A5DE-0EFCE00A9727}">
   <ds:schemaRefs>
     <ds:schemaRef ds:uri="http://schemas.openxmlformats.org/officeDocument/2006/bibliography"/>
   </ds:schemaRefs>

</xml_diff>

<commit_message>
add axes and moved tick marks in figures and added all rockfish figures to appendix
</commit_message>
<xml_diff>
--- a/Writing/final_draft/MS.docx
+++ b/Writing/final_draft/MS.docx
@@ -8637,28 +8637,7 @@
             <w:rFonts w:ascii="Cambria Math" w:hAnsi="Cambria Math" w:cs="Times New Roman"/>
             <w:highlight w:val="cyan"/>
           </w:rPr>
-          <m:t xml:space="preserve">=2.86, </m:t>
-        </m:r>
-        <m:r>
-          <w:rPr>
-            <w:rFonts w:ascii="Cambria Math" w:hAnsi="Cambria Math" w:cs="Times New Roman"/>
-            <w:highlight w:val="cyan"/>
-          </w:rPr>
-          <m:t>&lt;d&gt;</m:t>
-        </m:r>
-        <m:r>
-          <w:rPr>
-            <w:rFonts w:ascii="Cambria Math" w:hAnsi="Cambria Math" w:cs="Times New Roman"/>
-            <w:highlight w:val="cyan"/>
-          </w:rPr>
-          <m:t>=</m:t>
-        </m:r>
-        <m:r>
-          <w:rPr>
-            <w:rFonts w:ascii="Cambria Math" w:hAnsi="Cambria Math" w:cs="Times New Roman"/>
-            <w:highlight w:val="cyan"/>
-          </w:rPr>
-          <m:t>73</m:t>
+          <m:t>=2.86, &lt;d&gt;=73</m:t>
         </m:r>
         <m:r>
           <m:rPr>
@@ -8675,14 +8654,7 @@
             <w:rFonts w:ascii="Cambria Math" w:hAnsi="Cambria Math" w:cs="Times New Roman"/>
             <w:highlight w:val="cyan"/>
           </w:rPr>
-          <m:t>,K=1</m:t>
-        </m:r>
-        <m:r>
-          <w:rPr>
-            <w:rFonts w:ascii="Cambria Math" w:hAnsi="Cambria Math" w:cs="Times New Roman"/>
-            <w:highlight w:val="cyan"/>
-          </w:rPr>
-          <m:t xml:space="preserve">, </m:t>
+          <m:t xml:space="preserve">,K=1, </m:t>
         </m:r>
         <m:r>
           <m:rPr>
@@ -11903,15 +11875,7 @@
         <w:rPr>
           <w:rFonts w:ascii="Times New Roman" w:hAnsi="Times New Roman" w:cs="Times New Roman"/>
         </w:rPr>
-        <w:t>uture work considering food web processes and genetic, spatial, and ag</w:t>
-      </w:r>
-      <w:bookmarkStart w:id="11" w:name="_GoBack"/>
-      <w:bookmarkEnd w:id="11"/>
-      <w:r>
-        <w:rPr>
-          <w:rFonts w:ascii="Times New Roman" w:hAnsi="Times New Roman" w:cs="Times New Roman"/>
-        </w:rPr>
-        <w:t xml:space="preserve">e diversity will be important to examine other possible sources of synergistic (or antagonistic) </w:t>
+        <w:t xml:space="preserve">uture work considering food web processes and genetic, spatial, and age diversity will be important to examine other possible sources of synergistic (or antagonistic) </w:t>
       </w:r>
       <w:r>
         <w:rPr>
@@ -14702,7 +14666,7 @@
           <w:color w:val="auto"/>
         </w:rPr>
       </w:pPr>
-      <w:bookmarkStart w:id="12" w:name="acknowledgements"/>
+      <w:bookmarkStart w:id="11" w:name="acknowledgements"/>
       <w:r>
         <w:rPr>
           <w:rFonts w:ascii="Times New Roman" w:hAnsi="Times New Roman" w:cs="Times New Roman"/>
@@ -14711,7 +14675,7 @@
         <w:t>Acknowledgements</w:t>
       </w:r>
     </w:p>
-    <w:bookmarkEnd w:id="12"/>
+    <w:bookmarkEnd w:id="11"/>
     <w:p>
       <w:pPr>
         <w:spacing w:line="480" w:lineRule="auto"/>
@@ -20379,11 +20343,11 @@
     <w:p>
       <w:pPr>
         <w:rPr>
-          <w:ins w:id="13" w:author="Emma Fuller" w:date="2015-02-10T16:12:00Z"/>
+          <w:ins w:id="12" w:author="Emma Fuller" w:date="2015-02-10T16:12:00Z"/>
           <w:rFonts w:ascii="Times New Roman" w:hAnsi="Times New Roman" w:cs="Times New Roman"/>
         </w:rPr>
       </w:pPr>
-      <w:ins w:id="14" w:author="Emma Fuller" w:date="2015-02-10T16:12:00Z">
+      <w:ins w:id="13" w:author="Emma Fuller" w:date="2015-02-10T16:12:00Z">
         <w:r>
           <w:rPr>
             <w:rFonts w:ascii="Times New Roman" w:hAnsi="Times New Roman" w:cs="Times New Roman"/>
@@ -20762,7 +20726,7 @@
           <w:rFonts w:ascii="Times New Roman" w:hAnsi="Times New Roman" w:cs="Times New Roman"/>
         </w:rPr>
       </w:pPr>
-      <w:bookmarkStart w:id="15" w:name="tables"/>
+      <w:bookmarkStart w:id="14" w:name="tables"/>
       <w:r>
         <w:rPr>
           <w:rFonts w:ascii="Times New Roman" w:hAnsi="Times New Roman" w:cs="Times New Roman"/>
@@ -20770,7 +20734,7 @@
         </w:rPr>
         <w:t>Tables</w:t>
       </w:r>
-      <w:bookmarkEnd w:id="15"/>
+      <w:bookmarkEnd w:id="14"/>
     </w:p>
     <w:p>
       <w:pPr>
@@ -21676,7 +21640,7 @@
           <w:szCs w:val="24"/>
         </w:rPr>
       </w:pPr>
-      <w:bookmarkStart w:id="16" w:name="figure-legends"/>
+      <w:bookmarkStart w:id="15" w:name="figure-legends"/>
       <w:r>
         <w:rPr>
           <w:rFonts w:ascii="Times New Roman" w:eastAsiaTheme="minorHAnsi" w:hAnsi="Times New Roman" w:cs="Times New Roman"/>
@@ -21711,7 +21675,7 @@
         </w:rPr>
       </w:pPr>
     </w:p>
-    <w:bookmarkEnd w:id="16"/>
+    <w:bookmarkEnd w:id="15"/>
     <w:p>
       <w:pPr>
         <w:rPr>
@@ -22163,7 +22127,7 @@
         </w:rPr>
         <w:t>For a less sever</w:t>
       </w:r>
-      <w:ins w:id="17" w:author="Emma Fuller" w:date="2015-02-10T15:38:00Z">
+      <w:ins w:id="16" w:author="Emma Fuller" w:date="2015-02-10T15:38:00Z">
         <w:r>
           <w:rPr>
             <w:rFonts w:ascii="Times New Roman" w:hAnsi="Times New Roman" w:cs="Times New Roman"/>
@@ -22235,7 +22199,15 @@
         <w:rPr>
           <w:rFonts w:ascii="Times New Roman" w:hAnsi="Times New Roman" w:cs="Times New Roman"/>
         </w:rPr>
-        <w:t xml:space="preserve"> with harvesting pressure reallocated outside reserves</w:t>
+        <w:t xml:space="preserve"> with harvesting pressure r</w:t>
+      </w:r>
+      <w:bookmarkStart w:id="17" w:name="_GoBack"/>
+      <w:bookmarkEnd w:id="17"/>
+      <w:r>
+        <w:rPr>
+          <w:rFonts w:ascii="Times New Roman" w:hAnsi="Times New Roman" w:cs="Times New Roman"/>
+        </w:rPr>
+        <w:t>eallocated outside reserves</w:t>
       </w:r>
       <w:r>
         <w:rPr>
@@ -22391,14 +22363,19 @@
       <w:r>
         <w:rPr>
           <w:rFonts w:ascii="Times New Roman" w:hAnsi="Times New Roman" w:cs="Times New Roman"/>
+        </w:rPr>
+        <w:t xml:space="preserve"> </w:t>
+      </w:r>
+      <w:r>
+        <w:rPr>
+          <w:rFonts w:ascii="Times New Roman" w:hAnsi="Times New Roman" w:cs="Times New Roman"/>
           <w:noProof/>
-          <w:color w:val="auto"/>
         </w:rPr>
         <w:drawing>
-          <wp:inline distT="0" distB="0" distL="0" distR="0" wp14:anchorId="0F000805" wp14:editId="5F0CE8F3">
-            <wp:extent cx="3022408" cy="2269067"/>
-            <wp:effectExtent l="0" t="0" r="635" b="0"/>
-            <wp:docPr id="4" name="Picture 4" descr="Macintosh HD:Users:efuller:Documents:Projects:Moving_fish:MovingFish:plots:Fig1.png"/>
+          <wp:inline distT="0" distB="0" distL="0" distR="0" wp14:anchorId="43B97F4C" wp14:editId="1F483A40">
+            <wp:extent cx="3657600" cy="2741637"/>
+            <wp:effectExtent l="0" t="0" r="0" b="1905"/>
+            <wp:docPr id="3" name="Picture 3" descr="Macintosh HD:Users:eleanorbrush:Desktop:MovingFish_Ecosphere:plots:Fig1.png"/>
             <wp:cNvGraphicFramePr>
               <a:graphicFrameLocks xmlns:a="http://schemas.openxmlformats.org/drawingml/2006/main" noChangeAspect="1"/>
             </wp:cNvGraphicFramePr>
@@ -22406,7 +22383,7 @@
               <a:graphicData uri="http://schemas.openxmlformats.org/drawingml/2006/picture">
                 <pic:pic xmlns:pic="http://schemas.openxmlformats.org/drawingml/2006/picture">
                   <pic:nvPicPr>
-                    <pic:cNvPr id="0" name="Picture 1" descr="Macintosh HD:Users:efuller:Documents:Projects:Moving_fish:MovingFish:plots:Fig1.png"/>
+                    <pic:cNvPr id="0" name="Picture 1" descr="Macintosh HD:Users:eleanorbrush:Desktop:MovingFish_Ecosphere:plots:Fig1.png"/>
                     <pic:cNvPicPr>
                       <a:picLocks noChangeAspect="1" noChangeArrowheads="1"/>
                     </pic:cNvPicPr>
@@ -22427,7 +22404,7 @@
                   <pic:spPr bwMode="auto">
                     <a:xfrm>
                       <a:off x="0" y="0"/>
-                      <a:ext cx="3023068" cy="2269562"/>
+                      <a:ext cx="3657600" cy="2741637"/>
                     </a:xfrm>
                     <a:prstGeom prst="rect">
                       <a:avLst/>
@@ -22443,12 +22420,6 @@
           </wp:inline>
         </w:drawing>
       </w:r>
-      <w:r>
-        <w:rPr>
-          <w:rFonts w:ascii="Times New Roman" w:hAnsi="Times New Roman" w:cs="Times New Roman"/>
-        </w:rPr>
-        <w:t xml:space="preserve"> </w:t>
-      </w:r>
     </w:p>
     <w:p>
       <w:pPr>
@@ -22483,10 +22454,10 @@
           <w:noProof/>
         </w:rPr>
         <w:drawing>
-          <wp:inline distT="0" distB="0" distL="0" distR="0" wp14:anchorId="32980A2C" wp14:editId="71C4DE63">
+          <wp:inline distT="0" distB="0" distL="0" distR="0" wp14:anchorId="2A53941C" wp14:editId="45761FA1">
             <wp:extent cx="5943600" cy="2232660"/>
             <wp:effectExtent l="0" t="0" r="0" b="2540"/>
-            <wp:docPr id="2" name="Picture 2" descr="Macintosh HD:Users:efuller:Documents:Projects:Moving_fish:MovingFish:plots:Fig2.png"/>
+            <wp:docPr id="7" name="Picture 7" descr="Macintosh HD:Users:eleanorbrush:Desktop:MovingFish_Ecosphere:plots:Fig2.png"/>
             <wp:cNvGraphicFramePr>
               <a:graphicFrameLocks xmlns:a="http://schemas.openxmlformats.org/drawingml/2006/main" noChangeAspect="1"/>
             </wp:cNvGraphicFramePr>
@@ -22494,7 +22465,7 @@
               <a:graphicData uri="http://schemas.openxmlformats.org/drawingml/2006/picture">
                 <pic:pic xmlns:pic="http://schemas.openxmlformats.org/drawingml/2006/picture">
                   <pic:nvPicPr>
-                    <pic:cNvPr id="0" name="Picture 1" descr="Macintosh HD:Users:efuller:Documents:Projects:Moving_fish:MovingFish:plots:Fig2.png"/>
+                    <pic:cNvPr id="0" name="Picture 4" descr="Macintosh HD:Users:eleanorbrush:Desktop:MovingFish_Ecosphere:plots:Fig2.png"/>
                     <pic:cNvPicPr>
                       <a:picLocks noChangeAspect="1" noChangeArrowheads="1"/>
                     </pic:cNvPicPr>
@@ -22565,10 +22536,10 @@
           <w:noProof/>
         </w:rPr>
         <w:drawing>
-          <wp:inline distT="0" distB="0" distL="0" distR="0" wp14:anchorId="7884ACF1" wp14:editId="4BCE52B9">
+          <wp:inline distT="0" distB="0" distL="0" distR="0" wp14:anchorId="0EBB278C" wp14:editId="40D793D4">
             <wp:extent cx="5943600" cy="5943600"/>
             <wp:effectExtent l="0" t="0" r="0" b="0"/>
-            <wp:docPr id="1" name="Picture 1" descr="Macintosh HD:Users:efuller:Documents:Projects:Moving_fish:MovingFish:Simluations:Aspatial_fast:Data:fig3.png"/>
+            <wp:docPr id="6" name="Picture 6" descr="Macintosh HD:Users:eleanorbrush:Desktop:MovingFish_Ecosphere:plots:fig3.png"/>
             <wp:cNvGraphicFramePr>
               <a:graphicFrameLocks xmlns:a="http://schemas.openxmlformats.org/drawingml/2006/main" noChangeAspect="1"/>
             </wp:cNvGraphicFramePr>
@@ -22576,7 +22547,7 @@
               <a:graphicData uri="http://schemas.openxmlformats.org/drawingml/2006/picture">
                 <pic:pic xmlns:pic="http://schemas.openxmlformats.org/drawingml/2006/picture">
                   <pic:nvPicPr>
-                    <pic:cNvPr id="0" name="Picture 1" descr="Macintosh HD:Users:efuller:Documents:Projects:Moving_fish:MovingFish:Simluations:Aspatial_fast:Data:fig3.png"/>
+                    <pic:cNvPr id="0" name="Picture 3" descr="Macintosh HD:Users:eleanorbrush:Desktop:MovingFish_Ecosphere:plots:fig3.png"/>
                     <pic:cNvPicPr>
                       <a:picLocks noChangeAspect="1" noChangeArrowheads="1"/>
                     </pic:cNvPicPr>
@@ -25164,7 +25135,7 @@
 </file>
 
 <file path=customXml/itemProps1.xml><?xml version="1.0" encoding="utf-8"?>
-<ds:datastoreItem xmlns:ds="http://schemas.openxmlformats.org/officeDocument/2006/customXml" ds:itemID="{689BE69D-178F-9344-A5DE-0EFCE00A9727}">
+<ds:datastoreItem xmlns:ds="http://schemas.openxmlformats.org/officeDocument/2006/customXml" ds:itemID="{5DAF4E15-0069-2A4E-A7E2-342BE8C19ADC}">
   <ds:schemaRefs>
     <ds:schemaRef ds:uri="http://schemas.openxmlformats.org/officeDocument/2006/bibliography"/>
   </ds:schemaRefs>

</xml_diff>

<commit_message>
updating Appendix to add figures
</commit_message>
<xml_diff>
--- a/Writing/final_draft/MS.docx
+++ b/Writing/final_draft/MS.docx
@@ -20343,66 +20343,63 @@
     <w:p>
       <w:pPr>
         <w:rPr>
-          <w:ins w:id="12" w:author="Emma Fuller" w:date="2015-02-10T16:12:00Z"/>
           <w:rFonts w:ascii="Times New Roman" w:hAnsi="Times New Roman" w:cs="Times New Roman"/>
         </w:rPr>
       </w:pPr>
-      <w:ins w:id="13" w:author="Emma Fuller" w:date="2015-02-10T16:12:00Z">
-        <w:r>
-          <w:rPr>
-            <w:rFonts w:ascii="Times New Roman" w:hAnsi="Times New Roman" w:cs="Times New Roman"/>
-          </w:rPr>
-          <w:t>White, J.W., Botsford, L.W., Moff</w:t>
-        </w:r>
-        <w:r>
-          <w:rPr>
-            <w:rFonts w:ascii="Times New Roman" w:hAnsi="Times New Roman" w:cs="Times New Roman"/>
-          </w:rPr>
-          <w:t>itt, E.A. &amp; Fischer, D.T. 2010</w:t>
-        </w:r>
-        <w:r>
-          <w:rPr>
-            <w:rFonts w:ascii="Times New Roman" w:hAnsi="Times New Roman" w:cs="Times New Roman"/>
-          </w:rPr>
-          <w:t>. Decision analysis for designing marine protected areas for multiple species with uncertain fishery status. </w:t>
-        </w:r>
-        <w:r>
-          <w:rPr>
-            <w:rFonts w:ascii="Times New Roman" w:hAnsi="Times New Roman" w:cs="Times New Roman"/>
-            <w:i/>
-            <w:iCs/>
-          </w:rPr>
-          <w:t>Ecolological</w:t>
-        </w:r>
-        <w:r>
-          <w:rPr>
-            <w:rFonts w:ascii="Times New Roman" w:hAnsi="Times New Roman" w:cs="Times New Roman"/>
-            <w:i/>
-            <w:iCs/>
-          </w:rPr>
-          <w:t xml:space="preserve"> Appl</w:t>
-        </w:r>
-        <w:r>
-          <w:rPr>
-            <w:rFonts w:ascii="Times New Roman" w:hAnsi="Times New Roman" w:cs="Times New Roman"/>
-            <w:i/>
-            <w:iCs/>
-          </w:rPr>
-          <w:t>ications</w:t>
-        </w:r>
-        <w:r>
-          <w:rPr>
-            <w:rFonts w:ascii="Times New Roman" w:hAnsi="Times New Roman" w:cs="Times New Roman"/>
-          </w:rPr>
-          <w:t xml:space="preserve"> 20:</w:t>
-        </w:r>
-        <w:r>
-          <w:rPr>
-            <w:rFonts w:ascii="Times New Roman" w:hAnsi="Times New Roman" w:cs="Times New Roman"/>
-          </w:rPr>
-          <w:t xml:space="preserve"> 1523–41.</w:t>
-        </w:r>
-      </w:ins>
+      <w:r>
+        <w:rPr>
+          <w:rFonts w:ascii="Times New Roman" w:hAnsi="Times New Roman" w:cs="Times New Roman"/>
+        </w:rPr>
+        <w:t>White, J.W., Botsford, L.W., Moff</w:t>
+      </w:r>
+      <w:r>
+        <w:rPr>
+          <w:rFonts w:ascii="Times New Roman" w:hAnsi="Times New Roman" w:cs="Times New Roman"/>
+        </w:rPr>
+        <w:t>itt, E.A. &amp; Fischer, D.T. 2010</w:t>
+      </w:r>
+      <w:r>
+        <w:rPr>
+          <w:rFonts w:ascii="Times New Roman" w:hAnsi="Times New Roman" w:cs="Times New Roman"/>
+        </w:rPr>
+        <w:t>. Decision analysis for designing marine protected areas for multiple species with uncertain fishery status. </w:t>
+      </w:r>
+      <w:r>
+        <w:rPr>
+          <w:rFonts w:ascii="Times New Roman" w:hAnsi="Times New Roman" w:cs="Times New Roman"/>
+          <w:i/>
+          <w:iCs/>
+        </w:rPr>
+        <w:t>Ecolological</w:t>
+      </w:r>
+      <w:r>
+        <w:rPr>
+          <w:rFonts w:ascii="Times New Roman" w:hAnsi="Times New Roman" w:cs="Times New Roman"/>
+          <w:i/>
+          <w:iCs/>
+        </w:rPr>
+        <w:t xml:space="preserve"> Appl</w:t>
+      </w:r>
+      <w:r>
+        <w:rPr>
+          <w:rFonts w:ascii="Times New Roman" w:hAnsi="Times New Roman" w:cs="Times New Roman"/>
+          <w:i/>
+          <w:iCs/>
+        </w:rPr>
+        <w:t>ications</w:t>
+      </w:r>
+      <w:r>
+        <w:rPr>
+          <w:rFonts w:ascii="Times New Roman" w:hAnsi="Times New Roman" w:cs="Times New Roman"/>
+        </w:rPr>
+        <w:t xml:space="preserve"> 20:</w:t>
+      </w:r>
+      <w:r>
+        <w:rPr>
+          <w:rFonts w:ascii="Times New Roman" w:hAnsi="Times New Roman" w:cs="Times New Roman"/>
+        </w:rPr>
+        <w:t xml:space="preserve"> 1523–41.</w:t>
+      </w:r>
     </w:p>
     <w:p>
       <w:pPr>
@@ -20726,7 +20723,7 @@
           <w:rFonts w:ascii="Times New Roman" w:hAnsi="Times New Roman" w:cs="Times New Roman"/>
         </w:rPr>
       </w:pPr>
-      <w:bookmarkStart w:id="14" w:name="tables"/>
+      <w:bookmarkStart w:id="12" w:name="tables"/>
       <w:r>
         <w:rPr>
           <w:rFonts w:ascii="Times New Roman" w:hAnsi="Times New Roman" w:cs="Times New Roman"/>
@@ -20734,7 +20731,7 @@
         </w:rPr>
         <w:t>Tables</w:t>
       </w:r>
-      <w:bookmarkEnd w:id="14"/>
+      <w:bookmarkEnd w:id="12"/>
     </w:p>
     <w:p>
       <w:pPr>
@@ -21640,7 +21637,7 @@
           <w:szCs w:val="24"/>
         </w:rPr>
       </w:pPr>
-      <w:bookmarkStart w:id="15" w:name="figure-legends"/>
+      <w:bookmarkStart w:id="13" w:name="figure-legends"/>
       <w:r>
         <w:rPr>
           <w:rFonts w:ascii="Times New Roman" w:eastAsiaTheme="minorHAnsi" w:hAnsi="Times New Roman" w:cs="Times New Roman"/>
@@ -21675,7 +21672,7 @@
         </w:rPr>
       </w:pPr>
     </w:p>
-    <w:bookmarkEnd w:id="15"/>
+    <w:bookmarkEnd w:id="13"/>
     <w:p>
       <w:pPr>
         <w:rPr>
@@ -22127,14 +22124,14 @@
         </w:rPr>
         <w:t>For a less sever</w:t>
       </w:r>
-      <w:ins w:id="16" w:author="Emma Fuller" w:date="2015-02-10T15:38:00Z">
-        <w:r>
-          <w:rPr>
-            <w:rFonts w:ascii="Times New Roman" w:hAnsi="Times New Roman" w:cs="Times New Roman"/>
-          </w:rPr>
-          <w:t>e</w:t>
-        </w:r>
-      </w:ins>
+      <w:bookmarkStart w:id="14" w:name="_GoBack"/>
+      <w:r>
+        <w:rPr>
+          <w:rFonts w:ascii="Times New Roman" w:hAnsi="Times New Roman" w:cs="Times New Roman"/>
+        </w:rPr>
+        <w:t>e</w:t>
+      </w:r>
+      <w:bookmarkEnd w:id="14"/>
       <w:r>
         <w:rPr>
           <w:rFonts w:ascii="Times New Roman" w:hAnsi="Times New Roman" w:cs="Times New Roman"/>
@@ -22199,15 +22196,7 @@
         <w:rPr>
           <w:rFonts w:ascii="Times New Roman" w:hAnsi="Times New Roman" w:cs="Times New Roman"/>
         </w:rPr>
-        <w:t xml:space="preserve"> with harvesting pressure r</w:t>
-      </w:r>
-      <w:bookmarkStart w:id="17" w:name="_GoBack"/>
-      <w:bookmarkEnd w:id="17"/>
-      <w:r>
-        <w:rPr>
-          <w:rFonts w:ascii="Times New Roman" w:hAnsi="Times New Roman" w:cs="Times New Roman"/>
-        </w:rPr>
-        <w:t>eallocated outside reserves</w:t>
+        <w:t xml:space="preserve"> with harvesting pressure reallocated outside reserves</w:t>
       </w:r>
       <w:r>
         <w:rPr>
@@ -22332,7 +22321,7 @@
         </w:rPr>
         <w:t>.</w:t>
       </w:r>
-      <w:bookmarkStart w:id="18" w:name="figures"/>
+      <w:bookmarkStart w:id="15" w:name="figures"/>
     </w:p>
     <w:p>
       <w:pPr>
@@ -22350,7 +22339,7 @@
         </w:rPr>
         <w:t>Figures</w:t>
       </w:r>
-      <w:bookmarkEnd w:id="18"/>
+      <w:bookmarkEnd w:id="15"/>
     </w:p>
     <w:p>
       <w:pPr>
@@ -25135,7 +25124,7 @@
 </file>
 
 <file path=customXml/itemProps1.xml><?xml version="1.0" encoding="utf-8"?>
-<ds:datastoreItem xmlns:ds="http://schemas.openxmlformats.org/officeDocument/2006/customXml" ds:itemID="{5DAF4E15-0069-2A4E-A7E2-342BE8C19ADC}">
+<ds:datastoreItem xmlns:ds="http://schemas.openxmlformats.org/officeDocument/2006/customXml" ds:itemID="{2D7AA978-1725-0A44-8492-99E3B54600A3}">
   <ds:schemaRefs>
     <ds:schemaRef ds:uri="http://schemas.openxmlformats.org/officeDocument/2006/bibliography"/>
   </ds:schemaRefs>

</xml_diff>

<commit_message>
updating review letter, double checking citation formating
</commit_message>
<xml_diff>
--- a/Writing/final_draft/MS.docx
+++ b/Writing/final_draft/MS.docx
@@ -15706,13 +15706,55 @@
           <w:i/>
           <w:iCs/>
         </w:rPr>
-        <w:t>Ecol. Lett.</w:t>
-      </w:r>
-      <w:r>
-        <w:rPr>
-          <w:rFonts w:ascii="Times New Roman" w:hAnsi="Times New Roman" w:cs="Times New Roman"/>
-        </w:rPr>
-        <w:t>, 11, 481–489.</w:t>
+        <w:t>Eco</w:t>
+      </w:r>
+      <w:r>
+        <w:rPr>
+          <w:rFonts w:ascii="Times New Roman" w:hAnsi="Times New Roman" w:cs="Times New Roman"/>
+          <w:i/>
+          <w:iCs/>
+        </w:rPr>
+        <w:t>logy</w:t>
+      </w:r>
+      <w:r>
+        <w:rPr>
+          <w:rFonts w:ascii="Times New Roman" w:hAnsi="Times New Roman" w:cs="Times New Roman"/>
+          <w:i/>
+          <w:iCs/>
+        </w:rPr>
+        <w:t>. Lett</w:t>
+      </w:r>
+      <w:r>
+        <w:rPr>
+          <w:rFonts w:ascii="Times New Roman" w:hAnsi="Times New Roman" w:cs="Times New Roman"/>
+          <w:i/>
+          <w:iCs/>
+        </w:rPr>
+        <w:t>ers</w:t>
+      </w:r>
+      <w:r>
+        <w:rPr>
+          <w:rFonts w:ascii="Times New Roman" w:hAnsi="Times New Roman" w:cs="Times New Roman"/>
+        </w:rPr>
+        <w:t xml:space="preserve"> 11</w:t>
+      </w:r>
+      <w:r>
+        <w:rPr>
+          <w:rFonts w:ascii="Times New Roman" w:hAnsi="Times New Roman" w:cs="Times New Roman"/>
+        </w:rPr>
+        <w:t>:</w:t>
+      </w:r>
+      <w:r>
+        <w:rPr>
+          <w:rFonts w:ascii="Times New Roman" w:hAnsi="Times New Roman" w:cs="Times New Roman"/>
+        </w:rPr>
+        <w:t xml:space="preserve"> </w:t>
+      </w:r>
+      <w:r>
+        <w:rPr>
+          <w:rFonts w:ascii="Times New Roman" w:hAnsi="Times New Roman" w:cs="Times New Roman"/>
+        </w:rPr>
+        <w:t>481–489.</w:t>
       </w:r>
     </w:p>
     <w:p>
@@ -16318,7 +16360,7 @@
           <w:rFonts w:ascii="Times New Roman" w:eastAsia="Times New Roman" w:hAnsi="Times New Roman" w:cs="Times New Roman"/>
           <w:i/>
         </w:rPr>
-        <w:t>Journal of Marine Systems. 8:171-183.</w:t>
+        <w:t>Journal of Marine Systems 8:171-183.</w:t>
       </w:r>
     </w:p>
     <w:p>
@@ -16407,7 +16449,7 @@
         <w:rPr>
           <w:rFonts w:ascii="Times New Roman" w:hAnsi="Times New Roman" w:cs="Times New Roman"/>
         </w:rPr>
-        <w:t xml:space="preserve">, </w:t>
+        <w:t xml:space="preserve"> </w:t>
       </w:r>
       <w:r>
         <w:rPr>
@@ -16860,14 +16902,28 @@
           <w:rFonts w:ascii="Times New Roman" w:hAnsi="Times New Roman" w:cs="Times New Roman"/>
           <w:i/>
         </w:rPr>
-        <w:t>ogy and</w:t>
+        <w:t xml:space="preserve">ogy </w:t>
       </w:r>
       <w:r>
         <w:rPr>
           <w:rFonts w:ascii="Times New Roman" w:hAnsi="Times New Roman" w:cs="Times New Roman"/>
           <w:i/>
         </w:rPr>
-        <w:t xml:space="preserve"> Evol</w:t>
+        <w:t>&amp;</w:t>
+      </w:r>
+      <w:r>
+        <w:rPr>
+          <w:rFonts w:ascii="Times New Roman" w:hAnsi="Times New Roman" w:cs="Times New Roman"/>
+          <w:i/>
+        </w:rPr>
+        <w:t xml:space="preserve"> </w:t>
+      </w:r>
+      <w:r>
+        <w:rPr>
+          <w:rFonts w:ascii="Times New Roman" w:hAnsi="Times New Roman" w:cs="Times New Roman"/>
+          <w:i/>
+        </w:rPr>
+        <w:t>Evol</w:t>
       </w:r>
       <w:r>
         <w:rPr>
@@ -17068,13 +17124,27 @@
           <w:rFonts w:ascii="Times New Roman" w:hAnsi="Times New Roman" w:cs="Times New Roman"/>
           <w:i/>
         </w:rPr>
-        <w:t>Ecological applications</w:t>
-      </w:r>
-      <w:r>
-        <w:rPr>
-          <w:rFonts w:ascii="Times New Roman" w:hAnsi="Times New Roman" w:cs="Times New Roman"/>
-        </w:rPr>
-        <w:t>. 13:117-137.</w:t>
+        <w:t xml:space="preserve">Ecological </w:t>
+      </w:r>
+      <w:r>
+        <w:rPr>
+          <w:rFonts w:ascii="Times New Roman" w:hAnsi="Times New Roman" w:cs="Times New Roman"/>
+          <w:i/>
+        </w:rPr>
+        <w:t>A</w:t>
+      </w:r>
+      <w:r>
+        <w:rPr>
+          <w:rFonts w:ascii="Times New Roman" w:hAnsi="Times New Roman" w:cs="Times New Roman"/>
+          <w:i/>
+        </w:rPr>
+        <w:t>pplications</w:t>
+      </w:r>
+      <w:r>
+        <w:rPr>
+          <w:rFonts w:ascii="Times New Roman" w:hAnsi="Times New Roman" w:cs="Times New Roman"/>
+        </w:rPr>
+        <w:t xml:space="preserve"> 13:117-137.</w:t>
       </w:r>
     </w:p>
     <w:p>
@@ -17499,7 +17569,7 @@
           <w:rFonts w:ascii="Times New Roman" w:hAnsi="Times New Roman" w:cs="Times New Roman"/>
           <w:i/>
         </w:rPr>
-        <w:t xml:space="preserve">ICES Journal of Marine Science: Journal du Conseil. </w:t>
+        <w:t xml:space="preserve">ICES Journal of Marine Science: Journal du Conseil </w:t>
       </w:r>
       <w:r>
         <w:rPr>
@@ -17602,7 +17672,7 @@
         <w:rPr>
           <w:rFonts w:ascii="Times New Roman" w:hAnsi="Times New Roman" w:cs="Times New Roman"/>
         </w:rPr>
-        <w:t>. 17:1039-1054.</w:t>
+        <w:t xml:space="preserve"> 17:1039-1054.</w:t>
       </w:r>
     </w:p>
     <w:p>
@@ -17971,7 +18041,7 @@
           <w:rFonts w:ascii="Times New Roman" w:hAnsi="Times New Roman" w:cs="Times New Roman"/>
           <w:i/>
         </w:rPr>
-        <w:t xml:space="preserve">Theoretical Population Biology. </w:t>
+        <w:t xml:space="preserve">Theoretical Population Biology </w:t>
       </w:r>
       <w:r>
         <w:rPr>
@@ -18474,7 +18544,7 @@
         <w:rPr>
           <w:rFonts w:ascii="Times New Roman" w:hAnsi="Times New Roman" w:cs="Times New Roman"/>
         </w:rPr>
-        <w:t>. 144: 306:318.</w:t>
+        <w:t xml:space="preserve"> 144: 306:318.</w:t>
       </w:r>
     </w:p>
     <w:p>
@@ -18607,7 +18677,7 @@
         <w:rPr>
           <w:rFonts w:ascii="Times New Roman" w:hAnsi="Times New Roman" w:cs="Times New Roman"/>
         </w:rPr>
-        <w:t>. 6: 843-849.</w:t>
+        <w:t xml:space="preserve"> 6: 843-849.</w:t>
       </w:r>
     </w:p>
     <w:p>
@@ -19503,7 +19573,7 @@
           <w:rFonts w:ascii="Times New Roman" w:hAnsi="Times New Roman" w:cs="Times New Roman"/>
           <w:i/>
         </w:rPr>
-        <w:t>iology.</w:t>
+        <w:t>iology</w:t>
       </w:r>
       <w:r>
         <w:rPr>
@@ -20089,7 +20159,26 @@
           <w:rFonts w:ascii="Times New Roman" w:hAnsi="Times New Roman" w:cs="Times New Roman"/>
           <w:i/>
         </w:rPr>
-        <w:t>America Naturalist</w:t>
+        <w:t>America Naturalis</w:t>
+      </w:r>
+      <w:r>
+        <w:rPr>
+          <w:rFonts w:ascii="Times New Roman" w:hAnsi="Times New Roman" w:cs="Times New Roman"/>
+          <w:i/>
+        </w:rPr>
+        <w:t>t</w:t>
+      </w:r>
+      <w:r>
+        <w:rPr>
+          <w:rFonts w:ascii="Times New Roman" w:hAnsi="Times New Roman" w:cs="Times New Roman"/>
+        </w:rPr>
+        <w:t xml:space="preserve"> 148</w:t>
+      </w:r>
+      <w:r>
+        <w:rPr>
+          <w:rFonts w:ascii="Times New Roman" w:hAnsi="Times New Roman" w:cs="Times New Roman"/>
+        </w:rPr>
+        <w:t>:</w:t>
       </w:r>
       <w:r>
         <w:rPr>
@@ -20158,19 +20247,7 @@
         <w:rPr>
           <w:rFonts w:ascii="Times New Roman" w:hAnsi="Times New Roman" w:cs="Times New Roman"/>
         </w:rPr>
-        <w:t> 104 (</w:t>
-      </w:r>
-      <w:r>
-        <w:rPr>
-          <w:rFonts w:ascii="Times New Roman" w:hAnsi="Times New Roman" w:cs="Times New Roman"/>
-        </w:rPr>
-        <w:t>3</w:t>
-      </w:r>
-      <w:r>
-        <w:rPr>
-          <w:rFonts w:ascii="Times New Roman" w:hAnsi="Times New Roman" w:cs="Times New Roman"/>
-        </w:rPr>
-        <w:t>)</w:t>
+        <w:t> 104</w:t>
       </w:r>
       <w:r>
         <w:rPr>
@@ -20356,7 +20433,19 @@
         <w:rPr>
           <w:rFonts w:ascii="Times New Roman" w:hAnsi="Times New Roman" w:cs="Times New Roman"/>
         </w:rPr>
-        <w:t>itt, E.A. &amp; Fischer, D.T. 2010</w:t>
+        <w:t xml:space="preserve">itt, E.A. </w:t>
+      </w:r>
+      <w:r>
+        <w:rPr>
+          <w:rFonts w:ascii="Times New Roman" w:hAnsi="Times New Roman" w:cs="Times New Roman"/>
+        </w:rPr>
+        <w:t>and</w:t>
+      </w:r>
+      <w:r>
+        <w:rPr>
+          <w:rFonts w:ascii="Times New Roman" w:hAnsi="Times New Roman" w:cs="Times New Roman"/>
+        </w:rPr>
+        <w:t xml:space="preserve"> Fischer, D.T. 2010</w:t>
       </w:r>
       <w:r>
         <w:rPr>
@@ -20538,11 +20627,13 @@
         </w:rPr>
         <w:t>70</w:t>
       </w:r>
-      <w:r>
-        <w:rPr>
-          <w:rFonts w:ascii="Times New Roman" w:hAnsi="Times New Roman" w:cs="Times New Roman"/>
-        </w:rPr>
-        <w:t xml:space="preserve">(2): </w:t>
+      <w:bookmarkStart w:id="12" w:name="_GoBack"/>
+      <w:bookmarkEnd w:id="12"/>
+      <w:r>
+        <w:rPr>
+          <w:rFonts w:ascii="Times New Roman" w:hAnsi="Times New Roman" w:cs="Times New Roman"/>
+        </w:rPr>
+        <w:t xml:space="preserve">: </w:t>
       </w:r>
       <w:r>
         <w:rPr>
@@ -20723,7 +20814,7 @@
           <w:rFonts w:ascii="Times New Roman" w:hAnsi="Times New Roman" w:cs="Times New Roman"/>
         </w:rPr>
       </w:pPr>
-      <w:bookmarkStart w:id="12" w:name="tables"/>
+      <w:bookmarkStart w:id="13" w:name="tables"/>
       <w:r>
         <w:rPr>
           <w:rFonts w:ascii="Times New Roman" w:hAnsi="Times New Roman" w:cs="Times New Roman"/>
@@ -20731,7 +20822,7 @@
         </w:rPr>
         <w:t>Tables</w:t>
       </w:r>
-      <w:bookmarkEnd w:id="12"/>
+      <w:bookmarkEnd w:id="13"/>
     </w:p>
     <w:p>
       <w:pPr>
@@ -21637,7 +21728,7 @@
           <w:szCs w:val="24"/>
         </w:rPr>
       </w:pPr>
-      <w:bookmarkStart w:id="13" w:name="figure-legends"/>
+      <w:bookmarkStart w:id="14" w:name="figure-legends"/>
       <w:r>
         <w:rPr>
           <w:rFonts w:ascii="Times New Roman" w:eastAsiaTheme="minorHAnsi" w:hAnsi="Times New Roman" w:cs="Times New Roman"/>
@@ -21672,7 +21763,7 @@
         </w:rPr>
       </w:pPr>
     </w:p>
-    <w:bookmarkEnd w:id="13"/>
+    <w:bookmarkEnd w:id="14"/>
     <w:p>
       <w:pPr>
         <w:rPr>
@@ -22124,14 +22215,12 @@
         </w:rPr>
         <w:t>For a less sever</w:t>
       </w:r>
-      <w:bookmarkStart w:id="14" w:name="_GoBack"/>
       <w:r>
         <w:rPr>
           <w:rFonts w:ascii="Times New Roman" w:hAnsi="Times New Roman" w:cs="Times New Roman"/>
         </w:rPr>
         <w:t>e</w:t>
       </w:r>
-      <w:bookmarkEnd w:id="14"/>
       <w:r>
         <w:rPr>
           <w:rFonts w:ascii="Times New Roman" w:hAnsi="Times New Roman" w:cs="Times New Roman"/>
@@ -25124,7 +25213,7 @@
 </file>
 
 <file path=customXml/itemProps1.xml><?xml version="1.0" encoding="utf-8"?>
-<ds:datastoreItem xmlns:ds="http://schemas.openxmlformats.org/officeDocument/2006/customXml" ds:itemID="{2D7AA978-1725-0A44-8492-99E3B54600A3}">
+<ds:datastoreItem xmlns:ds="http://schemas.openxmlformats.org/officeDocument/2006/customXml" ds:itemID="{609ED50F-FF89-984E-B4EE-006F4AEF1747}">
   <ds:schemaRefs>
     <ds:schemaRef ds:uri="http://schemas.openxmlformats.org/officeDocument/2006/bibliography"/>
   </ds:schemaRefs>

</xml_diff>